<commit_message>
Worked on final project report.
</commit_message>
<xml_diff>
--- a/Final Project/Final Project Report.docx
+++ b/Final Project/Final Project Report.docx
@@ -1631,19 +1631,11 @@
         </w:rPr>
         <w:t xml:space="preserve">The resulting </w:t>
       </w:r>
-      <w:proofErr w:type="gramStart"/>
-      <w:r>
-        <w:rPr>
-          <w:rFonts w:ascii="Times New Roman" w:hAnsi="Times New Roman" w:cs="Times New Roman"/>
-        </w:rPr>
-        <w:t>moment</w:t>
-      </w:r>
-      <w:proofErr w:type="gramEnd"/>
-      <w:r>
-        <w:rPr>
-          <w:rFonts w:ascii="Times New Roman" w:hAnsi="Times New Roman" w:cs="Times New Roman"/>
-        </w:rPr>
-        <w:t xml:space="preserve"> of inertia matrices are then added together </w:t>
+      <w:r>
+        <w:rPr>
+          <w:rFonts w:ascii="Times New Roman" w:hAnsi="Times New Roman" w:cs="Times New Roman"/>
+        </w:rPr>
+        <w:t xml:space="preserve">moment of inertia matrices are then added together </w:t>
       </w:r>
       <w:r>
         <w:rPr>
@@ -2165,114 +2157,6 @@
                 <w:rFonts w:ascii="Cambria Math" w:hAnsi="Cambria Math" w:cs="Times New Roman"/>
               </w:rPr>
               <m:t>B/P</m:t>
-            </m:r>
-          </m:sub>
-        </m:sSub>
-      </m:oMath>
-      <w:r>
-        <w:rPr>
-          <w:rFonts w:ascii="Times New Roman" w:hAnsi="Times New Roman" w:cs="Times New Roman"/>
-        </w:rPr>
-        <w:t xml:space="preserve"> and the corresponding eigenvalues are </w:t>
-      </w:r>
-      <m:oMath>
-        <m:sSub>
-          <m:sSubPr>
-            <m:ctrlPr>
-              <w:rPr>
-                <w:rFonts w:ascii="Cambria Math" w:hAnsi="Cambria Math" w:cs="Times New Roman"/>
-                <w:i/>
-              </w:rPr>
-            </m:ctrlPr>
-          </m:sSubPr>
-          <m:e>
-            <m:r>
-              <w:rPr>
-                <w:rFonts w:ascii="Cambria Math" w:hAnsi="Cambria Math" w:cs="Times New Roman"/>
-              </w:rPr>
-              <m:t>I</m:t>
-            </m:r>
-          </m:e>
-          <m:sub>
-            <m:r>
-              <w:rPr>
-                <w:rFonts w:ascii="Cambria Math" w:hAnsi="Cambria Math" w:cs="Times New Roman"/>
-              </w:rPr>
-              <m:t>1</m:t>
-            </m:r>
-          </m:sub>
-        </m:sSub>
-      </m:oMath>
-      <w:r>
-        <w:rPr>
-          <w:rFonts w:ascii="Times New Roman" w:hAnsi="Times New Roman" w:cs="Times New Roman"/>
-        </w:rPr>
-        <w:t xml:space="preserve">, </w:t>
-      </w:r>
-      <m:oMath>
-        <m:sSub>
-          <m:sSubPr>
-            <m:ctrlPr>
-              <w:rPr>
-                <w:rFonts w:ascii="Cambria Math" w:hAnsi="Cambria Math" w:cs="Times New Roman"/>
-                <w:i/>
-              </w:rPr>
-            </m:ctrlPr>
-          </m:sSubPr>
-          <m:e>
-            <m:r>
-              <w:rPr>
-                <w:rFonts w:ascii="Cambria Math" w:hAnsi="Cambria Math" w:cs="Times New Roman"/>
-              </w:rPr>
-              <m:t>I</m:t>
-            </m:r>
-          </m:e>
-          <m:sub>
-            <m:r>
-              <w:rPr>
-                <w:rFonts w:ascii="Cambria Math" w:hAnsi="Cambria Math" w:cs="Times New Roman"/>
-              </w:rPr>
-              <m:t>2</m:t>
-            </m:r>
-          </m:sub>
-        </m:sSub>
-      </m:oMath>
-      <w:r>
-        <w:rPr>
-          <w:rFonts w:ascii="Times New Roman" w:hAnsi="Times New Roman" w:cs="Times New Roman"/>
-        </w:rPr>
-        <w:t>, and</w:t>
-      </w:r>
-      <w:r>
-        <w:rPr>
-          <w:rFonts w:ascii="Times New Roman" w:hAnsi="Times New Roman" w:cs="Times New Roman"/>
-        </w:rPr>
-        <w:t xml:space="preserve"> </w:t>
-      </w:r>
-      <m:oMath>
-        <m:sSub>
-          <m:sSubPr>
-            <m:ctrlPr>
-              <w:rPr>
-                <w:rFonts w:ascii="Cambria Math" w:hAnsi="Cambria Math" w:cs="Times New Roman"/>
-                <w:i/>
-              </w:rPr>
-            </m:ctrlPr>
-          </m:sSubPr>
-          <m:e>
-            <m:r>
-              <w:rPr>
-                <w:rFonts w:ascii="Cambria Math" w:hAnsi="Cambria Math" w:cs="Times New Roman"/>
-              </w:rPr>
-              <m:t>I</m:t>
-            </m:r>
-          </m:e>
-          <m:sub>
-            <m:r>
-              <w:rPr>
-                <w:rFonts w:ascii="Cambria Math" w:hAnsi="Cambria Math" w:cs="Times New Roman"/>
-              </w:rPr>
-              <m:t>3</m:t>
             </m:r>
           </m:sub>
         </m:sSub>
@@ -2611,6 +2495,14 @@
         <w:tblStyle w:val="TableGrid"/>
         <w:tblW w:w="8640" w:type="dxa"/>
         <w:tblInd w:w="-5" w:type="dxa"/>
+        <w:tblBorders>
+          <w:top w:val="none" w:sz="0" w:space="0" w:color="auto"/>
+          <w:left w:val="none" w:sz="0" w:space="0" w:color="auto"/>
+          <w:bottom w:val="none" w:sz="0" w:space="0" w:color="auto"/>
+          <w:right w:val="none" w:sz="0" w:space="0" w:color="auto"/>
+          <w:insideH w:val="none" w:sz="0" w:space="0" w:color="auto"/>
+          <w:insideV w:val="none" w:sz="0" w:space="0" w:color="auto"/>
+        </w:tblBorders>
         <w:tblLook w:val="04A0" w:firstRow="1" w:lastRow="0" w:firstColumn="1" w:lastColumn="0" w:noHBand="0" w:noVBand="1"/>
       </w:tblPr>
       <w:tblGrid>
@@ -2621,12 +2513,6 @@
         <w:tc>
           <w:tcPr>
             <w:tcW w:w="8167" w:type="dxa"/>
-            <w:tcBorders>
-              <w:top w:val="nil"/>
-              <w:left w:val="nil"/>
-              <w:bottom w:val="nil"/>
-              <w:right w:val="nil"/>
-            </w:tcBorders>
           </w:tcPr>
           <w:p>
             <w:pPr>
@@ -2801,12 +2687,6 @@
         <w:tc>
           <w:tcPr>
             <w:tcW w:w="473" w:type="dxa"/>
-            <w:tcBorders>
-              <w:top w:val="nil"/>
-              <w:left w:val="nil"/>
-              <w:bottom w:val="nil"/>
-              <w:right w:val="nil"/>
-            </w:tcBorders>
           </w:tcPr>
           <w:p>
             <w:pPr>
@@ -2825,17 +2705,1603 @@
           </w:p>
         </w:tc>
       </w:tr>
+    </w:tbl>
+    <w:p>
+      <w:pPr>
+        <w:spacing w:after="0"/>
+        <w:rPr>
+          <w:rFonts w:ascii="Times New Roman" w:hAnsi="Times New Roman" w:cs="Times New Roman"/>
+        </w:rPr>
+      </w:pPr>
+    </w:p>
+    <w:p>
+      <w:pPr>
+        <w:pStyle w:val="Heading3"/>
+        <w:spacing w:before="0" w:after="0"/>
+        <w:rPr>
+          <w:rFonts w:ascii="Times New Roman" w:hAnsi="Times New Roman" w:cs="Times New Roman"/>
+          <w:color w:val="auto"/>
+        </w:rPr>
+      </w:pPr>
+      <w:r>
+        <w:rPr>
+          <w:rFonts w:ascii="Times New Roman" w:hAnsi="Times New Roman" w:cs="Times New Roman"/>
+          <w:color w:val="auto"/>
+        </w:rPr>
+        <w:t>Control Mode 1</w:t>
+      </w:r>
+    </w:p>
+    <w:p>
+      <w:pPr>
+        <w:spacing w:after="0"/>
+        <w:rPr>
+          <w:rFonts w:ascii="Times New Roman" w:hAnsi="Times New Roman" w:cs="Times New Roman"/>
+        </w:rPr>
+      </w:pPr>
+      <w:r>
+        <w:rPr>
+          <w:rFonts w:ascii="Times New Roman" w:hAnsi="Times New Roman" w:cs="Times New Roman"/>
+        </w:rPr>
+        <w:t xml:space="preserve">To </w:t>
+      </w:r>
+      <w:r>
+        <w:rPr>
+          <w:rFonts w:ascii="Times New Roman" w:hAnsi="Times New Roman" w:cs="Times New Roman"/>
+        </w:rPr>
+        <w:t xml:space="preserve">develop and apply </w:t>
+      </w:r>
+      <w:r>
+        <w:rPr>
+          <w:rFonts w:ascii="Times New Roman" w:hAnsi="Times New Roman" w:cs="Times New Roman"/>
+        </w:rPr>
+        <w:t>L</w:t>
+      </w:r>
+      <w:r>
+        <w:rPr>
+          <w:rFonts w:ascii="Times New Roman" w:hAnsi="Times New Roman" w:cs="Times New Roman"/>
+        </w:rPr>
+        <w:t>inear</w:t>
+      </w:r>
+      <w:r>
+        <w:rPr>
+          <w:rFonts w:ascii="Times New Roman" w:hAnsi="Times New Roman" w:cs="Times New Roman"/>
+        </w:rPr>
+        <w:t>-Q</w:t>
+      </w:r>
+      <w:r>
+        <w:rPr>
+          <w:rFonts w:ascii="Times New Roman" w:hAnsi="Times New Roman" w:cs="Times New Roman"/>
+        </w:rPr>
+        <w:t>uadratic control techniques, a linearized model of the nonlinear equations of motion must be derived.</w:t>
+      </w:r>
+      <w:r>
+        <w:rPr>
+          <w:rFonts w:ascii="Times New Roman" w:hAnsi="Times New Roman" w:cs="Times New Roman"/>
+        </w:rPr>
+        <w:t xml:space="preserve"> </w:t>
+      </w:r>
+      <w:r>
+        <w:rPr>
+          <w:rFonts w:ascii="Times New Roman" w:hAnsi="Times New Roman" w:cs="Times New Roman"/>
+        </w:rPr>
+        <w:t>T</w:t>
+      </w:r>
+      <w:r>
+        <w:rPr>
+          <w:rFonts w:ascii="Times New Roman" w:hAnsi="Times New Roman" w:cs="Times New Roman"/>
+        </w:rPr>
+        <w:t>he equations of motion (EOM) for the spacecraft are derived in the orbital local vertical/local horizontal (LVLH) reference frame</w:t>
+      </w:r>
+      <w:r>
+        <w:rPr>
+          <w:rFonts w:ascii="Times New Roman" w:hAnsi="Times New Roman" w:cs="Times New Roman"/>
+        </w:rPr>
+        <w:t xml:space="preserve">, </w:t>
+      </w:r>
+      <w:r>
+        <w:rPr>
+          <w:rFonts w:ascii="Times New Roman" w:hAnsi="Times New Roman" w:cs="Times New Roman"/>
+        </w:rPr>
+        <w:t>account</w:t>
+      </w:r>
+      <w:r>
+        <w:rPr>
+          <w:rFonts w:ascii="Times New Roman" w:hAnsi="Times New Roman" w:cs="Times New Roman"/>
+        </w:rPr>
+        <w:t>ing</w:t>
+      </w:r>
+      <w:r>
+        <w:rPr>
+          <w:rFonts w:ascii="Times New Roman" w:hAnsi="Times New Roman" w:cs="Times New Roman"/>
+        </w:rPr>
+        <w:t xml:space="preserve"> for gravity gradient torque and reaction wheel control, with the LVLH frame origin at the spacecraft's center of mass. </w:t>
+      </w:r>
+      <w:r>
+        <w:rPr>
+          <w:rFonts w:ascii="Times New Roman" w:hAnsi="Times New Roman" w:cs="Times New Roman"/>
+        </w:rPr>
+        <w:t>The nonlinear equations modeling spacecraft dynamics with gravity gradient torques, reaction wheels, using quaternions are:</w:t>
+      </w:r>
+    </w:p>
+    <w:tbl>
+      <w:tblPr>
+        <w:tblStyle w:val="TableGrid"/>
+        <w:tblW w:w="8640" w:type="dxa"/>
+        <w:tblInd w:w="-5" w:type="dxa"/>
+        <w:tblBorders>
+          <w:top w:val="none" w:sz="0" w:space="0" w:color="auto"/>
+          <w:left w:val="none" w:sz="0" w:space="0" w:color="auto"/>
+          <w:bottom w:val="none" w:sz="0" w:space="0" w:color="auto"/>
+          <w:right w:val="none" w:sz="0" w:space="0" w:color="auto"/>
+          <w:insideH w:val="none" w:sz="0" w:space="0" w:color="auto"/>
+          <w:insideV w:val="none" w:sz="0" w:space="0" w:color="auto"/>
+        </w:tblBorders>
+        <w:tblLook w:val="04A0" w:firstRow="1" w:lastRow="0" w:firstColumn="1" w:lastColumn="0" w:noHBand="0" w:noVBand="1"/>
+      </w:tblPr>
+      <w:tblGrid>
+        <w:gridCol w:w="8167"/>
+        <w:gridCol w:w="473"/>
+      </w:tblGrid>
       <w:tr>
-        <w:tblPrEx>
-          <w:tblBorders>
-            <w:top w:val="none" w:sz="0" w:space="0" w:color="auto"/>
-            <w:left w:val="none" w:sz="0" w:space="0" w:color="auto"/>
-            <w:bottom w:val="none" w:sz="0" w:space="0" w:color="auto"/>
-            <w:right w:val="none" w:sz="0" w:space="0" w:color="auto"/>
-            <w:insideH w:val="none" w:sz="0" w:space="0" w:color="auto"/>
-            <w:insideV w:val="none" w:sz="0" w:space="0" w:color="auto"/>
-          </w:tblBorders>
-        </w:tblPrEx>
+        <w:tc>
+          <w:tcPr>
+            <w:tcW w:w="8167" w:type="dxa"/>
+            <w:vAlign w:val="center"/>
+          </w:tcPr>
+          <w:p>
+            <w:pPr>
+              <w:spacing w:after="0"/>
+              <w:jc w:val="center"/>
+              <w:rPr>
+                <w:rFonts w:ascii="Times New Roman" w:hAnsi="Times New Roman" w:cs="Times New Roman"/>
+                <w:sz w:val="18"/>
+                <w:szCs w:val="18"/>
+              </w:rPr>
+            </w:pPr>
+            <m:oMathPara>
+              <m:oMath>
+                <m:r>
+                  <w:rPr>
+                    <w:rFonts w:ascii="Cambria Math" w:hAnsi="Cambria Math" w:cs="Times New Roman"/>
+                    <w:sz w:val="18"/>
+                    <w:szCs w:val="18"/>
+                  </w:rPr>
+                  <m:t>f=</m:t>
+                </m:r>
+                <m:d>
+                  <m:dPr>
+                    <m:begChr m:val="["/>
+                    <m:endChr m:val="]"/>
+                    <m:ctrlPr>
+                      <w:rPr>
+                        <w:rFonts w:ascii="Cambria Math" w:hAnsi="Cambria Math" w:cs="Times New Roman"/>
+                        <w:i/>
+                        <w:iCs/>
+                        <w:sz w:val="18"/>
+                        <w:szCs w:val="18"/>
+                      </w:rPr>
+                    </m:ctrlPr>
+                  </m:dPr>
+                  <m:e>
+                    <m:m>
+                      <m:mPr>
+                        <m:mcs>
+                          <m:mc>
+                            <m:mcPr>
+                              <m:count m:val="1"/>
+                              <m:mcJc m:val="center"/>
+                            </m:mcPr>
+                          </m:mc>
+                        </m:mcs>
+                        <m:ctrlPr>
+                          <w:rPr>
+                            <w:rFonts w:ascii="Cambria Math" w:hAnsi="Cambria Math" w:cs="Times New Roman"/>
+                            <w:i/>
+                            <w:iCs/>
+                            <w:sz w:val="18"/>
+                            <w:szCs w:val="18"/>
+                          </w:rPr>
+                        </m:ctrlPr>
+                      </m:mPr>
+                      <m:mr>
+                        <m:e>
+                          <m:sSubSup>
+                            <m:sSubSupPr>
+                              <m:ctrlPr>
+                                <w:rPr>
+                                  <w:rFonts w:ascii="Cambria Math" w:hAnsi="Cambria Math" w:cs="Times New Roman"/>
+                                  <w:i/>
+                                  <w:iCs/>
+                                  <w:sz w:val="18"/>
+                                  <w:szCs w:val="18"/>
+                                </w:rPr>
+                              </m:ctrlPr>
+                            </m:sSubSupPr>
+                            <m:e>
+                              <m:r>
+                                <w:rPr>
+                                  <w:rFonts w:ascii="Cambria Math" w:hAnsi="Cambria Math" w:cs="Times New Roman"/>
+                                  <w:sz w:val="18"/>
+                                  <w:szCs w:val="18"/>
+                                </w:rPr>
+                                <m:t>I</m:t>
+                              </m:r>
+                            </m:e>
+                            <m:sub>
+                              <m:r>
+                                <w:rPr>
+                                  <w:rFonts w:ascii="Cambria Math" w:hAnsi="Cambria Math" w:cs="Times New Roman"/>
+                                  <w:sz w:val="18"/>
+                                  <w:szCs w:val="18"/>
+                                </w:rPr>
+                                <m:t>T</m:t>
+                              </m:r>
+                            </m:sub>
+                            <m:sup>
+                              <m:r>
+                                <w:rPr>
+                                  <w:rFonts w:ascii="Cambria Math" w:hAnsi="Cambria Math" w:cs="Times New Roman"/>
+                                  <w:sz w:val="18"/>
+                                  <w:szCs w:val="18"/>
+                                </w:rPr>
+                                <m:t>-1</m:t>
+                              </m:r>
+                            </m:sup>
+                          </m:sSubSup>
+                          <m:r>
+                            <w:rPr>
+                              <w:rFonts w:ascii="Cambria Math" w:hAnsi="Cambria Math" w:cs="Times New Roman"/>
+                              <w:sz w:val="18"/>
+                              <w:szCs w:val="18"/>
+                            </w:rPr>
+                            <m:t>[</m:t>
+                          </m:r>
+                          <m:r>
+                            <w:rPr>
+                              <w:rFonts w:ascii="Cambria Math" w:hAnsi="Cambria Math" w:cs="Times New Roman"/>
+                              <w:sz w:val="18"/>
+                              <w:szCs w:val="18"/>
+                            </w:rPr>
+                            <m:t>-</m:t>
+                          </m:r>
+                          <m:sSub>
+                            <m:sSubPr>
+                              <m:ctrlPr>
+                                <w:rPr>
+                                  <w:rFonts w:ascii="Cambria Math" w:hAnsi="Cambria Math" w:cs="Times New Roman"/>
+                                  <w:i/>
+                                  <w:iCs/>
+                                  <w:sz w:val="18"/>
+                                  <w:szCs w:val="18"/>
+                                </w:rPr>
+                              </m:ctrlPr>
+                            </m:sSubPr>
+                            <m:e>
+                              <m:r>
+                                <w:rPr>
+                                  <w:rFonts w:ascii="Cambria Math" w:hAnsi="Cambria Math" w:cs="Times New Roman"/>
+                                  <w:sz w:val="18"/>
+                                  <w:szCs w:val="18"/>
+                                </w:rPr>
+                                <m:t>I</m:t>
+                              </m:r>
+                            </m:e>
+                            <m:sub>
+                              <m:r>
+                                <w:rPr>
+                                  <w:rFonts w:ascii="Cambria Math" w:hAnsi="Cambria Math" w:cs="Times New Roman"/>
+                                  <w:sz w:val="18"/>
+                                  <w:szCs w:val="18"/>
+                                </w:rPr>
+                                <m:t>T</m:t>
+                              </m:r>
+                            </m:sub>
+                          </m:sSub>
+                          <m:d>
+                            <m:dPr>
+                              <m:ctrlPr>
+                                <w:rPr>
+                                  <w:rFonts w:ascii="Cambria Math" w:hAnsi="Cambria Math" w:cs="Times New Roman"/>
+                                  <w:i/>
+                                  <w:iCs/>
+                                  <w:sz w:val="18"/>
+                                  <w:szCs w:val="18"/>
+                                </w:rPr>
+                              </m:ctrlPr>
+                            </m:dPr>
+                            <m:e>
+                              <m:r>
+                                <w:rPr>
+                                  <w:rFonts w:ascii="Cambria Math" w:hAnsi="Cambria Math" w:cs="Times New Roman"/>
+                                  <w:sz w:val="18"/>
+                                  <w:szCs w:val="18"/>
+                                </w:rPr>
+                                <m:t>-</m:t>
+                              </m:r>
+                              <m:sSup>
+                                <m:sSupPr>
+                                  <m:ctrlPr>
+                                    <w:rPr>
+                                      <w:rFonts w:ascii="Cambria Math" w:hAnsi="Cambria Math" w:cs="Times New Roman"/>
+                                      <w:i/>
+                                      <w:iCs/>
+                                      <w:sz w:val="18"/>
+                                      <w:szCs w:val="18"/>
+                                    </w:rPr>
+                                  </m:ctrlPr>
+                                </m:sSupPr>
+                                <m:e>
+                                  <m:acc>
+                                    <m:accPr>
+                                      <m:chr m:val="̅"/>
+                                      <m:ctrlPr>
+                                        <w:rPr>
+                                          <w:rFonts w:ascii="Cambria Math" w:hAnsi="Cambria Math" w:cs="Times New Roman"/>
+                                          <w:i/>
+                                          <w:iCs/>
+                                          <w:sz w:val="18"/>
+                                          <w:szCs w:val="18"/>
+                                        </w:rPr>
+                                      </m:ctrlPr>
+                                    </m:accPr>
+                                    <m:e>
+                                      <m:r>
+                                        <w:rPr>
+                                          <w:rFonts w:ascii="Cambria Math" w:hAnsi="Cambria Math" w:cs="Times New Roman"/>
+                                          <w:sz w:val="18"/>
+                                          <w:szCs w:val="18"/>
+                                        </w:rPr>
+                                        <m:t>ω</m:t>
+                                      </m:r>
+                                    </m:e>
+                                  </m:acc>
+                                </m:e>
+                                <m:sup>
+                                  <m:r>
+                                    <w:rPr>
+                                      <w:rFonts w:ascii="Cambria Math" w:hAnsi="Cambria Math" w:cs="Times New Roman"/>
+                                      <w:sz w:val="18"/>
+                                      <w:szCs w:val="18"/>
+                                    </w:rPr>
+                                    <m:t>×</m:t>
+                                  </m:r>
+                                </m:sup>
+                              </m:sSup>
+                              <m:sSub>
+                                <m:sSubPr>
+                                  <m:ctrlPr>
+                                    <w:rPr>
+                                      <w:rFonts w:ascii="Cambria Math" w:hAnsi="Cambria Math" w:cs="Times New Roman"/>
+                                      <w:b/>
+                                      <w:bCs/>
+                                      <w:i/>
+                                      <w:iCs/>
+                                      <w:sz w:val="18"/>
+                                      <w:szCs w:val="18"/>
+                                    </w:rPr>
+                                  </m:ctrlPr>
+                                </m:sSubPr>
+                                <m:e>
+                                  <m:r>
+                                    <m:rPr>
+                                      <m:sty m:val="bi"/>
+                                    </m:rPr>
+                                    <w:rPr>
+                                      <w:rFonts w:ascii="Cambria Math" w:hAnsi="Cambria Math" w:cs="Times New Roman"/>
+                                      <w:sz w:val="18"/>
+                                      <w:szCs w:val="18"/>
+                                    </w:rPr>
+                                    <m:t>Q</m:t>
+                                  </m:r>
+                                </m:e>
+                                <m:sub>
+                                  <m:r>
+                                    <m:rPr>
+                                      <m:sty m:val="bi"/>
+                                    </m:rPr>
+                                    <w:rPr>
+                                      <w:rFonts w:ascii="Cambria Math" w:hAnsi="Cambria Math" w:cs="Times New Roman"/>
+                                      <w:sz w:val="18"/>
+                                      <w:szCs w:val="18"/>
+                                    </w:rPr>
+                                    <m:t>P/O</m:t>
+                                  </m:r>
+                                </m:sub>
+                              </m:sSub>
+                              <m:r>
+                                <w:rPr>
+                                  <w:rFonts w:ascii="Cambria Math" w:hAnsi="Cambria Math" w:cs="Times New Roman"/>
+                                  <w:sz w:val="18"/>
+                                  <w:szCs w:val="18"/>
+                                </w:rPr>
+                                <m:t>+</m:t>
+                              </m:r>
+                              <m:sSub>
+                                <m:sSubPr>
+                                  <m:ctrlPr>
+                                    <w:rPr>
+                                      <w:rFonts w:ascii="Cambria Math" w:hAnsi="Cambria Math" w:cs="Times New Roman"/>
+                                      <w:b/>
+                                      <w:bCs/>
+                                      <w:i/>
+                                      <w:iCs/>
+                                      <w:sz w:val="18"/>
+                                      <w:szCs w:val="18"/>
+                                    </w:rPr>
+                                  </m:ctrlPr>
+                                </m:sSubPr>
+                                <m:e>
+                                  <m:r>
+                                    <m:rPr>
+                                      <m:sty m:val="bi"/>
+                                    </m:rPr>
+                                    <w:rPr>
+                                      <w:rFonts w:ascii="Cambria Math" w:hAnsi="Cambria Math" w:cs="Times New Roman"/>
+                                      <w:sz w:val="18"/>
+                                      <w:szCs w:val="18"/>
+                                    </w:rPr>
+                                    <m:t>Q</m:t>
+                                  </m:r>
+                                </m:e>
+                                <m:sub>
+                                  <m:r>
+                                    <m:rPr>
+                                      <m:sty m:val="bi"/>
+                                    </m:rPr>
+                                    <w:rPr>
+                                      <w:rFonts w:ascii="Cambria Math" w:hAnsi="Cambria Math" w:cs="Times New Roman"/>
+                                      <w:sz w:val="18"/>
+                                      <w:szCs w:val="18"/>
+                                    </w:rPr>
+                                    <m:t>P/O</m:t>
+                                  </m:r>
+                                </m:sub>
+                              </m:sSub>
+                              <m:sSup>
+                                <m:sSupPr>
+                                  <m:ctrlPr>
+                                    <w:rPr>
+                                      <w:rFonts w:ascii="Cambria Math" w:hAnsi="Cambria Math" w:cs="Times New Roman"/>
+                                      <w:i/>
+                                      <w:iCs/>
+                                      <w:sz w:val="18"/>
+                                      <w:szCs w:val="18"/>
+                                    </w:rPr>
+                                  </m:ctrlPr>
+                                </m:sSupPr>
+                                <m:e>
+                                  <m:sSub>
+                                    <m:sSubPr>
+                                      <m:ctrlPr>
+                                        <w:rPr>
+                                          <w:rFonts w:ascii="Cambria Math" w:hAnsi="Cambria Math" w:cs="Times New Roman"/>
+                                          <w:i/>
+                                          <w:iCs/>
+                                          <w:sz w:val="18"/>
+                                          <w:szCs w:val="18"/>
+                                        </w:rPr>
+                                      </m:ctrlPr>
+                                    </m:sSubPr>
+                                    <m:e>
+                                      <m:acc>
+                                        <m:accPr>
+                                          <m:chr m:val="̅"/>
+                                          <m:ctrlPr>
+                                            <w:rPr>
+                                              <w:rFonts w:ascii="Cambria Math" w:hAnsi="Cambria Math" w:cs="Times New Roman"/>
+                                              <w:i/>
+                                              <w:iCs/>
+                                              <w:sz w:val="18"/>
+                                              <w:szCs w:val="18"/>
+                                            </w:rPr>
+                                          </m:ctrlPr>
+                                        </m:accPr>
+                                        <m:e>
+                                          <m:r>
+                                            <w:rPr>
+                                              <w:rFonts w:ascii="Cambria Math" w:hAnsi="Cambria Math" w:cs="Times New Roman"/>
+                                              <w:sz w:val="18"/>
+                                              <w:szCs w:val="18"/>
+                                            </w:rPr>
+                                            <m:t>ω</m:t>
+                                          </m:r>
+                                        </m:e>
+                                      </m:acc>
+                                    </m:e>
+                                    <m:sub>
+                                      <m:r>
+                                        <w:rPr>
+                                          <w:rFonts w:ascii="Cambria Math" w:hAnsi="Cambria Math" w:cs="Times New Roman"/>
+                                          <w:sz w:val="18"/>
+                                          <w:szCs w:val="18"/>
+                                        </w:rPr>
+                                        <m:t>c</m:t>
+                                      </m:r>
+                                    </m:sub>
+                                  </m:sSub>
+                                </m:e>
+                                <m:sup>
+                                  <m:r>
+                                    <w:rPr>
+                                      <w:rFonts w:ascii="Cambria Math" w:hAnsi="Cambria Math" w:cs="Times New Roman"/>
+                                      <w:sz w:val="18"/>
+                                      <w:szCs w:val="18"/>
+                                    </w:rPr>
+                                    <m:t>×</m:t>
+                                  </m:r>
+                                </m:sup>
+                              </m:sSup>
+                            </m:e>
+                          </m:d>
+                          <m:sSub>
+                            <m:sSubPr>
+                              <m:ctrlPr>
+                                <w:rPr>
+                                  <w:rFonts w:ascii="Cambria Math" w:hAnsi="Cambria Math" w:cs="Times New Roman"/>
+                                  <w:i/>
+                                  <w:iCs/>
+                                  <w:sz w:val="18"/>
+                                  <w:szCs w:val="18"/>
+                                </w:rPr>
+                              </m:ctrlPr>
+                            </m:sSubPr>
+                            <m:e>
+                              <m:acc>
+                                <m:accPr>
+                                  <m:chr m:val="̅"/>
+                                  <m:ctrlPr>
+                                    <w:rPr>
+                                      <w:rFonts w:ascii="Cambria Math" w:hAnsi="Cambria Math" w:cs="Times New Roman"/>
+                                      <w:i/>
+                                      <w:iCs/>
+                                      <w:sz w:val="18"/>
+                                      <w:szCs w:val="18"/>
+                                    </w:rPr>
+                                  </m:ctrlPr>
+                                </m:accPr>
+                                <m:e>
+                                  <m:r>
+                                    <w:rPr>
+                                      <w:rFonts w:ascii="Cambria Math" w:hAnsi="Cambria Math" w:cs="Times New Roman"/>
+                                      <w:sz w:val="18"/>
+                                      <w:szCs w:val="18"/>
+                                    </w:rPr>
+                                    <m:t>ω</m:t>
+                                  </m:r>
+                                </m:e>
+                              </m:acc>
+                            </m:e>
+                            <m:sub>
+                              <m:r>
+                                <w:rPr>
+                                  <w:rFonts w:ascii="Cambria Math" w:hAnsi="Cambria Math" w:cs="Times New Roman"/>
+                                  <w:sz w:val="18"/>
+                                  <w:szCs w:val="18"/>
+                                </w:rPr>
+                                <m:t>c</m:t>
+                              </m:r>
+                            </m:sub>
+                          </m:sSub>
+                          <m:r>
+                            <w:rPr>
+                              <w:rFonts w:ascii="Cambria Math" w:hAnsi="Cambria Math" w:cs="Times New Roman"/>
+                              <w:sz w:val="18"/>
+                              <w:szCs w:val="18"/>
+                            </w:rPr>
+                            <m:t>-</m:t>
+                          </m:r>
+                          <m:d>
+                            <m:dPr>
+                              <m:ctrlPr>
+                                <w:rPr>
+                                  <w:rFonts w:ascii="Cambria Math" w:hAnsi="Cambria Math" w:cs="Times New Roman"/>
+                                  <w:i/>
+                                  <w:iCs/>
+                                  <w:sz w:val="18"/>
+                                  <w:szCs w:val="18"/>
+                                </w:rPr>
+                              </m:ctrlPr>
+                            </m:dPr>
+                            <m:e>
+                              <m:acc>
+                                <m:accPr>
+                                  <m:chr m:val="̅"/>
+                                  <m:ctrlPr>
+                                    <w:rPr>
+                                      <w:rFonts w:ascii="Cambria Math" w:hAnsi="Cambria Math" w:cs="Times New Roman"/>
+                                      <w:i/>
+                                      <w:iCs/>
+                                      <w:sz w:val="18"/>
+                                      <w:szCs w:val="18"/>
+                                    </w:rPr>
+                                  </m:ctrlPr>
+                                </m:accPr>
+                                <m:e>
+                                  <m:r>
+                                    <w:rPr>
+                                      <w:rFonts w:ascii="Cambria Math" w:hAnsi="Cambria Math" w:cs="Times New Roman"/>
+                                      <w:sz w:val="18"/>
+                                      <w:szCs w:val="18"/>
+                                    </w:rPr>
+                                    <m:t>ω</m:t>
+                                  </m:r>
+                                </m:e>
+                              </m:acc>
+                              <m:r>
+                                <w:rPr>
+                                  <w:rFonts w:ascii="Cambria Math" w:hAnsi="Cambria Math" w:cs="Times New Roman"/>
+                                  <w:sz w:val="18"/>
+                                  <w:szCs w:val="18"/>
+                                </w:rPr>
+                                <m:t>-</m:t>
+                              </m:r>
+                              <m:sSub>
+                                <m:sSubPr>
+                                  <m:ctrlPr>
+                                    <w:rPr>
+                                      <w:rFonts w:ascii="Cambria Math" w:hAnsi="Cambria Math" w:cs="Times New Roman"/>
+                                      <w:i/>
+                                      <w:iCs/>
+                                      <w:sz w:val="18"/>
+                                      <w:szCs w:val="18"/>
+                                    </w:rPr>
+                                  </m:ctrlPr>
+                                </m:sSubPr>
+                                <m:e>
+                                  <m:r>
+                                    <w:rPr>
+                                      <w:rFonts w:ascii="Cambria Math" w:hAnsi="Cambria Math" w:cs="Times New Roman"/>
+                                      <w:sz w:val="18"/>
+                                      <w:szCs w:val="18"/>
+                                    </w:rPr>
+                                    <m:t>ω</m:t>
+                                  </m:r>
+                                </m:e>
+                                <m:sub>
+                                  <m:r>
+                                    <w:rPr>
+                                      <w:rFonts w:ascii="Cambria Math" w:hAnsi="Cambria Math" w:cs="Times New Roman"/>
+                                      <w:sz w:val="18"/>
+                                      <w:szCs w:val="18"/>
+                                    </w:rPr>
+                                    <m:t>c</m:t>
+                                  </m:r>
+                                </m:sub>
+                              </m:sSub>
+                              <m:sSub>
+                                <m:sSubPr>
+                                  <m:ctrlPr>
+                                    <w:rPr>
+                                      <w:rFonts w:ascii="Cambria Math" w:hAnsi="Cambria Math" w:cs="Times New Roman"/>
+                                      <w:i/>
+                                      <w:iCs/>
+                                      <w:sz w:val="18"/>
+                                      <w:szCs w:val="18"/>
+                                    </w:rPr>
+                                  </m:ctrlPr>
+                                </m:sSubPr>
+                                <m:e>
+                                  <m:r>
+                                    <w:rPr>
+                                      <w:rFonts w:ascii="Cambria Math" w:hAnsi="Cambria Math" w:cs="Times New Roman"/>
+                                      <w:sz w:val="18"/>
+                                      <w:szCs w:val="18"/>
+                                    </w:rPr>
+                                    <m:t>Q</m:t>
+                                  </m:r>
+                                </m:e>
+                                <m:sub>
+                                  <m:r>
+                                    <w:rPr>
+                                      <w:rFonts w:ascii="Cambria Math" w:hAnsi="Cambria Math" w:cs="Times New Roman"/>
+                                      <w:sz w:val="18"/>
+                                      <w:szCs w:val="18"/>
+                                    </w:rPr>
+                                    <m:t>2</m:t>
+                                  </m:r>
+                                </m:sub>
+                              </m:sSub>
+                            </m:e>
+                          </m:d>
+                          <m:r>
+                            <w:rPr>
+                              <w:rFonts w:ascii="Cambria Math" w:hAnsi="Cambria Math" w:cs="Times New Roman"/>
+                              <w:sz w:val="18"/>
+                              <w:szCs w:val="18"/>
+                            </w:rPr>
+                            <m:t>×</m:t>
+                          </m:r>
+                          <m:d>
+                            <m:dPr>
+                              <m:ctrlPr>
+                                <w:rPr>
+                                  <w:rFonts w:ascii="Cambria Math" w:hAnsi="Cambria Math" w:cs="Times New Roman"/>
+                                  <w:i/>
+                                  <w:iCs/>
+                                  <w:sz w:val="18"/>
+                                  <w:szCs w:val="18"/>
+                                </w:rPr>
+                              </m:ctrlPr>
+                            </m:dPr>
+                            <m:e>
+                              <m:sSub>
+                                <m:sSubPr>
+                                  <m:ctrlPr>
+                                    <w:rPr>
+                                      <w:rFonts w:ascii="Cambria Math" w:hAnsi="Cambria Math" w:cs="Times New Roman"/>
+                                      <w:i/>
+                                      <w:iCs/>
+                                      <w:sz w:val="18"/>
+                                      <w:szCs w:val="18"/>
+                                    </w:rPr>
+                                  </m:ctrlPr>
+                                </m:sSubPr>
+                                <m:e>
+                                  <m:r>
+                                    <w:rPr>
+                                      <w:rFonts w:ascii="Cambria Math" w:hAnsi="Cambria Math" w:cs="Times New Roman"/>
+                                      <w:sz w:val="18"/>
+                                      <w:szCs w:val="18"/>
+                                    </w:rPr>
+                                    <m:t>I</m:t>
+                                  </m:r>
+                                </m:e>
+                                <m:sub>
+                                  <m:r>
+                                    <w:rPr>
+                                      <w:rFonts w:ascii="Cambria Math" w:hAnsi="Cambria Math" w:cs="Times New Roman"/>
+                                      <w:sz w:val="18"/>
+                                      <w:szCs w:val="18"/>
+                                    </w:rPr>
+                                    <m:t>T</m:t>
+                                  </m:r>
+                                </m:sub>
+                              </m:sSub>
+                              <m:d>
+                                <m:dPr>
+                                  <m:ctrlPr>
+                                    <w:rPr>
+                                      <w:rFonts w:ascii="Cambria Math" w:hAnsi="Cambria Math" w:cs="Times New Roman"/>
+                                      <w:i/>
+                                      <w:iCs/>
+                                      <w:sz w:val="18"/>
+                                      <w:szCs w:val="18"/>
+                                    </w:rPr>
+                                  </m:ctrlPr>
+                                </m:dPr>
+                                <m:e>
+                                  <m:acc>
+                                    <m:accPr>
+                                      <m:chr m:val="̅"/>
+                                      <m:ctrlPr>
+                                        <w:rPr>
+                                          <w:rFonts w:ascii="Cambria Math" w:hAnsi="Cambria Math" w:cs="Times New Roman"/>
+                                          <w:i/>
+                                          <w:iCs/>
+                                          <w:sz w:val="18"/>
+                                          <w:szCs w:val="18"/>
+                                        </w:rPr>
+                                      </m:ctrlPr>
+                                    </m:accPr>
+                                    <m:e>
+                                      <m:r>
+                                        <w:rPr>
+                                          <w:rFonts w:ascii="Cambria Math" w:hAnsi="Cambria Math" w:cs="Times New Roman"/>
+                                          <w:sz w:val="18"/>
+                                          <w:szCs w:val="18"/>
+                                        </w:rPr>
+                                        <m:t>ω</m:t>
+                                      </m:r>
+                                    </m:e>
+                                  </m:acc>
+                                  <m:r>
+                                    <w:rPr>
+                                      <w:rFonts w:ascii="Cambria Math" w:hAnsi="Cambria Math" w:cs="Times New Roman"/>
+                                      <w:sz w:val="18"/>
+                                      <w:szCs w:val="18"/>
+                                    </w:rPr>
+                                    <m:t>-</m:t>
+                                  </m:r>
+                                  <m:sSub>
+                                    <m:sSubPr>
+                                      <m:ctrlPr>
+                                        <w:rPr>
+                                          <w:rFonts w:ascii="Cambria Math" w:hAnsi="Cambria Math" w:cs="Times New Roman"/>
+                                          <w:i/>
+                                          <w:iCs/>
+                                          <w:sz w:val="18"/>
+                                          <w:szCs w:val="18"/>
+                                        </w:rPr>
+                                      </m:ctrlPr>
+                                    </m:sSubPr>
+                                    <m:e>
+                                      <m:r>
+                                        <w:rPr>
+                                          <w:rFonts w:ascii="Cambria Math" w:hAnsi="Cambria Math" w:cs="Times New Roman"/>
+                                          <w:sz w:val="18"/>
+                                          <w:szCs w:val="18"/>
+                                        </w:rPr>
+                                        <m:t>ω</m:t>
+                                      </m:r>
+                                    </m:e>
+                                    <m:sub>
+                                      <m:r>
+                                        <w:rPr>
+                                          <w:rFonts w:ascii="Cambria Math" w:hAnsi="Cambria Math" w:cs="Times New Roman"/>
+                                          <w:sz w:val="18"/>
+                                          <w:szCs w:val="18"/>
+                                        </w:rPr>
+                                        <m:t>c</m:t>
+                                      </m:r>
+                                    </m:sub>
+                                  </m:sSub>
+                                  <m:sSub>
+                                    <m:sSubPr>
+                                      <m:ctrlPr>
+                                        <w:rPr>
+                                          <w:rFonts w:ascii="Cambria Math" w:hAnsi="Cambria Math" w:cs="Times New Roman"/>
+                                          <w:i/>
+                                          <w:iCs/>
+                                          <w:sz w:val="18"/>
+                                          <w:szCs w:val="18"/>
+                                        </w:rPr>
+                                      </m:ctrlPr>
+                                    </m:sSubPr>
+                                    <m:e>
+                                      <m:r>
+                                        <w:rPr>
+                                          <w:rFonts w:ascii="Cambria Math" w:hAnsi="Cambria Math" w:cs="Times New Roman"/>
+                                          <w:sz w:val="18"/>
+                                          <w:szCs w:val="18"/>
+                                        </w:rPr>
+                                        <m:t>Q</m:t>
+                                      </m:r>
+                                    </m:e>
+                                    <m:sub>
+                                      <m:r>
+                                        <w:rPr>
+                                          <w:rFonts w:ascii="Cambria Math" w:hAnsi="Cambria Math" w:cs="Times New Roman"/>
+                                          <w:sz w:val="18"/>
+                                          <w:szCs w:val="18"/>
+                                        </w:rPr>
+                                        <m:t>2</m:t>
+                                      </m:r>
+                                    </m:sub>
+                                  </m:sSub>
+                                </m:e>
+                              </m:d>
+                              <m:r>
+                                <w:rPr>
+                                  <w:rFonts w:ascii="Cambria Math" w:hAnsi="Cambria Math" w:cs="Times New Roman"/>
+                                  <w:sz w:val="18"/>
+                                  <w:szCs w:val="18"/>
+                                </w:rPr>
+                                <m:t>+</m:t>
+                              </m:r>
+                              <m:sSub>
+                                <m:sSubPr>
+                                  <m:ctrlPr>
+                                    <w:rPr>
+                                      <w:rFonts w:ascii="Cambria Math" w:hAnsi="Cambria Math" w:cs="Times New Roman"/>
+                                      <w:i/>
+                                      <w:iCs/>
+                                      <w:sz w:val="18"/>
+                                      <w:szCs w:val="18"/>
+                                    </w:rPr>
+                                  </m:ctrlPr>
+                                </m:sSubPr>
+                                <m:e>
+                                  <m:acc>
+                                    <m:accPr>
+                                      <m:chr m:val="̅"/>
+                                      <m:ctrlPr>
+                                        <w:rPr>
+                                          <w:rFonts w:ascii="Cambria Math" w:hAnsi="Cambria Math" w:cs="Times New Roman"/>
+                                          <w:i/>
+                                          <w:iCs/>
+                                          <w:sz w:val="18"/>
+                                          <w:szCs w:val="18"/>
+                                        </w:rPr>
+                                      </m:ctrlPr>
+                                    </m:accPr>
+                                    <m:e>
+                                      <m:r>
+                                        <w:rPr>
+                                          <w:rFonts w:ascii="Cambria Math" w:hAnsi="Cambria Math" w:cs="Times New Roman"/>
+                                          <w:sz w:val="18"/>
+                                          <w:szCs w:val="18"/>
+                                        </w:rPr>
+                                        <m:t>h</m:t>
+                                      </m:r>
+                                    </m:e>
+                                  </m:acc>
+                                </m:e>
+                                <m:sub>
+                                  <m:r>
+                                    <w:rPr>
+                                      <w:rFonts w:ascii="Cambria Math" w:hAnsi="Cambria Math" w:cs="Times New Roman"/>
+                                      <w:sz w:val="18"/>
+                                      <w:szCs w:val="18"/>
+                                    </w:rPr>
+                                    <m:t>w</m:t>
+                                  </m:r>
+                                </m:sub>
+                              </m:sSub>
+                            </m:e>
+                          </m:d>
+                          <m:r>
+                            <w:rPr>
+                              <w:rFonts w:ascii="Cambria Math" w:hAnsi="Cambria Math" w:cs="Times New Roman"/>
+                              <w:sz w:val="18"/>
+                              <w:szCs w:val="18"/>
+                            </w:rPr>
+                            <m:t>+</m:t>
+                          </m:r>
+                          <m:sSub>
+                            <m:sSubPr>
+                              <m:ctrlPr>
+                                <w:rPr>
+                                  <w:rFonts w:ascii="Cambria Math" w:hAnsi="Cambria Math" w:cs="Times New Roman"/>
+                                  <w:i/>
+                                  <w:iCs/>
+                                  <w:sz w:val="18"/>
+                                  <w:szCs w:val="18"/>
+                                </w:rPr>
+                              </m:ctrlPr>
+                            </m:sSubPr>
+                            <m:e>
+                              <m:r>
+                                <w:rPr>
+                                  <w:rFonts w:ascii="Cambria Math" w:hAnsi="Cambria Math" w:cs="Times New Roman"/>
+                                  <w:sz w:val="18"/>
+                                  <w:szCs w:val="18"/>
+                                </w:rPr>
+                                <m:t>g</m:t>
+                              </m:r>
+                            </m:e>
+                            <m:sub>
+                              <m:r>
+                                <w:rPr>
+                                  <w:rFonts w:ascii="Cambria Math" w:hAnsi="Cambria Math" w:cs="Times New Roman"/>
+                                  <w:sz w:val="18"/>
+                                  <w:szCs w:val="18"/>
+                                </w:rPr>
+                                <m:t>c</m:t>
+                              </m:r>
+                            </m:sub>
+                          </m:sSub>
+                          <m:r>
+                            <w:rPr>
+                              <w:rFonts w:ascii="Cambria Math" w:hAnsi="Cambria Math" w:cs="Times New Roman"/>
+                              <w:sz w:val="18"/>
+                              <w:szCs w:val="18"/>
+                            </w:rPr>
+                            <m:t>+3</m:t>
+                          </m:r>
+                          <m:sSubSup>
+                            <m:sSubSupPr>
+                              <m:ctrlPr>
+                                <w:rPr>
+                                  <w:rFonts w:ascii="Cambria Math" w:hAnsi="Cambria Math" w:cs="Times New Roman"/>
+                                  <w:i/>
+                                  <w:iCs/>
+                                  <w:sz w:val="18"/>
+                                  <w:szCs w:val="18"/>
+                                </w:rPr>
+                              </m:ctrlPr>
+                            </m:sSubSupPr>
+                            <m:e>
+                              <m:r>
+                                <w:rPr>
+                                  <w:rFonts w:ascii="Cambria Math" w:hAnsi="Cambria Math" w:cs="Times New Roman"/>
+                                  <w:sz w:val="18"/>
+                                  <w:szCs w:val="18"/>
+                                </w:rPr>
+                                <m:t>ω</m:t>
+                              </m:r>
+                            </m:e>
+                            <m:sub>
+                              <m:r>
+                                <w:rPr>
+                                  <w:rFonts w:ascii="Cambria Math" w:hAnsi="Cambria Math" w:cs="Times New Roman"/>
+                                  <w:sz w:val="18"/>
+                                  <w:szCs w:val="18"/>
+                                </w:rPr>
+                                <m:t>c</m:t>
+                              </m:r>
+                            </m:sub>
+                            <m:sup>
+                              <m:r>
+                                <w:rPr>
+                                  <w:rFonts w:ascii="Cambria Math" w:hAnsi="Cambria Math" w:cs="Times New Roman"/>
+                                  <w:sz w:val="18"/>
+                                  <w:szCs w:val="18"/>
+                                </w:rPr>
+                                <m:t>2</m:t>
+                              </m:r>
+                            </m:sup>
+                          </m:sSubSup>
+                          <m:sSub>
+                            <m:sSubPr>
+                              <m:ctrlPr>
+                                <w:rPr>
+                                  <w:rFonts w:ascii="Cambria Math" w:hAnsi="Cambria Math" w:cs="Times New Roman"/>
+                                  <w:i/>
+                                  <w:iCs/>
+                                  <w:sz w:val="18"/>
+                                  <w:szCs w:val="18"/>
+                                </w:rPr>
+                              </m:ctrlPr>
+                            </m:sSubPr>
+                            <m:e>
+                              <m:r>
+                                <w:rPr>
+                                  <w:rFonts w:ascii="Cambria Math" w:hAnsi="Cambria Math" w:cs="Times New Roman"/>
+                                  <w:sz w:val="18"/>
+                                  <w:szCs w:val="18"/>
+                                </w:rPr>
+                                <m:t>Q</m:t>
+                              </m:r>
+                            </m:e>
+                            <m:sub>
+                              <m:r>
+                                <w:rPr>
+                                  <w:rFonts w:ascii="Cambria Math" w:hAnsi="Cambria Math" w:cs="Times New Roman"/>
+                                  <w:sz w:val="18"/>
+                                  <w:szCs w:val="18"/>
+                                </w:rPr>
+                                <m:t>3</m:t>
+                              </m:r>
+                            </m:sub>
+                          </m:sSub>
+                          <m:r>
+                            <w:rPr>
+                              <w:rFonts w:ascii="Cambria Math" w:hAnsi="Cambria Math" w:cs="Times New Roman"/>
+                              <w:sz w:val="18"/>
+                              <w:szCs w:val="18"/>
+                            </w:rPr>
+                            <m:t>×</m:t>
+                          </m:r>
+                          <m:sSub>
+                            <m:sSubPr>
+                              <m:ctrlPr>
+                                <w:rPr>
+                                  <w:rFonts w:ascii="Cambria Math" w:hAnsi="Cambria Math" w:cs="Times New Roman"/>
+                                  <w:i/>
+                                  <w:iCs/>
+                                  <w:sz w:val="18"/>
+                                  <w:szCs w:val="18"/>
+                                </w:rPr>
+                              </m:ctrlPr>
+                            </m:sSubPr>
+                            <m:e>
+                              <m:r>
+                                <w:rPr>
+                                  <w:rFonts w:ascii="Cambria Math" w:hAnsi="Cambria Math" w:cs="Times New Roman"/>
+                                  <w:sz w:val="18"/>
+                                  <w:szCs w:val="18"/>
+                                </w:rPr>
+                                <m:t>I</m:t>
+                              </m:r>
+                            </m:e>
+                            <m:sub>
+                              <m:r>
+                                <w:rPr>
+                                  <w:rFonts w:ascii="Cambria Math" w:hAnsi="Cambria Math" w:cs="Times New Roman"/>
+                                  <w:sz w:val="18"/>
+                                  <w:szCs w:val="18"/>
+                                </w:rPr>
+                                <m:t>T</m:t>
+                              </m:r>
+                            </m:sub>
+                          </m:sSub>
+                          <m:sSub>
+                            <m:sSubPr>
+                              <m:ctrlPr>
+                                <w:rPr>
+                                  <w:rFonts w:ascii="Cambria Math" w:hAnsi="Cambria Math" w:cs="Times New Roman"/>
+                                  <w:i/>
+                                  <w:iCs/>
+                                  <w:sz w:val="18"/>
+                                  <w:szCs w:val="18"/>
+                                </w:rPr>
+                              </m:ctrlPr>
+                            </m:sSubPr>
+                            <m:e>
+                              <m:r>
+                                <w:rPr>
+                                  <w:rFonts w:ascii="Cambria Math" w:hAnsi="Cambria Math" w:cs="Times New Roman"/>
+                                  <w:sz w:val="18"/>
+                                  <w:szCs w:val="18"/>
+                                </w:rPr>
+                                <m:t>Q</m:t>
+                              </m:r>
+                            </m:e>
+                            <m:sub>
+                              <m:r>
+                                <w:rPr>
+                                  <w:rFonts w:ascii="Cambria Math" w:hAnsi="Cambria Math" w:cs="Times New Roman"/>
+                                  <w:sz w:val="18"/>
+                                  <w:szCs w:val="18"/>
+                                </w:rPr>
+                                <m:t>3</m:t>
+                              </m:r>
+                            </m:sub>
+                          </m:sSub>
+                          <m:r>
+                            <w:rPr>
+                              <w:rFonts w:ascii="Cambria Math" w:hAnsi="Cambria Math" w:cs="Times New Roman"/>
+                              <w:sz w:val="18"/>
+                              <w:szCs w:val="18"/>
+                            </w:rPr>
+                            <m:t>]</m:t>
+                          </m:r>
+                        </m:e>
+                      </m:mr>
+                      <m:mr>
+                        <m:e>
+                          <m:r>
+                            <w:rPr>
+                              <w:rFonts w:ascii="Cambria Math" w:hAnsi="Cambria Math" w:cs="Times New Roman"/>
+                              <w:sz w:val="18"/>
+                              <w:szCs w:val="18"/>
+                            </w:rPr>
+                            <m:t>-</m:t>
+                          </m:r>
+                          <m:f>
+                            <m:fPr>
+                              <m:ctrlPr>
+                                <w:rPr>
+                                  <w:rFonts w:ascii="Cambria Math" w:hAnsi="Cambria Math" w:cs="Times New Roman"/>
+                                  <w:i/>
+                                  <w:iCs/>
+                                  <w:sz w:val="18"/>
+                                  <w:szCs w:val="18"/>
+                                </w:rPr>
+                              </m:ctrlPr>
+                            </m:fPr>
+                            <m:num>
+                              <m:r>
+                                <w:rPr>
+                                  <w:rFonts w:ascii="Cambria Math" w:hAnsi="Cambria Math" w:cs="Times New Roman"/>
+                                  <w:sz w:val="18"/>
+                                  <w:szCs w:val="18"/>
+                                </w:rPr>
+                                <m:t>1</m:t>
+                              </m:r>
+                            </m:num>
+                            <m:den>
+                              <m:r>
+                                <w:rPr>
+                                  <w:rFonts w:ascii="Cambria Math" w:hAnsi="Cambria Math" w:cs="Times New Roman"/>
+                                  <w:sz w:val="18"/>
+                                  <w:szCs w:val="18"/>
+                                </w:rPr>
+                                <m:t>2</m:t>
+                              </m:r>
+                            </m:den>
+                          </m:f>
+                          <m:sSup>
+                            <m:sSupPr>
+                              <m:ctrlPr>
+                                <w:rPr>
+                                  <w:rFonts w:ascii="Cambria Math" w:hAnsi="Cambria Math" w:cs="Times New Roman"/>
+                                  <w:i/>
+                                  <w:iCs/>
+                                  <w:sz w:val="18"/>
+                                  <w:szCs w:val="18"/>
+                                </w:rPr>
+                              </m:ctrlPr>
+                            </m:sSupPr>
+                            <m:e>
+                              <m:acc>
+                                <m:accPr>
+                                  <m:chr m:val="̅"/>
+                                  <m:ctrlPr>
+                                    <w:rPr>
+                                      <w:rFonts w:ascii="Cambria Math" w:hAnsi="Cambria Math" w:cs="Times New Roman"/>
+                                      <w:i/>
+                                      <w:iCs/>
+                                      <w:sz w:val="18"/>
+                                      <w:szCs w:val="18"/>
+                                    </w:rPr>
+                                  </m:ctrlPr>
+                                </m:accPr>
+                                <m:e>
+                                  <m:r>
+                                    <w:rPr>
+                                      <w:rFonts w:ascii="Cambria Math" w:hAnsi="Cambria Math" w:cs="Times New Roman"/>
+                                      <w:sz w:val="18"/>
+                                      <w:szCs w:val="18"/>
+                                    </w:rPr>
+                                    <m:t>ω</m:t>
+                                  </m:r>
+                                </m:e>
+                              </m:acc>
+                            </m:e>
+                            <m:sup>
+                              <m:r>
+                                <w:rPr>
+                                  <w:rFonts w:ascii="Cambria Math" w:hAnsi="Cambria Math" w:cs="Times New Roman"/>
+                                  <w:sz w:val="18"/>
+                                  <w:szCs w:val="18"/>
+                                </w:rPr>
+                                <m:t>T</m:t>
+                              </m:r>
+                            </m:sup>
+                          </m:sSup>
+                          <m:r>
+                            <m:rPr>
+                              <m:sty m:val="bi"/>
+                            </m:rPr>
+                            <w:rPr>
+                              <w:rFonts w:ascii="Cambria Math" w:hAnsi="Cambria Math" w:cs="Times New Roman"/>
+                              <w:sz w:val="18"/>
+                              <w:szCs w:val="18"/>
+                            </w:rPr>
+                            <m:t>q</m:t>
+                          </m:r>
+                        </m:e>
+                      </m:mr>
+                      <m:mr>
+                        <m:e>
+                          <m:m>
+                            <m:mPr>
+                              <m:mcs>
+                                <m:mc>
+                                  <m:mcPr>
+                                    <m:count m:val="1"/>
+                                    <m:mcJc m:val="center"/>
+                                  </m:mcPr>
+                                </m:mc>
+                              </m:mcs>
+                              <m:ctrlPr>
+                                <w:rPr>
+                                  <w:rFonts w:ascii="Cambria Math" w:hAnsi="Cambria Math" w:cs="Times New Roman"/>
+                                  <w:i/>
+                                  <w:iCs/>
+                                  <w:sz w:val="18"/>
+                                  <w:szCs w:val="18"/>
+                                </w:rPr>
+                              </m:ctrlPr>
+                            </m:mPr>
+                            <m:mr>
+                              <m:e>
+                                <m:r>
+                                  <w:rPr>
+                                    <w:rFonts w:ascii="Cambria Math" w:hAnsi="Cambria Math" w:cs="Times New Roman"/>
+                                    <w:sz w:val="18"/>
+                                    <w:szCs w:val="18"/>
+                                  </w:rPr>
+                                  <m:t>-</m:t>
+                                </m:r>
+                                <m:f>
+                                  <m:fPr>
+                                    <m:ctrlPr>
+                                      <w:rPr>
+                                        <w:rFonts w:ascii="Cambria Math" w:hAnsi="Cambria Math" w:cs="Times New Roman"/>
+                                        <w:i/>
+                                        <w:iCs/>
+                                        <w:sz w:val="18"/>
+                                        <w:szCs w:val="18"/>
+                                      </w:rPr>
+                                    </m:ctrlPr>
+                                  </m:fPr>
+                                  <m:num>
+                                    <m:r>
+                                      <w:rPr>
+                                        <w:rFonts w:ascii="Cambria Math" w:hAnsi="Cambria Math" w:cs="Times New Roman"/>
+                                        <w:sz w:val="18"/>
+                                        <w:szCs w:val="18"/>
+                                      </w:rPr>
+                                      <m:t>1</m:t>
+                                    </m:r>
+                                  </m:num>
+                                  <m:den>
+                                    <m:r>
+                                      <w:rPr>
+                                        <w:rFonts w:ascii="Cambria Math" w:hAnsi="Cambria Math" w:cs="Times New Roman"/>
+                                        <w:sz w:val="18"/>
+                                        <w:szCs w:val="18"/>
+                                      </w:rPr>
+                                      <m:t>2</m:t>
+                                    </m:r>
+                                  </m:den>
+                                </m:f>
+                                <m:sSup>
+                                  <m:sSupPr>
+                                    <m:ctrlPr>
+                                      <w:rPr>
+                                        <w:rFonts w:ascii="Cambria Math" w:hAnsi="Cambria Math" w:cs="Times New Roman"/>
+                                        <w:i/>
+                                        <w:iCs/>
+                                        <w:sz w:val="18"/>
+                                        <w:szCs w:val="18"/>
+                                      </w:rPr>
+                                    </m:ctrlPr>
+                                  </m:sSupPr>
+                                  <m:e>
+                                    <m:acc>
+                                      <m:accPr>
+                                        <m:chr m:val="̅"/>
+                                        <m:ctrlPr>
+                                          <w:rPr>
+                                            <w:rFonts w:ascii="Cambria Math" w:hAnsi="Cambria Math" w:cs="Times New Roman"/>
+                                            <w:i/>
+                                            <w:iCs/>
+                                            <w:sz w:val="18"/>
+                                            <w:szCs w:val="18"/>
+                                          </w:rPr>
+                                        </m:ctrlPr>
+                                      </m:accPr>
+                                      <m:e>
+                                        <m:r>
+                                          <w:rPr>
+                                            <w:rFonts w:ascii="Cambria Math" w:hAnsi="Cambria Math" w:cs="Times New Roman"/>
+                                            <w:sz w:val="18"/>
+                                            <w:szCs w:val="18"/>
+                                          </w:rPr>
+                                          <m:t>ω</m:t>
+                                        </m:r>
+                                      </m:e>
+                                    </m:acc>
+                                  </m:e>
+                                  <m:sup>
+                                    <m:r>
+                                      <w:rPr>
+                                        <w:rFonts w:ascii="Cambria Math" w:hAnsi="Cambria Math" w:cs="Times New Roman"/>
+                                        <w:sz w:val="18"/>
+                                        <w:szCs w:val="18"/>
+                                      </w:rPr>
+                                      <m:t>×</m:t>
+                                    </m:r>
+                                  </m:sup>
+                                </m:sSup>
+                                <m:r>
+                                  <m:rPr>
+                                    <m:sty m:val="bi"/>
+                                  </m:rPr>
+                                  <w:rPr>
+                                    <w:rFonts w:ascii="Cambria Math" w:hAnsi="Cambria Math" w:cs="Times New Roman"/>
+                                    <w:sz w:val="18"/>
+                                    <w:szCs w:val="18"/>
+                                  </w:rPr>
+                                  <m:t>q</m:t>
+                                </m:r>
+                                <m:r>
+                                  <m:rPr>
+                                    <m:sty m:val="bi"/>
+                                  </m:rPr>
+                                  <w:rPr>
+                                    <w:rFonts w:ascii="Cambria Math" w:hAnsi="Cambria Math" w:cs="Times New Roman"/>
+                                    <w:sz w:val="18"/>
+                                    <w:szCs w:val="18"/>
+                                  </w:rPr>
+                                  <m:t>+</m:t>
+                                </m:r>
+                                <m:f>
+                                  <m:fPr>
+                                    <m:ctrlPr>
+                                      <w:rPr>
+                                        <w:rFonts w:ascii="Cambria Math" w:hAnsi="Cambria Math" w:cs="Times New Roman"/>
+                                        <w:i/>
+                                        <w:iCs/>
+                                        <w:sz w:val="18"/>
+                                        <w:szCs w:val="18"/>
+                                      </w:rPr>
+                                    </m:ctrlPr>
+                                  </m:fPr>
+                                  <m:num>
+                                    <m:r>
+                                      <w:rPr>
+                                        <w:rFonts w:ascii="Cambria Math" w:hAnsi="Cambria Math" w:cs="Times New Roman"/>
+                                        <w:sz w:val="18"/>
+                                        <w:szCs w:val="18"/>
+                                      </w:rPr>
+                                      <m:t>1</m:t>
+                                    </m:r>
+                                    <m:ctrlPr>
+                                      <w:rPr>
+                                        <w:rFonts w:ascii="Cambria Math" w:hAnsi="Cambria Math" w:cs="Times New Roman"/>
+                                        <w:b/>
+                                        <w:bCs/>
+                                        <w:i/>
+                                        <w:iCs/>
+                                        <w:sz w:val="18"/>
+                                        <w:szCs w:val="18"/>
+                                      </w:rPr>
+                                    </m:ctrlPr>
+                                  </m:num>
+                                  <m:den>
+                                    <m:r>
+                                      <w:rPr>
+                                        <w:rFonts w:ascii="Cambria Math" w:hAnsi="Cambria Math" w:cs="Times New Roman"/>
+                                        <w:sz w:val="18"/>
+                                        <w:szCs w:val="18"/>
+                                      </w:rPr>
+                                      <m:t>2</m:t>
+                                    </m:r>
+                                  </m:den>
+                                </m:f>
+                                <m:sSub>
+                                  <m:sSubPr>
+                                    <m:ctrlPr>
+                                      <w:rPr>
+                                        <w:rFonts w:ascii="Cambria Math" w:hAnsi="Cambria Math" w:cs="Times New Roman"/>
+                                        <w:i/>
+                                        <w:iCs/>
+                                        <w:sz w:val="18"/>
+                                        <w:szCs w:val="18"/>
+                                      </w:rPr>
+                                    </m:ctrlPr>
+                                  </m:sSubPr>
+                                  <m:e>
+                                    <m:r>
+                                      <w:rPr>
+                                        <w:rFonts w:ascii="Cambria Math" w:hAnsi="Cambria Math" w:cs="Times New Roman"/>
+                                        <w:sz w:val="18"/>
+                                        <w:szCs w:val="18"/>
+                                      </w:rPr>
+                                      <m:t>q</m:t>
+                                    </m:r>
+                                  </m:e>
+                                  <m:sub>
+                                    <m:r>
+                                      <w:rPr>
+                                        <w:rFonts w:ascii="Cambria Math" w:hAnsi="Cambria Math" w:cs="Times New Roman"/>
+                                        <w:sz w:val="18"/>
+                                        <w:szCs w:val="18"/>
+                                      </w:rPr>
+                                      <m:t>0</m:t>
+                                    </m:r>
+                                  </m:sub>
+                                </m:sSub>
+                                <m:acc>
+                                  <m:accPr>
+                                    <m:chr m:val="̅"/>
+                                    <m:ctrlPr>
+                                      <w:rPr>
+                                        <w:rFonts w:ascii="Cambria Math" w:hAnsi="Cambria Math" w:cs="Times New Roman"/>
+                                        <w:i/>
+                                        <w:iCs/>
+                                        <w:sz w:val="18"/>
+                                        <w:szCs w:val="18"/>
+                                      </w:rPr>
+                                    </m:ctrlPr>
+                                  </m:accPr>
+                                  <m:e>
+                                    <m:r>
+                                      <w:rPr>
+                                        <w:rFonts w:ascii="Cambria Math" w:hAnsi="Cambria Math" w:cs="Times New Roman"/>
+                                        <w:sz w:val="18"/>
+                                        <w:szCs w:val="18"/>
+                                      </w:rPr>
+                                      <m:t>ω</m:t>
+                                    </m:r>
+                                  </m:e>
+                                </m:acc>
+                              </m:e>
+                            </m:mr>
+                            <m:mr>
+                              <m:e>
+                                <m:r>
+                                  <w:rPr>
+                                    <w:rFonts w:ascii="Cambria Math" w:hAnsi="Cambria Math" w:cs="Times New Roman"/>
+                                    <w:sz w:val="18"/>
+                                    <w:szCs w:val="18"/>
+                                  </w:rPr>
+                                  <m:t>-</m:t>
+                                </m:r>
+                                <m:sSub>
+                                  <m:sSubPr>
+                                    <m:ctrlPr>
+                                      <w:rPr>
+                                        <w:rFonts w:ascii="Cambria Math" w:hAnsi="Cambria Math" w:cs="Times New Roman"/>
+                                        <w:i/>
+                                        <w:iCs/>
+                                        <w:sz w:val="18"/>
+                                        <w:szCs w:val="18"/>
+                                      </w:rPr>
+                                    </m:ctrlPr>
+                                  </m:sSubPr>
+                                  <m:e>
+                                    <m:r>
+                                      <w:rPr>
+                                        <w:rFonts w:ascii="Cambria Math" w:hAnsi="Cambria Math" w:cs="Times New Roman"/>
+                                        <w:sz w:val="18"/>
+                                        <w:szCs w:val="18"/>
+                                      </w:rPr>
+                                      <m:t>g</m:t>
+                                    </m:r>
+                                  </m:e>
+                                  <m:sub>
+                                    <m:r>
+                                      <w:rPr>
+                                        <w:rFonts w:ascii="Cambria Math" w:hAnsi="Cambria Math" w:cs="Times New Roman"/>
+                                        <w:sz w:val="18"/>
+                                        <w:szCs w:val="18"/>
+                                      </w:rPr>
+                                      <m:t>c</m:t>
+                                    </m:r>
+                                  </m:sub>
+                                </m:sSub>
+                              </m:e>
+                            </m:mr>
+                          </m:m>
+                        </m:e>
+                      </m:mr>
+                    </m:m>
+                  </m:e>
+                </m:d>
+              </m:oMath>
+            </m:oMathPara>
+          </w:p>
+        </w:tc>
+        <w:tc>
+          <w:tcPr>
+            <w:tcW w:w="473" w:type="dxa"/>
+            <w:vAlign w:val="center"/>
+          </w:tcPr>
+          <w:p>
+            <w:pPr>
+              <w:spacing w:after="0"/>
+              <w:jc w:val="center"/>
+              <w:rPr>
+                <w:rFonts w:ascii="Times New Roman" w:hAnsi="Times New Roman" w:cs="Times New Roman"/>
+              </w:rPr>
+            </w:pPr>
+            <w:r>
+              <w:rPr>
+                <w:rFonts w:ascii="Times New Roman" w:hAnsi="Times New Roman" w:cs="Times New Roman"/>
+              </w:rPr>
+              <w:t>(7)</w:t>
+            </w:r>
+          </w:p>
+        </w:tc>
+      </w:tr>
+    </w:tbl>
+    <w:p>
+      <w:pPr>
+        <w:spacing w:after="0"/>
+        <w:rPr>
+          <w:rFonts w:ascii="Times New Roman" w:hAnsi="Times New Roman" w:cs="Times New Roman"/>
+        </w:rPr>
+      </w:pPr>
+    </w:p>
+    <w:p>
+      <w:pPr>
+        <w:spacing w:after="0"/>
+        <w:rPr>
+          <w:rFonts w:ascii="Times New Roman" w:hAnsi="Times New Roman" w:cs="Times New Roman"/>
+        </w:rPr>
+      </w:pPr>
+      <w:r>
+        <w:rPr>
+          <w:rFonts w:ascii="Times New Roman" w:hAnsi="Times New Roman" w:cs="Times New Roman"/>
+        </w:rPr>
+        <w:t>The state vector is defined as,</w:t>
+      </w:r>
+    </w:p>
+    <w:tbl>
+      <w:tblPr>
+        <w:tblStyle w:val="TableGrid"/>
+        <w:tblW w:w="8640" w:type="dxa"/>
+        <w:tblInd w:w="-5" w:type="dxa"/>
+        <w:tblBorders>
+          <w:top w:val="none" w:sz="0" w:space="0" w:color="auto"/>
+          <w:left w:val="none" w:sz="0" w:space="0" w:color="auto"/>
+          <w:bottom w:val="none" w:sz="0" w:space="0" w:color="auto"/>
+          <w:right w:val="none" w:sz="0" w:space="0" w:color="auto"/>
+          <w:insideH w:val="none" w:sz="0" w:space="0" w:color="auto"/>
+          <w:insideV w:val="none" w:sz="0" w:space="0" w:color="auto"/>
+        </w:tblBorders>
+        <w:tblLook w:val="04A0" w:firstRow="1" w:lastRow="0" w:firstColumn="1" w:lastColumn="0" w:noHBand="0" w:noVBand="1"/>
+      </w:tblPr>
+      <w:tblGrid>
+        <w:gridCol w:w="8167"/>
+        <w:gridCol w:w="473"/>
+      </w:tblGrid>
+      <w:tr>
         <w:tc>
           <w:tcPr>
             <w:tcW w:w="8167" w:type="dxa"/>
@@ -2850,32 +4316,25 @@
             </w:pPr>
             <m:oMathPara>
               <m:oMath>
-                <m:sSub>
-                  <m:sSubPr>
+                <m:acc>
+                  <m:accPr>
+                    <m:chr m:val="̅"/>
                     <m:ctrlPr>
                       <w:rPr>
                         <w:rFonts w:ascii="Cambria Math" w:hAnsi="Cambria Math" w:cs="Times New Roman"/>
                         <w:i/>
                       </w:rPr>
                     </m:ctrlPr>
-                  </m:sSubPr>
+                  </m:accPr>
                   <m:e>
                     <m:r>
                       <w:rPr>
                         <w:rFonts w:ascii="Cambria Math" w:hAnsi="Cambria Math" w:cs="Times New Roman"/>
                       </w:rPr>
-                      <m:t>I</m:t>
+                      <m:t>x</m:t>
                     </m:r>
                   </m:e>
-                  <m:sub>
-                    <m:r>
-                      <w:rPr>
-                        <w:rFonts w:ascii="Cambria Math" w:hAnsi="Cambria Math" w:cs="Times New Roman"/>
-                      </w:rPr>
-                      <m:t>P</m:t>
-                    </m:r>
-                  </m:sub>
-                </m:sSub>
+                </m:acc>
                 <m:r>
                   <w:rPr>
                     <w:rFonts w:ascii="Cambria Math" w:hAnsi="Cambria Math" w:cs="Times New Roman"/>
@@ -2913,57 +4372,35 @@
                       </m:mPr>
                       <m:mr>
                         <m:e>
-                          <m:sSub>
-                            <m:sSubPr>
+                          <m:acc>
+                            <m:accPr>
+                              <m:chr m:val="̅"/>
                               <m:ctrlPr>
                                 <w:rPr>
                                   <w:rFonts w:ascii="Cambria Math" w:hAnsi="Cambria Math" w:cs="Times New Roman"/>
                                   <w:i/>
                                 </w:rPr>
                               </m:ctrlPr>
-                            </m:sSubPr>
+                            </m:accPr>
                             <m:e>
                               <m:r>
                                 <w:rPr>
                                   <w:rFonts w:ascii="Cambria Math" w:hAnsi="Cambria Math" w:cs="Times New Roman"/>
                                 </w:rPr>
-                                <m:t>λ</m:t>
+                                <m:t>ω</m:t>
                               </m:r>
                             </m:e>
-                            <m:sub>
-                              <m:r>
-                                <w:rPr>
-                                  <w:rFonts w:ascii="Cambria Math" w:hAnsi="Cambria Math" w:cs="Times New Roman"/>
-                                </w:rPr>
-                                <m:t>1</m:t>
-                              </m:r>
-                            </m:sub>
-                          </m:sSub>
+                          </m:acc>
                         </m:e>
                         <m:e>
                           <m:r>
+                            <m:rPr>
+                              <m:sty m:val="bi"/>
+                            </m:rPr>
                             <w:rPr>
                               <w:rFonts w:ascii="Cambria Math" w:hAnsi="Cambria Math" w:cs="Times New Roman"/>
                             </w:rPr>
-                            <m:t>0</m:t>
-                          </m:r>
-                        </m:e>
-                        <m:e>
-                          <m:r>
-                            <w:rPr>
-                              <w:rFonts w:ascii="Cambria Math" w:hAnsi="Cambria Math" w:cs="Times New Roman"/>
-                            </w:rPr>
-                            <m:t>0</m:t>
-                          </m:r>
-                        </m:e>
-                      </m:mr>
-                      <m:mr>
-                        <m:e>
-                          <m:r>
-                            <w:rPr>
-                              <w:rFonts w:ascii="Cambria Math" w:hAnsi="Cambria Math" w:cs="Times New Roman"/>
-                            </w:rPr>
-                            <m:t>0</m:t>
+                            <m:t>q</m:t>
                           </m:r>
                         </m:e>
                         <m:e>
@@ -2977,73 +4414,32 @@
                               </m:ctrlPr>
                             </m:sSubPr>
                             <m:e>
-                              <m:r>
-                                <w:rPr>
-                                  <w:rFonts w:ascii="Cambria Math" w:hAnsi="Cambria Math" w:cs="Times New Roman"/>
-                                </w:rPr>
-                                <m:t>λ</m:t>
-                              </m:r>
+                              <m:acc>
+                                <m:accPr>
+                                  <m:chr m:val="̅"/>
+                                  <m:ctrlPr>
+                                    <w:rPr>
+                                      <w:rFonts w:ascii="Cambria Math" w:hAnsi="Cambria Math" w:cs="Times New Roman"/>
+                                      <w:i/>
+                                    </w:rPr>
+                                  </m:ctrlPr>
+                                </m:accPr>
+                                <m:e>
+                                  <m:r>
+                                    <w:rPr>
+                                      <w:rFonts w:ascii="Cambria Math" w:hAnsi="Cambria Math" w:cs="Times New Roman"/>
+                                    </w:rPr>
+                                    <m:t>h</m:t>
+                                  </m:r>
+                                </m:e>
+                              </m:acc>
                             </m:e>
                             <m:sub>
                               <m:r>
                                 <w:rPr>
                                   <w:rFonts w:ascii="Cambria Math" w:hAnsi="Cambria Math" w:cs="Times New Roman"/>
                                 </w:rPr>
-                                <m:t>2</m:t>
-                              </m:r>
-                            </m:sub>
-                          </m:sSub>
-                        </m:e>
-                        <m:e>
-                          <m:r>
-                            <w:rPr>
-                              <w:rFonts w:ascii="Cambria Math" w:hAnsi="Cambria Math" w:cs="Times New Roman"/>
-                            </w:rPr>
-                            <m:t>0</m:t>
-                          </m:r>
-                        </m:e>
-                      </m:mr>
-                      <m:mr>
-                        <m:e>
-                          <m:r>
-                            <w:rPr>
-                              <w:rFonts w:ascii="Cambria Math" w:hAnsi="Cambria Math" w:cs="Times New Roman"/>
-                            </w:rPr>
-                            <m:t>0</m:t>
-                          </m:r>
-                        </m:e>
-                        <m:e>
-                          <m:r>
-                            <w:rPr>
-                              <w:rFonts w:ascii="Cambria Math" w:hAnsi="Cambria Math" w:cs="Times New Roman"/>
-                            </w:rPr>
-                            <m:t>0</m:t>
-                          </m:r>
-                        </m:e>
-                        <m:e>
-                          <m:sSub>
-                            <m:sSubPr>
-                              <m:ctrlPr>
-                                <w:rPr>
-                                  <w:rFonts w:ascii="Cambria Math" w:hAnsi="Cambria Math" w:cs="Times New Roman"/>
-                                  <w:i/>
-                                </w:rPr>
-                              </m:ctrlPr>
-                            </m:sSubPr>
-                            <m:e>
-                              <m:r>
-                                <w:rPr>
-                                  <w:rFonts w:ascii="Cambria Math" w:hAnsi="Cambria Math" w:cs="Times New Roman"/>
-                                </w:rPr>
-                                <m:t>λ</m:t>
-                              </m:r>
-                            </m:e>
-                            <m:sub>
-                              <m:r>
-                                <w:rPr>
-                                  <w:rFonts w:ascii="Cambria Math" w:hAnsi="Cambria Math" w:cs="Times New Roman"/>
-                                </w:rPr>
-                                <m:t>3</m:t>
+                                <m:t>w</m:t>
                               </m:r>
                             </m:sub>
                           </m:sSub>
@@ -3052,6 +4448,382 @@
                     </m:m>
                   </m:e>
                 </m:d>
+              </m:oMath>
+            </m:oMathPara>
+          </w:p>
+        </w:tc>
+        <w:tc>
+          <w:tcPr>
+            <w:tcW w:w="473" w:type="dxa"/>
+          </w:tcPr>
+          <w:p>
+            <w:pPr>
+              <w:spacing w:after="0"/>
+              <w:jc w:val="center"/>
+              <w:rPr>
+                <w:rFonts w:ascii="Times New Roman" w:hAnsi="Times New Roman" w:cs="Times New Roman"/>
+              </w:rPr>
+            </w:pPr>
+            <w:r>
+              <w:rPr>
+                <w:rFonts w:ascii="Times New Roman" w:hAnsi="Times New Roman" w:cs="Times New Roman"/>
+              </w:rPr>
+              <w:t>(8)</w:t>
+            </w:r>
+          </w:p>
+        </w:tc>
+      </w:tr>
+    </w:tbl>
+    <w:p>
+      <w:pPr>
+        <w:spacing w:after="0"/>
+        <w:rPr>
+          <w:rFonts w:ascii="Times New Roman" w:hAnsi="Times New Roman" w:cs="Times New Roman"/>
+        </w:rPr>
+      </w:pPr>
+      <w:r>
+        <w:rPr>
+          <w:rFonts w:ascii="Times New Roman" w:hAnsi="Times New Roman" w:cs="Times New Roman"/>
+        </w:rPr>
+        <w:t>The linearized state-space form is defined as:</w:t>
+      </w:r>
+    </w:p>
+    <w:tbl>
+      <w:tblPr>
+        <w:tblStyle w:val="TableGrid"/>
+        <w:tblW w:w="8640" w:type="dxa"/>
+        <w:tblInd w:w="-5" w:type="dxa"/>
+        <w:tblBorders>
+          <w:top w:val="none" w:sz="0" w:space="0" w:color="auto"/>
+          <w:left w:val="none" w:sz="0" w:space="0" w:color="auto"/>
+          <w:bottom w:val="none" w:sz="0" w:space="0" w:color="auto"/>
+          <w:right w:val="none" w:sz="0" w:space="0" w:color="auto"/>
+          <w:insideH w:val="none" w:sz="0" w:space="0" w:color="auto"/>
+          <w:insideV w:val="none" w:sz="0" w:space="0" w:color="auto"/>
+        </w:tblBorders>
+        <w:tblLook w:val="04A0" w:firstRow="1" w:lastRow="0" w:firstColumn="1" w:lastColumn="0" w:noHBand="0" w:noVBand="1"/>
+      </w:tblPr>
+      <w:tblGrid>
+        <w:gridCol w:w="8167"/>
+        <w:gridCol w:w="473"/>
+      </w:tblGrid>
+      <w:tr>
+        <w:tc>
+          <w:tcPr>
+            <w:tcW w:w="8167" w:type="dxa"/>
+            <w:vAlign w:val="center"/>
+          </w:tcPr>
+          <w:p>
+            <w:pPr>
+              <w:spacing w:after="0"/>
+              <w:jc w:val="center"/>
+              <w:rPr>
+                <w:rFonts w:ascii="Times New Roman" w:hAnsi="Times New Roman" w:cs="Times New Roman"/>
+                <w:iCs/>
+              </w:rPr>
+            </w:pPr>
+            <m:oMathPara>
+              <m:oMath>
+                <m:acc>
+                  <m:accPr>
+                    <m:chr m:val="̇"/>
+                    <m:ctrlPr>
+                      <w:rPr>
+                        <w:rFonts w:ascii="Cambria Math" w:hAnsi="Cambria Math" w:cs="Times New Roman"/>
+                        <w:i/>
+                        <w:iCs/>
+                      </w:rPr>
+                    </m:ctrlPr>
+                  </m:accPr>
+                  <m:e>
+                    <m:acc>
+                      <m:accPr>
+                        <m:chr m:val="̅"/>
+                        <m:ctrlPr>
+                          <w:rPr>
+                            <w:rFonts w:ascii="Cambria Math" w:hAnsi="Cambria Math" w:cs="Times New Roman"/>
+                            <w:i/>
+                            <w:iCs/>
+                          </w:rPr>
+                        </m:ctrlPr>
+                      </m:accPr>
+                      <m:e>
+                        <m:r>
+                          <w:rPr>
+                            <w:rFonts w:ascii="Cambria Math" w:hAnsi="Cambria Math" w:cs="Times New Roman"/>
+                          </w:rPr>
+                          <m:t>x</m:t>
+                        </m:r>
+                      </m:e>
+                    </m:acc>
+                  </m:e>
+                </m:acc>
+                <m:r>
+                  <w:rPr>
+                    <w:rFonts w:ascii="Cambria Math" w:hAnsi="Cambria Math" w:cs="Times New Roman"/>
+                  </w:rPr>
+                  <m:t>=</m:t>
+                </m:r>
+                <m:r>
+                  <m:rPr>
+                    <m:sty m:val="bi"/>
+                  </m:rPr>
+                  <w:rPr>
+                    <w:rFonts w:ascii="Cambria Math" w:hAnsi="Cambria Math" w:cs="Times New Roman"/>
+                  </w:rPr>
+                  <m:t>A</m:t>
+                </m:r>
+                <m:r>
+                  <w:rPr>
+                    <w:rFonts w:ascii="Cambria Math" w:hAnsi="Cambria Math" w:cs="Times New Roman"/>
+                  </w:rPr>
+                  <m:t>(t)</m:t>
+                </m:r>
+                <m:acc>
+                  <m:accPr>
+                    <m:chr m:val="̅"/>
+                    <m:ctrlPr>
+                      <w:rPr>
+                        <w:rFonts w:ascii="Cambria Math" w:hAnsi="Cambria Math" w:cs="Times New Roman"/>
+                        <w:i/>
+                      </w:rPr>
+                    </m:ctrlPr>
+                  </m:accPr>
+                  <m:e>
+                    <m:r>
+                      <w:rPr>
+                        <w:rFonts w:ascii="Cambria Math" w:hAnsi="Cambria Math" w:cs="Times New Roman"/>
+                      </w:rPr>
+                      <m:t>x</m:t>
+                    </m:r>
+                  </m:e>
+                </m:acc>
+                <m:r>
+                  <w:rPr>
+                    <w:rFonts w:ascii="Cambria Math" w:hAnsi="Cambria Math" w:cs="Times New Roman"/>
+                  </w:rPr>
+                  <m:t>(t)</m:t>
+                </m:r>
+                <m:r>
+                  <w:rPr>
+                    <w:rFonts w:ascii="Cambria Math" w:hAnsi="Cambria Math" w:cs="Times New Roman"/>
+                  </w:rPr>
+                  <m:t>+</m:t>
+                </m:r>
+                <m:sSub>
+                  <m:sSubPr>
+                    <m:ctrlPr>
+                      <w:rPr>
+                        <w:rFonts w:ascii="Cambria Math" w:hAnsi="Cambria Math" w:cs="Times New Roman"/>
+                        <w:b/>
+                        <w:bCs/>
+                        <w:i/>
+                      </w:rPr>
+                    </m:ctrlPr>
+                  </m:sSubPr>
+                  <m:e>
+                    <m:r>
+                      <m:rPr>
+                        <m:sty m:val="bi"/>
+                      </m:rPr>
+                      <w:rPr>
+                        <w:rFonts w:ascii="Cambria Math" w:hAnsi="Cambria Math" w:cs="Times New Roman"/>
+                      </w:rPr>
+                      <m:t>B</m:t>
+                    </m:r>
+                    <m:ctrlPr>
+                      <w:rPr>
+                        <w:rFonts w:ascii="Cambria Math" w:hAnsi="Cambria Math" w:cs="Times New Roman"/>
+                        <w:i/>
+                      </w:rPr>
+                    </m:ctrlPr>
+                  </m:e>
+                  <m:sub>
+                    <m:r>
+                      <m:rPr>
+                        <m:sty m:val="bi"/>
+                      </m:rPr>
+                      <w:rPr>
+                        <w:rFonts w:ascii="Cambria Math" w:hAnsi="Cambria Math" w:cs="Times New Roman"/>
+                      </w:rPr>
+                      <m:t>u</m:t>
+                    </m:r>
+                  </m:sub>
+                </m:sSub>
+                <m:r>
+                  <w:rPr>
+                    <w:rFonts w:ascii="Cambria Math" w:hAnsi="Cambria Math" w:cs="Times New Roman"/>
+                  </w:rPr>
+                  <m:t>(t)</m:t>
+                </m:r>
+                <m:acc>
+                  <m:accPr>
+                    <m:chr m:val="̅"/>
+                    <m:ctrlPr>
+                      <w:rPr>
+                        <w:rFonts w:ascii="Cambria Math" w:hAnsi="Cambria Math" w:cs="Times New Roman"/>
+                        <w:i/>
+                      </w:rPr>
+                    </m:ctrlPr>
+                  </m:accPr>
+                  <m:e>
+                    <m:r>
+                      <w:rPr>
+                        <w:rFonts w:ascii="Cambria Math" w:hAnsi="Cambria Math" w:cs="Times New Roman"/>
+                      </w:rPr>
+                      <m:t>u</m:t>
+                    </m:r>
+                  </m:e>
+                </m:acc>
+                <m:r>
+                  <w:rPr>
+                    <w:rFonts w:ascii="Cambria Math" w:hAnsi="Cambria Math" w:cs="Times New Roman"/>
+                  </w:rPr>
+                  <m:t>(t)</m:t>
+                </m:r>
+              </m:oMath>
+            </m:oMathPara>
+          </w:p>
+          <w:p>
+            <w:pPr>
+              <w:spacing w:after="0"/>
+              <w:jc w:val="center"/>
+              <w:rPr>
+                <w:rFonts w:ascii="Times New Roman" w:hAnsi="Times New Roman" w:cs="Times New Roman"/>
+              </w:rPr>
+            </w:pPr>
+            <m:oMathPara>
+              <m:oMath>
+                <m:acc>
+                  <m:accPr>
+                    <m:chr m:val="̅"/>
+                    <m:ctrlPr>
+                      <w:rPr>
+                        <w:rFonts w:ascii="Cambria Math" w:hAnsi="Cambria Math" w:cs="Times New Roman"/>
+                        <w:i/>
+                      </w:rPr>
+                    </m:ctrlPr>
+                  </m:accPr>
+                  <m:e>
+                    <m:r>
+                      <w:rPr>
+                        <w:rFonts w:ascii="Cambria Math" w:hAnsi="Cambria Math" w:cs="Times New Roman"/>
+                      </w:rPr>
+                      <m:t>y</m:t>
+                    </m:r>
+                  </m:e>
+                </m:acc>
+                <m:r>
+                  <w:rPr>
+                    <w:rFonts w:ascii="Cambria Math" w:hAnsi="Cambria Math" w:cs="Times New Roman"/>
+                  </w:rPr>
+                  <m:t>=</m:t>
+                </m:r>
+                <m:r>
+                  <m:rPr>
+                    <m:sty m:val="bi"/>
+                  </m:rPr>
+                  <w:rPr>
+                    <w:rFonts w:ascii="Cambria Math" w:hAnsi="Cambria Math" w:cs="Times New Roman"/>
+                  </w:rPr>
+                  <m:t>C</m:t>
+                </m:r>
+                <m:acc>
+                  <m:accPr>
+                    <m:chr m:val="̅"/>
+                    <m:ctrlPr>
+                      <w:rPr>
+                        <w:rFonts w:ascii="Cambria Math" w:hAnsi="Cambria Math" w:cs="Times New Roman"/>
+                        <w:i/>
+                      </w:rPr>
+                    </m:ctrlPr>
+                  </m:accPr>
+                  <m:e>
+                    <m:r>
+                      <w:rPr>
+                        <w:rFonts w:ascii="Cambria Math" w:hAnsi="Cambria Math" w:cs="Times New Roman"/>
+                      </w:rPr>
+                      <m:t>x</m:t>
+                    </m:r>
+                  </m:e>
+                </m:acc>
+                <m:r>
+                  <w:rPr>
+                    <w:rFonts w:ascii="Cambria Math" w:hAnsi="Cambria Math" w:cs="Times New Roman"/>
+                  </w:rPr>
+                  <m:t>(t)</m:t>
+                </m:r>
+                <m:r>
+                  <w:rPr>
+                    <w:rFonts w:ascii="Cambria Math" w:hAnsi="Cambria Math" w:cs="Times New Roman"/>
+                  </w:rPr>
+                  <m:t>+</m:t>
+                </m:r>
+                <m:sSub>
+                  <m:sSubPr>
+                    <m:ctrlPr>
+                      <w:rPr>
+                        <w:rFonts w:ascii="Cambria Math" w:hAnsi="Cambria Math" w:cs="Times New Roman"/>
+                        <w:b/>
+                        <w:bCs/>
+                        <w:i/>
+                      </w:rPr>
+                    </m:ctrlPr>
+                  </m:sSubPr>
+                  <m:e>
+                    <m:r>
+                      <m:rPr>
+                        <m:sty m:val="bi"/>
+                      </m:rPr>
+                      <w:rPr>
+                        <w:rFonts w:ascii="Cambria Math" w:hAnsi="Cambria Math" w:cs="Times New Roman"/>
+                      </w:rPr>
+                      <m:t>D</m:t>
+                    </m:r>
+                    <m:ctrlPr>
+                      <w:rPr>
+                        <w:rFonts w:ascii="Cambria Math" w:hAnsi="Cambria Math" w:cs="Times New Roman"/>
+                        <w:i/>
+                      </w:rPr>
+                    </m:ctrlPr>
+                  </m:e>
+                  <m:sub>
+                    <m:r>
+                      <m:rPr>
+                        <m:sty m:val="bi"/>
+                      </m:rPr>
+                      <w:rPr>
+                        <w:rFonts w:ascii="Cambria Math" w:hAnsi="Cambria Math" w:cs="Times New Roman"/>
+                      </w:rPr>
+                      <m:t>u</m:t>
+                    </m:r>
+                  </m:sub>
+                </m:sSub>
+                <m:acc>
+                  <m:accPr>
+                    <m:chr m:val="̅"/>
+                    <m:ctrlPr>
+                      <w:rPr>
+                        <w:rFonts w:ascii="Cambria Math" w:hAnsi="Cambria Math" w:cs="Times New Roman"/>
+                        <w:i/>
+                      </w:rPr>
+                    </m:ctrlPr>
+                  </m:accPr>
+                  <m:e>
+                    <m:r>
+                      <w:rPr>
+                        <w:rFonts w:ascii="Cambria Math" w:hAnsi="Cambria Math" w:cs="Times New Roman"/>
+                      </w:rPr>
+                      <m:t>u</m:t>
+                    </m:r>
+                  </m:e>
+                </m:acc>
+                <m:r>
+                  <w:rPr>
+                    <w:rFonts w:ascii="Cambria Math" w:hAnsi="Cambria Math" w:cs="Times New Roman"/>
+                  </w:rPr>
+                  <m:t>(t)</m:t>
+                </m:r>
               </m:oMath>
             </m:oMathPara>
           </w:p>
@@ -3098,42 +4870,521 @@
           <w:rFonts w:ascii="Times New Roman" w:hAnsi="Times New Roman" w:cs="Times New Roman"/>
         </w:rPr>
       </w:pPr>
-    </w:p>
-    <w:p>
-      <w:pPr>
-        <w:spacing w:after="0"/>
-        <w:rPr>
-          <w:rFonts w:ascii="Times New Roman" w:hAnsi="Times New Roman" w:cs="Times New Roman"/>
-        </w:rPr>
-      </w:pPr>
-    </w:p>
-    <w:p>
-      <w:pPr>
-        <w:spacing w:after="0"/>
-        <w:rPr>
-          <w:rFonts w:ascii="Times New Roman" w:hAnsi="Times New Roman" w:cs="Times New Roman"/>
-        </w:rPr>
-      </w:pPr>
-      <w:r>
-        <w:rPr>
-          <w:rFonts w:ascii="Times New Roman" w:hAnsi="Times New Roman" w:cs="Times New Roman"/>
-        </w:rPr>
-        <w:t>The equations of motion (EOM) for the spacecraft are derived in the orbital local vertical/local horizontal (LVLH) reference frame. Nonlinear EOMs account for gravity gradient torque and reaction wheel control, with the LVLH frame origin at the spacecraft's center of mass. These EOMs are linearized about the nominal LVLH orientation for state-space representation.</w:t>
-      </w:r>
-    </w:p>
-    <w:p>
-      <w:pPr>
-        <w:spacing w:after="0"/>
-        <w:rPr>
-          <w:rFonts w:ascii="Times New Roman" w:hAnsi="Times New Roman" w:cs="Times New Roman"/>
-        </w:rPr>
-      </w:pPr>
-      <w:r>
-        <w:rPr>
-          <w:rFonts w:ascii="Times New Roman" w:hAnsi="Times New Roman" w:cs="Times New Roman"/>
-        </w:rPr>
-        <w:t>The linearized state-space form is defined as:</w:t>
-      </w:r>
+      <w:r>
+        <w:rPr>
+          <w:rFonts w:ascii="Times New Roman" w:hAnsi="Times New Roman" w:cs="Times New Roman"/>
+        </w:rPr>
+        <w:t>To linearize the EOMs, we take the Jacobian with respect to the state vector and control input for the A and B matrices respectively, where the control input is the control torque vector.</w:t>
+      </w:r>
+    </w:p>
+    <w:tbl>
+      <w:tblPr>
+        <w:tblStyle w:val="TableGrid"/>
+        <w:tblW w:w="8640" w:type="dxa"/>
+        <w:tblInd w:w="-5" w:type="dxa"/>
+        <w:tblBorders>
+          <w:top w:val="none" w:sz="0" w:space="0" w:color="auto"/>
+          <w:left w:val="none" w:sz="0" w:space="0" w:color="auto"/>
+          <w:bottom w:val="none" w:sz="0" w:space="0" w:color="auto"/>
+          <w:right w:val="none" w:sz="0" w:space="0" w:color="auto"/>
+          <w:insideH w:val="none" w:sz="0" w:space="0" w:color="auto"/>
+          <w:insideV w:val="none" w:sz="0" w:space="0" w:color="auto"/>
+        </w:tblBorders>
+        <w:tblLook w:val="04A0" w:firstRow="1" w:lastRow="0" w:firstColumn="1" w:lastColumn="0" w:noHBand="0" w:noVBand="1"/>
+      </w:tblPr>
+      <w:tblGrid>
+        <w:gridCol w:w="8167"/>
+        <w:gridCol w:w="473"/>
+      </w:tblGrid>
+      <w:tr>
+        <w:tc>
+          <w:tcPr>
+            <w:tcW w:w="8167" w:type="dxa"/>
+            <w:vAlign w:val="center"/>
+          </w:tcPr>
+          <w:p>
+            <w:pPr>
+              <w:spacing w:after="0"/>
+              <w:jc w:val="center"/>
+              <w:rPr>
+                <w:rFonts w:ascii="Times New Roman" w:hAnsi="Times New Roman" w:cs="Times New Roman"/>
+              </w:rPr>
+            </w:pPr>
+            <m:oMathPara>
+              <m:oMath>
+                <m:sSub>
+                  <m:sSubPr>
+                    <m:ctrlPr>
+                      <w:rPr>
+                        <w:rFonts w:ascii="Cambria Math" w:hAnsi="Cambria Math" w:cs="Times New Roman"/>
+                        <w:b/>
+                        <w:bCs/>
+                        <w:i/>
+                      </w:rPr>
+                    </m:ctrlPr>
+                  </m:sSubPr>
+                  <m:e>
+                    <m:r>
+                      <m:rPr>
+                        <m:sty m:val="bi"/>
+                      </m:rPr>
+                      <w:rPr>
+                        <w:rFonts w:ascii="Cambria Math" w:hAnsi="Cambria Math" w:cs="Times New Roman"/>
+                      </w:rPr>
+                      <m:t>A</m:t>
+                    </m:r>
+                  </m:e>
+                  <m:sub>
+                    <m:r>
+                      <m:rPr>
+                        <m:sty m:val="bi"/>
+                      </m:rPr>
+                      <w:rPr>
+                        <w:rFonts w:ascii="Cambria Math" w:hAnsi="Cambria Math" w:cs="Times New Roman"/>
+                      </w:rPr>
+                      <m:t>ij</m:t>
+                    </m:r>
+                  </m:sub>
+                </m:sSub>
+                <m:r>
+                  <w:rPr>
+                    <w:rFonts w:ascii="Cambria Math" w:hAnsi="Cambria Math" w:cs="Times New Roman"/>
+                  </w:rPr>
+                  <m:t>=</m:t>
+                </m:r>
+                <m:f>
+                  <m:fPr>
+                    <m:ctrlPr>
+                      <w:rPr>
+                        <w:rFonts w:ascii="Cambria Math" w:hAnsi="Cambria Math" w:cs="Times New Roman"/>
+                        <w:i/>
+                      </w:rPr>
+                    </m:ctrlPr>
+                  </m:fPr>
+                  <m:num>
+                    <m:r>
+                      <w:rPr>
+                        <w:rFonts w:ascii="Cambria Math" w:hAnsi="Cambria Math" w:cs="Times New Roman"/>
+                      </w:rPr>
+                      <m:t>∂</m:t>
+                    </m:r>
+                    <m:sSub>
+                      <m:sSubPr>
+                        <m:ctrlPr>
+                          <w:rPr>
+                            <w:rFonts w:ascii="Cambria Math" w:hAnsi="Cambria Math" w:cs="Times New Roman"/>
+                            <w:i/>
+                          </w:rPr>
+                        </m:ctrlPr>
+                      </m:sSubPr>
+                      <m:e>
+                        <m:r>
+                          <w:rPr>
+                            <w:rFonts w:ascii="Cambria Math" w:hAnsi="Cambria Math" w:cs="Times New Roman"/>
+                          </w:rPr>
+                          <m:t>f</m:t>
+                        </m:r>
+                      </m:e>
+                      <m:sub>
+                        <m:r>
+                          <w:rPr>
+                            <w:rFonts w:ascii="Cambria Math" w:hAnsi="Cambria Math" w:cs="Times New Roman"/>
+                          </w:rPr>
+                          <m:t>i</m:t>
+                        </m:r>
+                      </m:sub>
+                    </m:sSub>
+                  </m:num>
+                  <m:den>
+                    <m:r>
+                      <w:rPr>
+                        <w:rFonts w:ascii="Cambria Math" w:hAnsi="Cambria Math" w:cs="Times New Roman"/>
+                      </w:rPr>
+                      <m:t>∂</m:t>
+                    </m:r>
+                    <m:sSub>
+                      <m:sSubPr>
+                        <m:ctrlPr>
+                          <w:rPr>
+                            <w:rFonts w:ascii="Cambria Math" w:hAnsi="Cambria Math" w:cs="Times New Roman"/>
+                            <w:i/>
+                          </w:rPr>
+                        </m:ctrlPr>
+                      </m:sSubPr>
+                      <m:e>
+                        <m:r>
+                          <w:rPr>
+                            <w:rFonts w:ascii="Cambria Math" w:hAnsi="Cambria Math" w:cs="Times New Roman"/>
+                          </w:rPr>
+                          <m:t>x</m:t>
+                        </m:r>
+                      </m:e>
+                      <m:sub>
+                        <m:r>
+                          <w:rPr>
+                            <w:rFonts w:ascii="Cambria Math" w:hAnsi="Cambria Math" w:cs="Times New Roman"/>
+                          </w:rPr>
+                          <m:t>i</m:t>
+                        </m:r>
+                      </m:sub>
+                    </m:sSub>
+                  </m:den>
+                </m:f>
+                <m:r>
+                  <w:rPr>
+                    <w:rFonts w:ascii="Cambria Math" w:hAnsi="Cambria Math" w:cs="Times New Roman"/>
+                  </w:rPr>
+                  <m:t xml:space="preserve">,   </m:t>
+                </m:r>
+                <m:sSub>
+                  <m:sSubPr>
+                    <m:ctrlPr>
+                      <w:rPr>
+                        <w:rFonts w:ascii="Cambria Math" w:hAnsi="Cambria Math" w:cs="Times New Roman"/>
+                        <w:b/>
+                        <w:bCs/>
+                        <w:i/>
+                      </w:rPr>
+                    </m:ctrlPr>
+                  </m:sSubPr>
+                  <m:e>
+                    <m:r>
+                      <m:rPr>
+                        <m:sty m:val="bi"/>
+                      </m:rPr>
+                      <w:rPr>
+                        <w:rFonts w:ascii="Cambria Math" w:hAnsi="Cambria Math" w:cs="Times New Roman"/>
+                      </w:rPr>
+                      <m:t>B</m:t>
+                    </m:r>
+                    <m:ctrlPr>
+                      <w:rPr>
+                        <w:rFonts w:ascii="Cambria Math" w:hAnsi="Cambria Math" w:cs="Times New Roman"/>
+                        <w:i/>
+                      </w:rPr>
+                    </m:ctrlPr>
+                  </m:e>
+                  <m:sub>
+                    <m:r>
+                      <m:rPr>
+                        <m:sty m:val="bi"/>
+                      </m:rPr>
+                      <w:rPr>
+                        <w:rFonts w:ascii="Cambria Math" w:hAnsi="Cambria Math" w:cs="Times New Roman"/>
+                      </w:rPr>
+                      <m:t>ij</m:t>
+                    </m:r>
+                  </m:sub>
+                </m:sSub>
+                <m:r>
+                  <w:rPr>
+                    <w:rFonts w:ascii="Cambria Math" w:hAnsi="Cambria Math" w:cs="Times New Roman"/>
+                  </w:rPr>
+                  <m:t>=</m:t>
+                </m:r>
+                <m:f>
+                  <m:fPr>
+                    <m:ctrlPr>
+                      <w:rPr>
+                        <w:rFonts w:ascii="Cambria Math" w:hAnsi="Cambria Math" w:cs="Times New Roman"/>
+                        <w:i/>
+                      </w:rPr>
+                    </m:ctrlPr>
+                  </m:fPr>
+                  <m:num>
+                    <m:r>
+                      <w:rPr>
+                        <w:rFonts w:ascii="Cambria Math" w:hAnsi="Cambria Math" w:cs="Times New Roman"/>
+                      </w:rPr>
+                      <m:t>∂</m:t>
+                    </m:r>
+                    <m:sSub>
+                      <m:sSubPr>
+                        <m:ctrlPr>
+                          <w:rPr>
+                            <w:rFonts w:ascii="Cambria Math" w:hAnsi="Cambria Math" w:cs="Times New Roman"/>
+                            <w:i/>
+                          </w:rPr>
+                        </m:ctrlPr>
+                      </m:sSubPr>
+                      <m:e>
+                        <m:r>
+                          <w:rPr>
+                            <w:rFonts w:ascii="Cambria Math" w:hAnsi="Cambria Math" w:cs="Times New Roman"/>
+                          </w:rPr>
+                          <m:t>f</m:t>
+                        </m:r>
+                      </m:e>
+                      <m:sub>
+                        <m:r>
+                          <w:rPr>
+                            <w:rFonts w:ascii="Cambria Math" w:hAnsi="Cambria Math" w:cs="Times New Roman"/>
+                          </w:rPr>
+                          <m:t>i</m:t>
+                        </m:r>
+                      </m:sub>
+                    </m:sSub>
+                  </m:num>
+                  <m:den>
+                    <m:r>
+                      <w:rPr>
+                        <w:rFonts w:ascii="Cambria Math" w:hAnsi="Cambria Math" w:cs="Times New Roman"/>
+                      </w:rPr>
+                      <m:t>∂</m:t>
+                    </m:r>
+                    <m:sSub>
+                      <m:sSubPr>
+                        <m:ctrlPr>
+                          <w:rPr>
+                            <w:rFonts w:ascii="Cambria Math" w:hAnsi="Cambria Math" w:cs="Times New Roman"/>
+                            <w:i/>
+                          </w:rPr>
+                        </m:ctrlPr>
+                      </m:sSubPr>
+                      <m:e>
+                        <m:r>
+                          <w:rPr>
+                            <w:rFonts w:ascii="Cambria Math" w:hAnsi="Cambria Math" w:cs="Times New Roman"/>
+                          </w:rPr>
+                          <m:t>u</m:t>
+                        </m:r>
+                      </m:e>
+                      <m:sub>
+                        <m:r>
+                          <w:rPr>
+                            <w:rFonts w:ascii="Cambria Math" w:hAnsi="Cambria Math" w:cs="Times New Roman"/>
+                          </w:rPr>
+                          <m:t>i</m:t>
+                        </m:r>
+                      </m:sub>
+                    </m:sSub>
+                  </m:den>
+                </m:f>
+                <m:r>
+                  <w:rPr>
+                    <w:rFonts w:ascii="Cambria Math" w:hAnsi="Cambria Math" w:cs="Times New Roman"/>
+                  </w:rPr>
+                  <m:t>,   u</m:t>
+                </m:r>
+                <m:d>
+                  <m:dPr>
+                    <m:ctrlPr>
+                      <w:rPr>
+                        <w:rFonts w:ascii="Cambria Math" w:hAnsi="Cambria Math" w:cs="Times New Roman"/>
+                        <w:i/>
+                      </w:rPr>
+                    </m:ctrlPr>
+                  </m:dPr>
+                  <m:e>
+                    <m:r>
+                      <w:rPr>
+                        <w:rFonts w:ascii="Cambria Math" w:hAnsi="Cambria Math" w:cs="Times New Roman"/>
+                      </w:rPr>
+                      <m:t>t</m:t>
+                    </m:r>
+                  </m:e>
+                </m:d>
+                <m:r>
+                  <w:rPr>
+                    <w:rFonts w:ascii="Cambria Math" w:hAnsi="Cambria Math" w:cs="Times New Roman"/>
+                  </w:rPr>
+                  <m:t>=</m:t>
+                </m:r>
+                <m:sSub>
+                  <m:sSubPr>
+                    <m:ctrlPr>
+                      <w:rPr>
+                        <w:rFonts w:ascii="Cambria Math" w:hAnsi="Cambria Math" w:cs="Times New Roman"/>
+                        <w:i/>
+                      </w:rPr>
+                    </m:ctrlPr>
+                  </m:sSubPr>
+                  <m:e>
+                    <m:r>
+                      <w:rPr>
+                        <w:rFonts w:ascii="Cambria Math" w:hAnsi="Cambria Math" w:cs="Times New Roman"/>
+                      </w:rPr>
+                      <m:t>g</m:t>
+                    </m:r>
+                  </m:e>
+                  <m:sub>
+                    <m:r>
+                      <w:rPr>
+                        <w:rFonts w:ascii="Cambria Math" w:hAnsi="Cambria Math" w:cs="Times New Roman"/>
+                      </w:rPr>
+                      <m:t>c</m:t>
+                    </m:r>
+                  </m:sub>
+                </m:sSub>
+              </m:oMath>
+            </m:oMathPara>
+          </w:p>
+        </w:tc>
+        <w:tc>
+          <w:tcPr>
+            <w:tcW w:w="473" w:type="dxa"/>
+            <w:vAlign w:val="center"/>
+          </w:tcPr>
+          <w:p>
+            <w:pPr>
+              <w:spacing w:after="0"/>
+              <w:jc w:val="center"/>
+              <w:rPr>
+                <w:rFonts w:ascii="Times New Roman" w:hAnsi="Times New Roman" w:cs="Times New Roman"/>
+              </w:rPr>
+            </w:pPr>
+            <w:r>
+              <w:rPr>
+                <w:rFonts w:ascii="Times New Roman" w:hAnsi="Times New Roman" w:cs="Times New Roman"/>
+              </w:rPr>
+              <w:t>(8)</w:t>
+            </w:r>
+          </w:p>
+        </w:tc>
+      </w:tr>
+    </w:tbl>
+    <w:p>
+      <w:pPr>
+        <w:spacing w:after="0"/>
+        <w:rPr>
+          <w:rFonts w:ascii="Times New Roman" w:hAnsi="Times New Roman" w:cs="Times New Roman"/>
+        </w:rPr>
+      </w:pPr>
+      <w:r>
+        <w:rPr>
+          <w:rFonts w:ascii="Times New Roman" w:hAnsi="Times New Roman" w:cs="Times New Roman"/>
+        </w:rPr>
+        <w:lastRenderedPageBreak/>
+        <w:t>The C matrix is a 9 by 9 identity matrix</w:t>
+      </w:r>
+      <w:r>
+        <w:rPr>
+          <w:rFonts w:ascii="Times New Roman" w:hAnsi="Times New Roman" w:cs="Times New Roman"/>
+        </w:rPr>
+        <w:t xml:space="preserve">, and the coupling matrix D is zero. </w:t>
+      </w:r>
+      <w:r>
+        <w:rPr>
+          <w:rFonts w:ascii="Times New Roman" w:hAnsi="Times New Roman" w:cs="Times New Roman"/>
+        </w:rPr>
+        <w:t xml:space="preserve">Note that there are 10 distinct states: 3 relating to angular velocity between the frames, 4 relating to the quaternion describing the relationship between the two frames, and 3 relating to the angular momentum of the spacecraft. Because the quaternion is defined to be unit in length and the satellite is pointing downward (along one of the three axes in the LVLH frame), only three components of the quaternion are required to fully describe the relationship between the body frame and the orbital frame. Specifically, </w:t>
+      </w:r>
+      <m:oMath>
+        <m:sSub>
+          <m:sSubPr>
+            <m:ctrlPr>
+              <w:rPr>
+                <w:rFonts w:ascii="Cambria Math" w:hAnsi="Cambria Math" w:cs="Times New Roman"/>
+                <w:i/>
+              </w:rPr>
+            </m:ctrlPr>
+          </m:sSubPr>
+          <m:e>
+            <m:r>
+              <w:rPr>
+                <w:rFonts w:ascii="Cambria Math" w:hAnsi="Cambria Math" w:cs="Times New Roman"/>
+              </w:rPr>
+              <m:t>q</m:t>
+            </m:r>
+          </m:e>
+          <m:sub>
+            <m:r>
+              <w:rPr>
+                <w:rFonts w:ascii="Cambria Math" w:hAnsi="Cambria Math" w:cs="Times New Roman"/>
+              </w:rPr>
+              <m:t>0</m:t>
+            </m:r>
+          </m:sub>
+        </m:sSub>
+      </m:oMath>
+      <w:r>
+        <w:rPr>
+          <w:rFonts w:ascii="Times New Roman" w:hAnsi="Times New Roman" w:cs="Times New Roman"/>
+        </w:rPr>
+        <w:t> is no longer required, and therefore the number of states decreases by one</w:t>
+      </w:r>
+      <w:r>
+        <w:rPr>
+          <w:rFonts w:ascii="Times New Roman" w:hAnsi="Times New Roman" w:cs="Times New Roman"/>
+        </w:rPr>
+        <w:t>.</w:t>
+      </w:r>
+    </w:p>
+    <w:p>
+      <w:pPr>
+        <w:spacing w:after="0"/>
+        <w:rPr>
+          <w:rFonts w:ascii="Times New Roman" w:hAnsi="Times New Roman" w:cs="Times New Roman"/>
+        </w:rPr>
+      </w:pPr>
+      <w:r>
+        <w:rPr>
+          <w:rFonts w:ascii="Times New Roman" w:hAnsi="Times New Roman" w:cs="Times New Roman"/>
+        </w:rPr>
+        <w:t xml:space="preserve">Taking the partial derivatives of each of the equations </w:t>
+      </w:r>
+      <w:r>
+        <w:rPr>
+          <w:rFonts w:ascii="Times New Roman" w:hAnsi="Times New Roman" w:cs="Times New Roman"/>
+        </w:rPr>
+        <w:t>with respect to</w:t>
+      </w:r>
+      <w:r>
+        <w:rPr>
+          <w:rFonts w:ascii="Times New Roman" w:hAnsi="Times New Roman" w:cs="Times New Roman"/>
+        </w:rPr>
+        <w:t xml:space="preserve"> each of the states yields a 10 by 9 matrix containing the partial derivatives of each equation with respect to each state. Each row represents an </w:t>
+      </w:r>
+      <w:r>
+        <w:rPr>
+          <w:rFonts w:ascii="Times New Roman" w:hAnsi="Times New Roman" w:cs="Times New Roman"/>
+        </w:rPr>
+        <w:t>equation,</w:t>
+      </w:r>
+      <w:r>
+        <w:rPr>
+          <w:rFonts w:ascii="Times New Roman" w:hAnsi="Times New Roman" w:cs="Times New Roman"/>
+        </w:rPr>
+        <w:t xml:space="preserve"> and each column represents a different </w:t>
+      </w:r>
+      <w:r>
+        <w:rPr>
+          <w:rFonts w:ascii="Times New Roman" w:hAnsi="Times New Roman" w:cs="Times New Roman"/>
+        </w:rPr>
+        <w:t xml:space="preserve">variable </w:t>
+      </w:r>
+      <w:r>
+        <w:rPr>
+          <w:rFonts w:ascii="Times New Roman" w:hAnsi="Times New Roman" w:cs="Times New Roman"/>
+        </w:rPr>
+        <w:t>with respect to</w:t>
+      </w:r>
+      <w:r>
+        <w:rPr>
+          <w:rFonts w:ascii="Times New Roman" w:hAnsi="Times New Roman" w:cs="Times New Roman"/>
+        </w:rPr>
+        <w:t xml:space="preserve"> which the equation was derive</w:t>
+      </w:r>
+      <w:r>
+        <w:rPr>
+          <w:rFonts w:ascii="Times New Roman" w:hAnsi="Times New Roman" w:cs="Times New Roman"/>
+        </w:rPr>
+        <w:t>d</w:t>
+      </w:r>
+      <w:r>
+        <w:rPr>
+          <w:rFonts w:ascii="Times New Roman" w:hAnsi="Times New Roman" w:cs="Times New Roman"/>
+        </w:rPr>
+        <w:t>.</w:t>
+      </w:r>
+    </w:p>
+    <w:p>
+      <w:pPr>
+        <w:spacing w:after="0"/>
+        <w:rPr>
+          <w:rFonts w:ascii="Times New Roman" w:hAnsi="Times New Roman" w:cs="Times New Roman"/>
+        </w:rPr>
+      </w:pPr>
     </w:p>
     <w:p>
       <w:pPr>
@@ -3143,229 +5394,1472 @@
           <w:iCs/>
         </w:rPr>
       </w:pPr>
-      <m:oMathPara>
-        <m:oMath>
-          <m:acc>
-            <m:accPr>
-              <m:chr m:val="̇"/>
-              <m:ctrlPr>
+      <w:r>
+        <w:rPr>
+          <w:rFonts w:ascii="Times New Roman" w:hAnsi="Times New Roman" w:cs="Times New Roman"/>
+        </w:rPr>
+        <w:t>Following the determination of the A and B matrices</w:t>
+      </w:r>
+      <w:r>
+        <w:rPr>
+          <w:rFonts w:ascii="Times New Roman" w:hAnsi="Times New Roman" w:cs="Times New Roman"/>
+        </w:rPr>
+        <w:t>, l</w:t>
+      </w:r>
+      <w:r>
+        <w:rPr>
+          <w:rFonts w:ascii="Times New Roman" w:hAnsi="Times New Roman" w:cs="Times New Roman"/>
+          <w:iCs/>
+        </w:rPr>
+        <w:t>ineari</w:t>
+      </w:r>
+      <w:r>
+        <w:rPr>
+          <w:rFonts w:ascii="Times New Roman" w:hAnsi="Times New Roman" w:cs="Times New Roman"/>
+          <w:iCs/>
+        </w:rPr>
+        <w:t>zing</w:t>
+      </w:r>
+      <w:r>
+        <w:rPr>
+          <w:rFonts w:ascii="Times New Roman" w:hAnsi="Times New Roman" w:cs="Times New Roman"/>
+          <w:iCs/>
+        </w:rPr>
+        <w:t xml:space="preserve"> about the equilibrium point where the satellite is pointing down in the LVLH frame y</w:t>
+      </w:r>
+      <w:r>
+        <w:rPr>
+          <w:rFonts w:ascii="Times New Roman" w:hAnsi="Times New Roman" w:cs="Times New Roman"/>
+          <w:iCs/>
+        </w:rPr>
+        <w:t>ie</w:t>
+      </w:r>
+      <w:r>
+        <w:rPr>
+          <w:rFonts w:ascii="Times New Roman" w:hAnsi="Times New Roman" w:cs="Times New Roman"/>
+          <w:iCs/>
+        </w:rPr>
+        <w:t>lds,</w:t>
+      </w:r>
+    </w:p>
+    <w:tbl>
+      <w:tblPr>
+        <w:tblStyle w:val="TableGrid"/>
+        <w:tblW w:w="8640" w:type="dxa"/>
+        <w:tblInd w:w="-5" w:type="dxa"/>
+        <w:tblBorders>
+          <w:top w:val="none" w:sz="0" w:space="0" w:color="auto"/>
+          <w:left w:val="none" w:sz="0" w:space="0" w:color="auto"/>
+          <w:bottom w:val="none" w:sz="0" w:space="0" w:color="auto"/>
+          <w:right w:val="none" w:sz="0" w:space="0" w:color="auto"/>
+          <w:insideH w:val="none" w:sz="0" w:space="0" w:color="auto"/>
+          <w:insideV w:val="none" w:sz="0" w:space="0" w:color="auto"/>
+        </w:tblBorders>
+        <w:tblLook w:val="04A0" w:firstRow="1" w:lastRow="0" w:firstColumn="1" w:lastColumn="0" w:noHBand="0" w:noVBand="1"/>
+      </w:tblPr>
+      <w:tblGrid>
+        <w:gridCol w:w="8167"/>
+        <w:gridCol w:w="473"/>
+      </w:tblGrid>
+      <w:tr>
+        <w:tc>
+          <w:tcPr>
+            <w:tcW w:w="8167" w:type="dxa"/>
+            <w:vAlign w:val="center"/>
+          </w:tcPr>
+          <w:p>
+            <w:pPr>
+              <w:spacing w:after="0"/>
+              <w:rPr>
+                <w:rFonts w:ascii="Times New Roman" w:hAnsi="Times New Roman" w:cs="Times New Roman"/>
+                <w:b/>
+              </w:rPr>
+            </w:pPr>
+            <m:oMathPara>
+              <m:oMath>
+                <m:acc>
+                  <m:accPr>
+                    <m:chr m:val="̅"/>
+                    <m:ctrlPr>
+                      <w:rPr>
+                        <w:rFonts w:ascii="Cambria Math" w:hAnsi="Cambria Math" w:cs="Times New Roman"/>
+                        <w:i/>
+                      </w:rPr>
+                    </m:ctrlPr>
+                  </m:accPr>
+                  <m:e>
+                    <m:r>
+                      <w:rPr>
+                        <w:rFonts w:ascii="Cambria Math" w:hAnsi="Cambria Math" w:cs="Times New Roman"/>
+                      </w:rPr>
+                      <m:t>ω</m:t>
+                    </m:r>
+                  </m:e>
+                </m:acc>
+                <m:r>
+                  <w:rPr>
+                    <w:rFonts w:ascii="Cambria Math" w:hAnsi="Cambria Math" w:cs="Times New Roman"/>
+                  </w:rPr>
+                  <m:t xml:space="preserve">=0, </m:t>
+                </m:r>
+                <m:sSub>
+                  <m:sSubPr>
+                    <m:ctrlPr>
+                      <w:rPr>
+                        <w:rFonts w:ascii="Cambria Math" w:hAnsi="Cambria Math" w:cs="Times New Roman"/>
+                        <w:bCs/>
+                        <w:i/>
+                      </w:rPr>
+                    </m:ctrlPr>
+                  </m:sSubPr>
+                  <m:e>
+                    <m:r>
+                      <w:rPr>
+                        <w:rFonts w:ascii="Cambria Math" w:hAnsi="Cambria Math" w:cs="Times New Roman"/>
+                      </w:rPr>
+                      <m:t>q</m:t>
+                    </m:r>
+                  </m:e>
+                  <m:sub>
+                    <m:r>
+                      <w:rPr>
+                        <w:rFonts w:ascii="Cambria Math" w:hAnsi="Cambria Math" w:cs="Times New Roman"/>
+                      </w:rPr>
+                      <m:t>0</m:t>
+                    </m:r>
+                  </m:sub>
+                </m:sSub>
+                <m:r>
+                  <w:rPr>
+                    <w:rFonts w:ascii="Cambria Math" w:hAnsi="Cambria Math" w:cs="Times New Roman"/>
+                  </w:rPr>
+                  <m:t xml:space="preserve">=1, </m:t>
+                </m:r>
+                <m:r>
+                  <m:rPr>
+                    <m:sty m:val="b"/>
+                  </m:rPr>
+                  <w:rPr>
+                    <w:rFonts w:ascii="Cambria Math" w:hAnsi="Cambria Math" w:cs="Times New Roman"/>
+                  </w:rPr>
+                  <m:t xml:space="preserve">q=0, </m:t>
+                </m:r>
+                <m:sSub>
+                  <m:sSubPr>
+                    <m:ctrlPr>
+                      <w:rPr>
+                        <w:rFonts w:ascii="Cambria Math" w:hAnsi="Cambria Math" w:cs="Times New Roman"/>
+                        <w:bCs/>
+                        <w:i/>
+                      </w:rPr>
+                    </m:ctrlPr>
+                  </m:sSubPr>
+                  <m:e>
+                    <m:acc>
+                      <m:accPr>
+                        <m:chr m:val="̇"/>
+                        <m:ctrlPr>
+                          <w:rPr>
+                            <w:rFonts w:ascii="Cambria Math" w:hAnsi="Cambria Math" w:cs="Times New Roman"/>
+                            <w:i/>
+                          </w:rPr>
+                        </m:ctrlPr>
+                      </m:accPr>
+                      <m:e>
+                        <m:r>
+                          <w:rPr>
+                            <w:rFonts w:ascii="Cambria Math" w:hAnsi="Cambria Math" w:cs="Times New Roman"/>
+                          </w:rPr>
+                          <m:t>q</m:t>
+                        </m:r>
+                      </m:e>
+                    </m:acc>
+                  </m:e>
+                  <m:sub>
+                    <m:r>
+                      <w:rPr>
+                        <w:rFonts w:ascii="Cambria Math" w:hAnsi="Cambria Math" w:cs="Times New Roman"/>
+                      </w:rPr>
+                      <m:t>0</m:t>
+                    </m:r>
+                  </m:sub>
+                </m:sSub>
+                <m:r>
+                  <w:rPr>
+                    <w:rFonts w:ascii="Cambria Math" w:hAnsi="Cambria Math" w:cs="Times New Roman"/>
+                  </w:rPr>
+                  <m:t>=</m:t>
+                </m:r>
+                <m:r>
+                  <m:rPr>
+                    <m:sty m:val="b"/>
+                  </m:rPr>
+                  <w:rPr>
+                    <w:rFonts w:ascii="Cambria Math" w:hAnsi="Cambria Math" w:cs="Times New Roman"/>
+                  </w:rPr>
+                  <m:t xml:space="preserve">0, </m:t>
+                </m:r>
+                <m:acc>
+                  <m:accPr>
+                    <m:chr m:val="̇"/>
+                    <m:ctrlPr>
+                      <w:rPr>
+                        <w:rFonts w:ascii="Cambria Math" w:hAnsi="Cambria Math" w:cs="Times New Roman"/>
+                        <w:b/>
+                      </w:rPr>
+                    </m:ctrlPr>
+                  </m:accPr>
+                  <m:e>
+                    <m:r>
+                      <m:rPr>
+                        <m:sty m:val="b"/>
+                      </m:rPr>
+                      <w:rPr>
+                        <w:rFonts w:ascii="Cambria Math" w:hAnsi="Cambria Math" w:cs="Times New Roman"/>
+                      </w:rPr>
+                      <m:t>q</m:t>
+                    </m:r>
+                  </m:e>
+                </m:acc>
+                <m:r>
+                  <m:rPr>
+                    <m:sty m:val="b"/>
+                  </m:rPr>
+                  <w:rPr>
+                    <w:rFonts w:ascii="Cambria Math" w:hAnsi="Cambria Math" w:cs="Times New Roman"/>
+                  </w:rPr>
+                  <m:t>=0, h=</m:t>
+                </m:r>
+                <m:sSub>
+                  <m:sSubPr>
+                    <m:ctrlPr>
+                      <w:rPr>
+                        <w:rFonts w:ascii="Cambria Math" w:hAnsi="Cambria Math" w:cs="Times New Roman"/>
+                        <w:b/>
+                      </w:rPr>
+                    </m:ctrlPr>
+                  </m:sSubPr>
+                  <m:e>
+                    <m:r>
+                      <m:rPr>
+                        <m:sty m:val="bi"/>
+                      </m:rPr>
+                      <w:rPr>
+                        <w:rFonts w:ascii="Cambria Math" w:hAnsi="Cambria Math" w:cs="Times New Roman"/>
+                      </w:rPr>
+                      <m:t>h</m:t>
+                    </m:r>
+                  </m:e>
+                  <m:sub>
+                    <m:r>
+                      <m:rPr>
+                        <m:sty m:val="bi"/>
+                      </m:rPr>
+                      <w:rPr>
+                        <w:rFonts w:ascii="Cambria Math" w:hAnsi="Cambria Math" w:cs="Times New Roman"/>
+                      </w:rPr>
+                      <m:t>nom</m:t>
+                    </m:r>
+                  </m:sub>
+                </m:sSub>
+              </m:oMath>
+            </m:oMathPara>
+          </w:p>
+        </w:tc>
+        <w:tc>
+          <w:tcPr>
+            <w:tcW w:w="473" w:type="dxa"/>
+            <w:vAlign w:val="center"/>
+          </w:tcPr>
+          <w:p>
+            <w:pPr>
+              <w:spacing w:after="0"/>
+              <w:jc w:val="center"/>
+              <w:rPr>
+                <w:rFonts w:ascii="Times New Roman" w:hAnsi="Times New Roman" w:cs="Times New Roman"/>
+              </w:rPr>
+            </w:pPr>
+            <w:r>
+              <w:rPr>
+                <w:rFonts w:ascii="Times New Roman" w:hAnsi="Times New Roman" w:cs="Times New Roman"/>
+              </w:rPr>
+              <w:t>(8)</w:t>
+            </w:r>
+          </w:p>
+        </w:tc>
+      </w:tr>
+    </w:tbl>
+    <w:p>
+      <w:pPr>
+        <w:spacing w:after="0"/>
+        <w:rPr>
+          <w:rFonts w:ascii="Times New Roman" w:hAnsi="Times New Roman" w:cs="Times New Roman"/>
+        </w:rPr>
+      </w:pPr>
+      <w:r>
+        <w:rPr>
+          <w:rFonts w:ascii="Times New Roman" w:hAnsi="Times New Roman" w:cs="Times New Roman"/>
+        </w:rPr>
+        <w:t xml:space="preserve">Included in Appendix </w:t>
+      </w:r>
+      <w:r>
+        <w:rPr>
+          <w:rFonts w:ascii="Times New Roman" w:hAnsi="Times New Roman" w:cs="Times New Roman"/>
+          <w:highlight w:val="yellow"/>
+        </w:rPr>
+        <w:t>##</w:t>
+      </w:r>
+      <w:r>
+        <w:rPr>
+          <w:rFonts w:ascii="Times New Roman" w:hAnsi="Times New Roman" w:cs="Times New Roman"/>
+        </w:rPr>
+        <w:t xml:space="preserve"> is the fully evaluated, linearized state-space form of the A, B, C, and D matrices.</w:t>
+      </w:r>
+    </w:p>
+    <w:p>
+      <w:pPr>
+        <w:spacing w:after="0"/>
+        <w:rPr>
+          <w:rFonts w:ascii="Times New Roman" w:hAnsi="Times New Roman" w:cs="Times New Roman"/>
+        </w:rPr>
+      </w:pPr>
+    </w:p>
+    <w:p>
+      <w:pPr>
+        <w:pStyle w:val="Heading3"/>
+        <w:spacing w:before="0" w:after="0"/>
+        <w:rPr>
+          <w:rFonts w:ascii="Times New Roman" w:hAnsi="Times New Roman" w:cs="Times New Roman"/>
+          <w:color w:val="auto"/>
+        </w:rPr>
+      </w:pPr>
+      <w:r>
+        <w:rPr>
+          <w:rFonts w:ascii="Times New Roman" w:hAnsi="Times New Roman" w:cs="Times New Roman"/>
+          <w:color w:val="auto"/>
+        </w:rPr>
+        <w:t>Control Mode 0</w:t>
+      </w:r>
+    </w:p>
+    <w:p>
+      <w:pPr>
+        <w:spacing w:after="0"/>
+        <w:rPr>
+          <w:rFonts w:ascii="Times New Roman" w:hAnsi="Times New Roman" w:cs="Times New Roman"/>
+        </w:rPr>
+      </w:pPr>
+      <w:r>
+        <w:rPr>
+          <w:rFonts w:ascii="Times New Roman" w:hAnsi="Times New Roman" w:cs="Times New Roman"/>
+        </w:rPr>
+        <w:t xml:space="preserve">The spacecraft is initially in a tumble and therefore and control mode is required to detumble it. </w:t>
+      </w:r>
+      <w:r>
+        <w:rPr>
+          <w:rFonts w:ascii="Times New Roman" w:hAnsi="Times New Roman" w:cs="Times New Roman"/>
+        </w:rPr>
+        <w:t>Micro-thrusters are modeled with on-off (bang-bang) dynamics to detumble the spacecraft.</w:t>
+      </w:r>
+    </w:p>
+    <w:p>
+      <w:pPr>
+        <w:spacing w:after="0"/>
+        <w:rPr>
+          <w:rFonts w:ascii="Times New Roman" w:hAnsi="Times New Roman" w:cs="Times New Roman"/>
+        </w:rPr>
+      </w:pPr>
+      <w:r>
+        <w:rPr>
+          <w:rFonts w:ascii="Times New Roman" w:hAnsi="Times New Roman" w:cs="Times New Roman"/>
+        </w:rPr>
+        <w:t>The detumbling process in Control Mode 0 is achieved by leveraging nonlinear control techniques applied to the spacecraft's pitch dynamics. The thrusters are modeled as ideal on-off actuators, providing constant positive or negative torque depending on the control signal.</w:t>
+      </w:r>
+    </w:p>
+    <w:tbl>
+      <w:tblPr>
+        <w:tblStyle w:val="TableGrid"/>
+        <w:tblW w:w="8640" w:type="dxa"/>
+        <w:tblInd w:w="-5" w:type="dxa"/>
+        <w:tblBorders>
+          <w:top w:val="none" w:sz="0" w:space="0" w:color="auto"/>
+          <w:left w:val="none" w:sz="0" w:space="0" w:color="auto"/>
+          <w:bottom w:val="none" w:sz="0" w:space="0" w:color="auto"/>
+          <w:right w:val="none" w:sz="0" w:space="0" w:color="auto"/>
+          <w:insideH w:val="none" w:sz="0" w:space="0" w:color="auto"/>
+          <w:insideV w:val="none" w:sz="0" w:space="0" w:color="auto"/>
+        </w:tblBorders>
+        <w:tblLook w:val="04A0" w:firstRow="1" w:lastRow="0" w:firstColumn="1" w:lastColumn="0" w:noHBand="0" w:noVBand="1"/>
+      </w:tblPr>
+      <w:tblGrid>
+        <w:gridCol w:w="8167"/>
+        <w:gridCol w:w="473"/>
+      </w:tblGrid>
+      <w:tr>
+        <w:tc>
+          <w:tcPr>
+            <w:tcW w:w="8167" w:type="dxa"/>
+            <w:vAlign w:val="center"/>
+          </w:tcPr>
+          <w:p>
+            <w:pPr>
+              <w:spacing w:after="0"/>
+              <w:rPr>
+                <w:rFonts w:ascii="Times New Roman" w:hAnsi="Times New Roman" w:cs="Times New Roman"/>
+                <w:b/>
+              </w:rPr>
+            </w:pPr>
+            <m:oMathPara>
+              <m:oMath>
+                <m:sSub>
+                  <m:sSubPr>
+                    <m:ctrlPr>
+                      <w:rPr>
+                        <w:rFonts w:ascii="Cambria Math" w:hAnsi="Cambria Math" w:cs="Times New Roman"/>
+                        <w:i/>
+                      </w:rPr>
+                    </m:ctrlPr>
+                  </m:sSubPr>
+                  <m:e>
+                    <m:r>
+                      <w:rPr>
+                        <w:rFonts w:ascii="Cambria Math" w:hAnsi="Cambria Math" w:cs="Times New Roman"/>
+                      </w:rPr>
+                      <m:t>T</m:t>
+                    </m:r>
+                  </m:e>
+                  <m:sub>
+                    <m:r>
+                      <w:rPr>
+                        <w:rFonts w:ascii="Cambria Math" w:hAnsi="Cambria Math" w:cs="Times New Roman"/>
+                      </w:rPr>
+                      <m:t>u</m:t>
+                    </m:r>
+                  </m:sub>
+                </m:sSub>
+                <m:r>
+                  <w:rPr>
+                    <w:rFonts w:ascii="Cambria Math" w:hAnsi="Cambria Math" w:cs="Times New Roman"/>
+                  </w:rPr>
+                  <m:t>=</m:t>
+                </m:r>
+                <m:d>
+                  <m:dPr>
+                    <m:begChr m:val="{"/>
+                    <m:endChr m:val=""/>
+                    <m:ctrlPr>
+                      <w:rPr>
+                        <w:rFonts w:ascii="Cambria Math" w:hAnsi="Cambria Math" w:cs="Times New Roman"/>
+                        <w:i/>
+                      </w:rPr>
+                    </m:ctrlPr>
+                  </m:dPr>
+                  <m:e>
+                    <m:m>
+                      <m:mPr>
+                        <m:mcs>
+                          <m:mc>
+                            <m:mcPr>
+                              <m:count m:val="1"/>
+                              <m:mcJc m:val="center"/>
+                            </m:mcPr>
+                          </m:mc>
+                        </m:mcs>
+                        <m:ctrlPr>
+                          <w:rPr>
+                            <w:rFonts w:ascii="Cambria Math" w:hAnsi="Cambria Math" w:cs="Times New Roman"/>
+                            <w:i/>
+                          </w:rPr>
+                        </m:ctrlPr>
+                      </m:mPr>
+                      <m:mr>
+                        <m:e>
+                          <m:r>
+                            <w:rPr>
+                              <w:rFonts w:ascii="Cambria Math" w:hAnsi="Cambria Math" w:cs="Times New Roman"/>
+                            </w:rPr>
+                            <m:t>+T</m:t>
+                          </m:r>
+                          <m:r>
+                            <w:rPr>
+                              <w:rFonts w:ascii="Cambria Math" w:hAnsi="Cambria Math" w:cs="Times New Roman"/>
+                            </w:rPr>
+                            <m:t xml:space="preserve">,  </m:t>
+                          </m:r>
+                          <m:r>
+                            <w:rPr>
+                              <w:rFonts w:ascii="Cambria Math" w:hAnsi="Cambria Math" w:cs="Times New Roman"/>
+                            </w:rPr>
+                            <m:t xml:space="preserve">if u&gt;0 </m:t>
+                          </m:r>
+                        </m:e>
+                      </m:mr>
+                      <m:mr>
+                        <m:e>
+                          <m:r>
+                            <w:rPr>
+                              <w:rFonts w:ascii="Cambria Math" w:hAnsi="Cambria Math" w:cs="Times New Roman"/>
+                            </w:rPr>
+                            <m:t>-T,  if u&lt;0</m:t>
+                          </m:r>
+                        </m:e>
+                      </m:mr>
+                    </m:m>
+                  </m:e>
+                </m:d>
+              </m:oMath>
+            </m:oMathPara>
+          </w:p>
+        </w:tc>
+        <w:tc>
+          <w:tcPr>
+            <w:tcW w:w="473" w:type="dxa"/>
+            <w:vAlign w:val="center"/>
+          </w:tcPr>
+          <w:p>
+            <w:pPr>
+              <w:spacing w:after="0"/>
+              <w:jc w:val="center"/>
+              <w:rPr>
+                <w:rFonts w:ascii="Times New Roman" w:hAnsi="Times New Roman" w:cs="Times New Roman"/>
+              </w:rPr>
+            </w:pPr>
+            <w:r>
+              <w:rPr>
+                <w:rFonts w:ascii="Times New Roman" w:hAnsi="Times New Roman" w:cs="Times New Roman"/>
+              </w:rPr>
+              <w:t>(8)</w:t>
+            </w:r>
+          </w:p>
+        </w:tc>
+      </w:tr>
+    </w:tbl>
+    <w:p>
+      <w:pPr>
+        <w:spacing w:after="0"/>
+        <w:rPr>
+          <w:rFonts w:ascii="Times New Roman" w:hAnsi="Times New Roman" w:cs="Times New Roman"/>
+        </w:rPr>
+      </w:pPr>
+      <w:r>
+        <w:rPr>
+          <w:rFonts w:ascii="Times New Roman" w:hAnsi="Times New Roman" w:cs="Times New Roman"/>
+        </w:rPr>
+        <w:t xml:space="preserve">Here, </w:t>
+      </w:r>
+      <m:oMath>
+        <m:sSub>
+          <m:sSubPr>
+            <m:ctrlPr>
+              <w:rPr>
+                <w:rFonts w:ascii="Cambria Math" w:hAnsi="Cambria Math" w:cs="Times New Roman"/>
+                <w:i/>
+              </w:rPr>
+            </m:ctrlPr>
+          </m:sSubPr>
+          <m:e>
+            <m:r>
+              <w:rPr>
+                <w:rFonts w:ascii="Cambria Math" w:hAnsi="Cambria Math" w:cs="Times New Roman"/>
+              </w:rPr>
+              <m:t>T</m:t>
+            </m:r>
+          </m:e>
+          <m:sub>
+            <m:r>
+              <w:rPr>
+                <w:rFonts w:ascii="Cambria Math" w:hAnsi="Cambria Math" w:cs="Times New Roman"/>
+              </w:rPr>
+              <m:t>u</m:t>
+            </m:r>
+          </m:sub>
+        </m:sSub>
+      </m:oMath>
+      <w:r>
+        <w:rPr>
+          <w:rFonts w:ascii="Times New Roman" w:hAnsi="Times New Roman" w:cs="Times New Roman"/>
+        </w:rPr>
+        <w:t xml:space="preserve"> is the thruster torque, and </w:t>
+      </w:r>
+      <m:oMath>
+        <m:r>
+          <w:rPr>
+            <w:rFonts w:ascii="Cambria Math" w:hAnsi="Cambria Math" w:cs="Times New Roman"/>
+          </w:rPr>
+          <m:t>u</m:t>
+        </m:r>
+      </m:oMath>
+      <w:r>
+        <w:rPr>
+          <w:rFonts w:ascii="Times New Roman" w:hAnsi="Times New Roman" w:cs="Times New Roman"/>
+        </w:rPr>
+        <w:t xml:space="preserve"> is the control signal. </w:t>
+      </w:r>
+      <w:r>
+        <w:rPr>
+          <w:rFonts w:ascii="Times New Roman" w:hAnsi="Times New Roman" w:cs="Times New Roman"/>
+        </w:rPr>
+        <w:t xml:space="preserve">This introduces relay-like behavior, which necessitates nonlinear control analysis. The system dynamics are simplified by isolating pitch motion while assuming </w:t>
+      </w:r>
+      <w:r>
+        <w:rPr>
+          <w:rFonts w:ascii="Times New Roman" w:hAnsi="Times New Roman" w:cs="Times New Roman"/>
+        </w:rPr>
+        <w:t>no</w:t>
+      </w:r>
+      <w:r>
+        <w:rPr>
+          <w:rFonts w:ascii="Times New Roman" w:hAnsi="Times New Roman" w:cs="Times New Roman"/>
+        </w:rPr>
+        <w:t xml:space="preserve"> coupling with roll and yaw dynamics. The equations of motion are derived using rigid-body dynamics, establishing a second-order differential equation that relates the pitch angle, angular velocity, and thruster torque.</w:t>
+      </w:r>
+    </w:p>
+    <w:tbl>
+      <w:tblPr>
+        <w:tblStyle w:val="TableGrid"/>
+        <w:tblW w:w="8640" w:type="dxa"/>
+        <w:tblInd w:w="-5" w:type="dxa"/>
+        <w:tblBorders>
+          <w:top w:val="none" w:sz="0" w:space="0" w:color="auto"/>
+          <w:left w:val="none" w:sz="0" w:space="0" w:color="auto"/>
+          <w:bottom w:val="none" w:sz="0" w:space="0" w:color="auto"/>
+          <w:right w:val="none" w:sz="0" w:space="0" w:color="auto"/>
+          <w:insideH w:val="none" w:sz="0" w:space="0" w:color="auto"/>
+          <w:insideV w:val="none" w:sz="0" w:space="0" w:color="auto"/>
+        </w:tblBorders>
+        <w:tblLook w:val="04A0" w:firstRow="1" w:lastRow="0" w:firstColumn="1" w:lastColumn="0" w:noHBand="0" w:noVBand="1"/>
+      </w:tblPr>
+      <w:tblGrid>
+        <w:gridCol w:w="8167"/>
+        <w:gridCol w:w="473"/>
+      </w:tblGrid>
+      <w:tr>
+        <w:tc>
+          <w:tcPr>
+            <w:tcW w:w="8167" w:type="dxa"/>
+            <w:vAlign w:val="center"/>
+          </w:tcPr>
+          <w:p>
+            <w:pPr>
+              <w:spacing w:after="0"/>
+              <w:jc w:val="center"/>
+              <w:rPr>
+                <w:rFonts w:ascii="Times New Roman" w:hAnsi="Times New Roman" w:cs="Times New Roman"/>
+                <w:b/>
+              </w:rPr>
+            </w:pPr>
+            <m:oMath>
+              <m:r>
                 <w:rPr>
                   <w:rFonts w:ascii="Cambria Math" w:hAnsi="Cambria Math" w:cs="Times New Roman"/>
-                  <w:i/>
-                  <w:iCs/>
                 </w:rPr>
-              </m:ctrlPr>
-            </m:accPr>
-            <m:e>
-              <m:acc>
-                <m:accPr>
-                  <m:chr m:val="̅"/>
+                <m:t>I</m:t>
+              </m:r>
+              <m:sSub>
+                <m:sSubPr>
                   <m:ctrlPr>
                     <w:rPr>
                       <w:rFonts w:ascii="Cambria Math" w:hAnsi="Cambria Math" w:cs="Times New Roman"/>
                       <w:i/>
-                      <w:iCs/>
                     </w:rPr>
                   </m:ctrlPr>
-                </m:accPr>
+                </m:sSubPr>
+                <m:e>
+                  <m:acc>
+                    <m:accPr>
+                      <m:chr m:val="̈"/>
+                      <m:ctrlPr>
+                        <w:rPr>
+                          <w:rFonts w:ascii="Cambria Math" w:hAnsi="Cambria Math" w:cs="Times New Roman"/>
+                          <w:i/>
+                        </w:rPr>
+                      </m:ctrlPr>
+                    </m:accPr>
+                    <m:e>
+                      <m:r>
+                        <w:rPr>
+                          <w:rFonts w:ascii="Cambria Math" w:hAnsi="Cambria Math" w:cs="Times New Roman"/>
+                        </w:rPr>
+                        <m:t>θ</m:t>
+                      </m:r>
+                    </m:e>
+                  </m:acc>
+                </m:e>
+                <m:sub>
+                  <m:r>
+                    <w:rPr>
+                      <w:rFonts w:ascii="Cambria Math" w:hAnsi="Cambria Math" w:cs="Times New Roman"/>
+                    </w:rPr>
+                    <m:t>2</m:t>
+                  </m:r>
+                </m:sub>
+              </m:sSub>
+              <m:r>
+                <w:rPr>
+                  <w:rFonts w:ascii="Cambria Math" w:hAnsi="Cambria Math" w:cs="Times New Roman"/>
+                </w:rPr>
+                <m:t>=</m:t>
+              </m:r>
+              <m:sSub>
+                <m:sSubPr>
+                  <m:ctrlPr>
+                    <w:rPr>
+                      <w:rFonts w:ascii="Cambria Math" w:hAnsi="Cambria Math" w:cs="Times New Roman"/>
+                      <w:i/>
+                    </w:rPr>
+                  </m:ctrlPr>
+                </m:sSubPr>
                 <m:e>
                   <m:r>
                     <w:rPr>
                       <w:rFonts w:ascii="Cambria Math" w:hAnsi="Cambria Math" w:cs="Times New Roman"/>
                     </w:rPr>
-                    <m:t>x</m:t>
+                    <m:t>T</m:t>
                   </m:r>
                 </m:e>
-              </m:acc>
-            </m:e>
-          </m:acc>
-          <m:r>
-            <w:rPr>
-              <w:rFonts w:ascii="Cambria Math" w:hAnsi="Cambria Math" w:cs="Times New Roman"/>
-            </w:rPr>
-            <m:t>=</m:t>
-          </m:r>
-          <m:r>
-            <w:rPr>
-              <w:rFonts w:ascii="Cambria Math" w:hAnsi="Cambria Math" w:cs="Times New Roman"/>
-            </w:rPr>
-            <m:t>Ax</m:t>
-          </m:r>
-          <m:r>
-            <w:rPr>
-              <w:rFonts w:ascii="Cambria Math" w:hAnsi="Cambria Math" w:cs="Times New Roman"/>
-            </w:rPr>
-            <m:t>+</m:t>
-          </m:r>
-          <m:r>
-            <w:rPr>
-              <w:rFonts w:ascii="Cambria Math" w:hAnsi="Cambria Math" w:cs="Times New Roman"/>
-            </w:rPr>
-            <m:t>Bu</m:t>
-          </m:r>
-        </m:oMath>
-      </m:oMathPara>
-    </w:p>
-    <w:p>
-      <w:pPr>
-        <w:spacing w:after="0"/>
-        <w:rPr>
-          <w:rFonts w:ascii="Times New Roman" w:hAnsi="Times New Roman" w:cs="Times New Roman"/>
-        </w:rPr>
-      </w:pPr>
-      <m:oMathPara>
-        <m:oMath>
-          <m:r>
-            <w:rPr>
-              <w:rFonts w:ascii="Cambria Math" w:hAnsi="Cambria Math" w:cs="Times New Roman"/>
-            </w:rPr>
-            <m:t xml:space="preserve"> y=Cx+Du</m:t>
-          </m:r>
-        </m:oMath>
-      </m:oMathPara>
-    </w:p>
-    <w:p>
-      <w:pPr>
-        <w:spacing w:after="0"/>
-        <w:rPr>
-          <w:rFonts w:ascii="Times New Roman" w:hAnsi="Times New Roman" w:cs="Times New Roman"/>
-        </w:rPr>
-      </w:pPr>
-      <w:r>
-        <w:rPr>
-          <w:rFonts w:ascii="Times New Roman" w:hAnsi="Times New Roman" w:cs="Times New Roman"/>
-        </w:rPr>
-        <w:t>where A,</w:t>
-      </w:r>
-      <w:r>
-        <w:rPr>
-          <w:rFonts w:ascii="Times New Roman" w:hAnsi="Times New Roman" w:cs="Times New Roman"/>
-        </w:rPr>
-        <w:t xml:space="preserve"> </w:t>
-      </w:r>
-      <w:r>
-        <w:rPr>
-          <w:rFonts w:ascii="Times New Roman" w:hAnsi="Times New Roman" w:cs="Times New Roman"/>
-        </w:rPr>
-        <w:t>B,</w:t>
-      </w:r>
-      <w:r>
-        <w:rPr>
-          <w:rFonts w:ascii="Times New Roman" w:hAnsi="Times New Roman" w:cs="Times New Roman"/>
-        </w:rPr>
-        <w:t xml:space="preserve"> </w:t>
-      </w:r>
-      <w:r>
-        <w:rPr>
-          <w:rFonts w:ascii="Times New Roman" w:hAnsi="Times New Roman" w:cs="Times New Roman"/>
-        </w:rPr>
-        <w:t>C,</w:t>
-      </w:r>
-      <w:r>
-        <w:rPr>
-          <w:rFonts w:ascii="Times New Roman" w:hAnsi="Times New Roman" w:cs="Times New Roman"/>
-        </w:rPr>
-        <w:t xml:space="preserve"> </w:t>
-      </w:r>
-      <w:r>
-        <w:rPr>
-          <w:rFonts w:ascii="Times New Roman" w:hAnsi="Times New Roman" w:cs="Times New Roman"/>
-        </w:rPr>
-        <w:t>D matrices represent system dynamics, input, output, and feedthrough, respectively. Input u includes reaction wheel torques, while state x includes angular velocities and attitude deviations.</w:t>
-      </w:r>
-    </w:p>
-    <w:p>
-      <w:pPr>
-        <w:spacing w:after="0"/>
-        <w:rPr>
-          <w:rFonts w:ascii="Times New Roman" w:hAnsi="Times New Roman" w:cs="Times New Roman"/>
-        </w:rPr>
-      </w:pPr>
-    </w:p>
-    <w:p>
-      <w:pPr>
-        <w:pStyle w:val="Heading3"/>
-        <w:spacing w:before="0" w:after="0"/>
-        <w:rPr>
-          <w:rFonts w:ascii="Times New Roman" w:hAnsi="Times New Roman" w:cs="Times New Roman"/>
-          <w:color w:val="auto"/>
-        </w:rPr>
-      </w:pPr>
-      <w:r>
-        <w:rPr>
-          <w:rFonts w:ascii="Times New Roman" w:hAnsi="Times New Roman" w:cs="Times New Roman"/>
-          <w:color w:val="auto"/>
-        </w:rPr>
-        <w:t>Control Mode 0</w:t>
-      </w:r>
-    </w:p>
-    <w:p>
-      <w:pPr>
-        <w:spacing w:after="0"/>
-        <w:rPr>
-          <w:rFonts w:ascii="Times New Roman" w:hAnsi="Times New Roman" w:cs="Times New Roman"/>
-        </w:rPr>
-      </w:pPr>
-      <w:r>
-        <w:rPr>
-          <w:rFonts w:ascii="Times New Roman" w:hAnsi="Times New Roman" w:cs="Times New Roman"/>
-        </w:rPr>
-        <w:t>Micro-thrusters are modeled with on-off (bang-bang) dynamics to detumble the spacecraft. A relay control law using proportional-derivative (PD) gains stabilizes the pitch axis within two degrees of the desired orientation. The thruster delay is modeled as a 0.1-second actuator response time.</w:t>
-      </w:r>
-    </w:p>
-    <w:p>
-      <w:pPr>
-        <w:spacing w:after="0"/>
-        <w:rPr>
-          <w:rFonts w:ascii="Times New Roman" w:hAnsi="Times New Roman" w:cs="Times New Roman"/>
-        </w:rPr>
-      </w:pPr>
-    </w:p>
-    <w:p>
-      <w:pPr>
-        <w:pStyle w:val="Heading3"/>
-        <w:spacing w:before="0" w:after="0"/>
-        <w:rPr>
-          <w:rFonts w:ascii="Times New Roman" w:hAnsi="Times New Roman" w:cs="Times New Roman"/>
-          <w:color w:val="auto"/>
-        </w:rPr>
-      </w:pPr>
-      <w:r>
-        <w:rPr>
-          <w:rFonts w:ascii="Times New Roman" w:hAnsi="Times New Roman" w:cs="Times New Roman"/>
-          <w:color w:val="auto"/>
+                <m:sub>
+                  <m:r>
+                    <w:rPr>
+                      <w:rFonts w:ascii="Cambria Math" w:hAnsi="Cambria Math" w:cs="Times New Roman"/>
+                    </w:rPr>
+                    <m:t>u</m:t>
+                  </m:r>
+                </m:sub>
+              </m:sSub>
+              <m:r>
+                <w:rPr>
+                  <w:rFonts w:ascii="Cambria Math" w:hAnsi="Cambria Math" w:cs="Times New Roman"/>
+                </w:rPr>
+                <m:t xml:space="preserve">- </m:t>
+              </m:r>
+            </m:oMath>
+            <w:r>
+              <w:rPr>
+                <w:rFonts w:ascii="Times New Roman" w:hAnsi="Times New Roman" w:cs="Times New Roman"/>
+              </w:rPr>
+              <w:t>disturbance torque terms</w:t>
+            </w:r>
+          </w:p>
+        </w:tc>
+        <w:tc>
+          <w:tcPr>
+            <w:tcW w:w="473" w:type="dxa"/>
+            <w:vAlign w:val="center"/>
+          </w:tcPr>
+          <w:p>
+            <w:pPr>
+              <w:spacing w:after="0"/>
+              <w:jc w:val="center"/>
+              <w:rPr>
+                <w:rFonts w:ascii="Times New Roman" w:hAnsi="Times New Roman" w:cs="Times New Roman"/>
+              </w:rPr>
+            </w:pPr>
+            <w:r>
+              <w:rPr>
+                <w:rFonts w:ascii="Times New Roman" w:hAnsi="Times New Roman" w:cs="Times New Roman"/>
+              </w:rPr>
+              <w:t>(8)</w:t>
+            </w:r>
+          </w:p>
+        </w:tc>
+      </w:tr>
+    </w:tbl>
+    <w:p>
+      <w:pPr>
+        <w:spacing w:after="0"/>
+        <w:rPr>
+          <w:rFonts w:ascii="Times New Roman" w:hAnsi="Times New Roman" w:cs="Times New Roman"/>
+        </w:rPr>
+      </w:pPr>
+      <m:oMath>
+        <m:r>
+          <w:rPr>
+            <w:rFonts w:ascii="Cambria Math" w:hAnsi="Cambria Math" w:cs="Times New Roman"/>
+          </w:rPr>
+          <m:t>I</m:t>
+        </m:r>
+      </m:oMath>
+      <w:r>
+        <w:rPr>
+          <w:rFonts w:ascii="Times New Roman" w:hAnsi="Times New Roman" w:cs="Times New Roman"/>
+        </w:rPr>
+        <w:t xml:space="preserve"> is the spacecraft’s moment of inertia about the pitch axis, </w:t>
+      </w:r>
+      <m:oMath>
+        <m:sSub>
+          <m:sSubPr>
+            <m:ctrlPr>
+              <w:rPr>
+                <w:rFonts w:ascii="Cambria Math" w:hAnsi="Cambria Math" w:cs="Times New Roman"/>
+                <w:i/>
+              </w:rPr>
+            </m:ctrlPr>
+          </m:sSubPr>
+          <m:e>
+            <m:acc>
+              <m:accPr>
+                <m:chr m:val="̈"/>
+                <m:ctrlPr>
+                  <w:rPr>
+                    <w:rFonts w:ascii="Cambria Math" w:hAnsi="Cambria Math" w:cs="Times New Roman"/>
+                    <w:i/>
+                  </w:rPr>
+                </m:ctrlPr>
+              </m:accPr>
+              <m:e>
+                <m:r>
+                  <w:rPr>
+                    <w:rFonts w:ascii="Cambria Math" w:hAnsi="Cambria Math" w:cs="Times New Roman"/>
+                  </w:rPr>
+                  <m:t>θ</m:t>
+                </m:r>
+              </m:e>
+            </m:acc>
+          </m:e>
+          <m:sub>
+            <m:r>
+              <w:rPr>
+                <w:rFonts w:ascii="Cambria Math" w:hAnsi="Cambria Math" w:cs="Times New Roman"/>
+              </w:rPr>
+              <m:t>2</m:t>
+            </m:r>
+          </m:sub>
+        </m:sSub>
+      </m:oMath>
+      <w:r>
+        <w:rPr>
+          <w:rFonts w:ascii="Times New Roman" w:hAnsi="Times New Roman" w:cs="Times New Roman"/>
+        </w:rPr>
+        <w:t xml:space="preserve"> is the angular acceleration, and </w:t>
+      </w:r>
+      <m:oMath>
+        <m:sSub>
+          <m:sSubPr>
+            <m:ctrlPr>
+              <w:rPr>
+                <w:rFonts w:ascii="Cambria Math" w:hAnsi="Cambria Math" w:cs="Times New Roman"/>
+                <w:i/>
+              </w:rPr>
+            </m:ctrlPr>
+          </m:sSubPr>
+          <m:e>
+            <m:r>
+              <w:rPr>
+                <w:rFonts w:ascii="Cambria Math" w:hAnsi="Cambria Math" w:cs="Times New Roman"/>
+              </w:rPr>
+              <m:t>T</m:t>
+            </m:r>
+          </m:e>
+          <m:sub>
+            <m:r>
+              <w:rPr>
+                <w:rFonts w:ascii="Cambria Math" w:hAnsi="Cambria Math" w:cs="Times New Roman"/>
+              </w:rPr>
+              <m:t>u</m:t>
+            </m:r>
+          </m:sub>
+        </m:sSub>
+      </m:oMath>
+      <w:r>
+        <w:rPr>
+          <w:rFonts w:ascii="Times New Roman" w:hAnsi="Times New Roman" w:cs="Times New Roman"/>
+        </w:rPr>
+        <w:t xml:space="preserve"> is the applied torque. </w:t>
+      </w:r>
+      <w:r>
+        <w:rPr>
+          <w:rFonts w:ascii="Times New Roman" w:hAnsi="Times New Roman" w:cs="Times New Roman"/>
+        </w:rPr>
+        <w:t xml:space="preserve">Phase plane analysis is employed to understand the spacecraft's behavior. </w:t>
+      </w:r>
+      <w:r>
+        <w:rPr>
+          <w:rFonts w:ascii="Times New Roman" w:hAnsi="Times New Roman" w:cs="Times New Roman"/>
+        </w:rPr>
+        <w:t>T</w:t>
+      </w:r>
+      <w:r>
+        <w:rPr>
+          <w:rFonts w:ascii="Times New Roman" w:hAnsi="Times New Roman" w:cs="Times New Roman"/>
+        </w:rPr>
+        <w:t>he angular velocity and pitch angle are linked to the system's total energy.</w:t>
+      </w:r>
+      <w:r>
+        <w:rPr>
+          <w:rFonts w:ascii="Times New Roman" w:hAnsi="Times New Roman" w:cs="Times New Roman"/>
+        </w:rPr>
+        <w:t xml:space="preserve"> The relationship </w:t>
+      </w:r>
+      <w:r>
+        <w:rPr>
+          <w:rFonts w:ascii="Times New Roman" w:hAnsi="Times New Roman" w:cs="Times New Roman"/>
+        </w:rPr>
+        <w:t>is generally</w:t>
+      </w:r>
+      <w:r>
+        <w:rPr>
+          <w:rFonts w:ascii="Times New Roman" w:hAnsi="Times New Roman" w:cs="Times New Roman"/>
+        </w:rPr>
+        <w:t xml:space="preserve"> as,</w:t>
+      </w:r>
+    </w:p>
+    <w:tbl>
+      <w:tblPr>
+        <w:tblStyle w:val="TableGrid"/>
+        <w:tblW w:w="8640" w:type="dxa"/>
+        <w:tblInd w:w="-5" w:type="dxa"/>
+        <w:tblBorders>
+          <w:top w:val="none" w:sz="0" w:space="0" w:color="auto"/>
+          <w:left w:val="none" w:sz="0" w:space="0" w:color="auto"/>
+          <w:bottom w:val="none" w:sz="0" w:space="0" w:color="auto"/>
+          <w:right w:val="none" w:sz="0" w:space="0" w:color="auto"/>
+          <w:insideH w:val="none" w:sz="0" w:space="0" w:color="auto"/>
+          <w:insideV w:val="none" w:sz="0" w:space="0" w:color="auto"/>
+        </w:tblBorders>
+        <w:tblLook w:val="04A0" w:firstRow="1" w:lastRow="0" w:firstColumn="1" w:lastColumn="0" w:noHBand="0" w:noVBand="1"/>
+      </w:tblPr>
+      <w:tblGrid>
+        <w:gridCol w:w="8167"/>
+        <w:gridCol w:w="473"/>
+      </w:tblGrid>
+      <w:tr>
+        <w:tc>
+          <w:tcPr>
+            <w:tcW w:w="8167" w:type="dxa"/>
+            <w:vAlign w:val="center"/>
+          </w:tcPr>
+          <w:p>
+            <w:pPr>
+              <w:spacing w:after="0"/>
+              <w:jc w:val="center"/>
+              <w:rPr>
+                <w:rFonts w:ascii="Times New Roman" w:hAnsi="Times New Roman" w:cs="Times New Roman"/>
+                <w:b/>
+              </w:rPr>
+            </w:pPr>
+            <m:oMathPara>
+              <m:oMath>
+                <m:f>
+                  <m:fPr>
+                    <m:ctrlPr>
+                      <w:rPr>
+                        <w:rFonts w:ascii="Cambria Math" w:hAnsi="Cambria Math" w:cs="Times New Roman"/>
+                        <w:i/>
+                      </w:rPr>
+                    </m:ctrlPr>
+                  </m:fPr>
+                  <m:num>
+                    <m:r>
+                      <w:rPr>
+                        <w:rFonts w:ascii="Cambria Math" w:hAnsi="Cambria Math" w:cs="Times New Roman"/>
+                      </w:rPr>
+                      <m:t>1</m:t>
+                    </m:r>
+                  </m:num>
+                  <m:den>
+                    <m:r>
+                      <w:rPr>
+                        <w:rFonts w:ascii="Cambria Math" w:hAnsi="Cambria Math" w:cs="Times New Roman"/>
+                      </w:rPr>
+                      <m:t>2</m:t>
+                    </m:r>
+                  </m:den>
+                </m:f>
+                <m:r>
+                  <w:rPr>
+                    <w:rFonts w:ascii="Cambria Math" w:hAnsi="Cambria Math" w:cs="Times New Roman"/>
+                  </w:rPr>
+                  <m:t>I</m:t>
+                </m:r>
+                <m:sSubSup>
+                  <m:sSubSupPr>
+                    <m:ctrlPr>
+                      <w:rPr>
+                        <w:rFonts w:ascii="Cambria Math" w:hAnsi="Cambria Math" w:cs="Times New Roman"/>
+                        <w:i/>
+                      </w:rPr>
+                    </m:ctrlPr>
+                  </m:sSubSupPr>
+                  <m:e>
+                    <m:acc>
+                      <m:accPr>
+                        <m:chr m:val="̇"/>
+                        <m:ctrlPr>
+                          <w:rPr>
+                            <w:rFonts w:ascii="Cambria Math" w:hAnsi="Cambria Math" w:cs="Times New Roman"/>
+                            <w:i/>
+                          </w:rPr>
+                        </m:ctrlPr>
+                      </m:accPr>
+                      <m:e>
+                        <m:r>
+                          <w:rPr>
+                            <w:rFonts w:ascii="Cambria Math" w:hAnsi="Cambria Math" w:cs="Times New Roman"/>
+                          </w:rPr>
+                          <m:t>θ</m:t>
+                        </m:r>
+                      </m:e>
+                    </m:acc>
+                  </m:e>
+                  <m:sub>
+                    <m:r>
+                      <w:rPr>
+                        <w:rFonts w:ascii="Cambria Math" w:hAnsi="Cambria Math" w:cs="Times New Roman"/>
+                      </w:rPr>
+                      <m:t>2</m:t>
+                    </m:r>
+                  </m:sub>
+                  <m:sup>
+                    <m:r>
+                      <w:rPr>
+                        <w:rFonts w:ascii="Cambria Math" w:hAnsi="Cambria Math" w:cs="Times New Roman"/>
+                      </w:rPr>
+                      <m:t>2</m:t>
+                    </m:r>
+                  </m:sup>
+                </m:sSubSup>
+                <m:r>
+                  <w:rPr>
+                    <w:rFonts w:ascii="Cambria Math" w:hAnsi="Cambria Math" w:cs="Times New Roman"/>
+                  </w:rPr>
+                  <m:t>+</m:t>
+                </m:r>
+                <m:nary>
+                  <m:naryPr>
+                    <m:limLoc m:val="undOvr"/>
+                    <m:subHide m:val="1"/>
+                    <m:supHide m:val="1"/>
+                    <m:ctrlPr>
+                      <w:rPr>
+                        <w:rFonts w:ascii="Cambria Math" w:hAnsi="Cambria Math" w:cs="Times New Roman"/>
+                        <w:i/>
+                      </w:rPr>
+                    </m:ctrlPr>
+                  </m:naryPr>
+                  <m:sub/>
+                  <m:sup/>
+                  <m:e>
+                    <m:sSub>
+                      <m:sSubPr>
+                        <m:ctrlPr>
+                          <w:rPr>
+                            <w:rFonts w:ascii="Cambria Math" w:hAnsi="Cambria Math" w:cs="Times New Roman"/>
+                            <w:i/>
+                          </w:rPr>
+                        </m:ctrlPr>
+                      </m:sSubPr>
+                      <m:e>
+                        <m:r>
+                          <w:rPr>
+                            <w:rFonts w:ascii="Cambria Math" w:hAnsi="Cambria Math" w:cs="Times New Roman"/>
+                          </w:rPr>
+                          <m:t>T</m:t>
+                        </m:r>
+                      </m:e>
+                      <m:sub>
+                        <m:r>
+                          <w:rPr>
+                            <w:rFonts w:ascii="Cambria Math" w:hAnsi="Cambria Math" w:cs="Times New Roman"/>
+                          </w:rPr>
+                          <m:t>u</m:t>
+                        </m:r>
+                      </m:sub>
+                    </m:sSub>
+                    <m:r>
+                      <w:rPr>
+                        <w:rFonts w:ascii="Cambria Math" w:hAnsi="Cambria Math" w:cs="Times New Roman"/>
+                      </w:rPr>
+                      <m:t>d</m:t>
+                    </m:r>
+                    <m:sSub>
+                      <m:sSubPr>
+                        <m:ctrlPr>
+                          <w:rPr>
+                            <w:rFonts w:ascii="Cambria Math" w:hAnsi="Cambria Math" w:cs="Times New Roman"/>
+                            <w:i/>
+                          </w:rPr>
+                        </m:ctrlPr>
+                      </m:sSubPr>
+                      <m:e>
+                        <m:r>
+                          <w:rPr>
+                            <w:rFonts w:ascii="Cambria Math" w:hAnsi="Cambria Math" w:cs="Times New Roman"/>
+                          </w:rPr>
+                          <m:t>θ</m:t>
+                        </m:r>
+                      </m:e>
+                      <m:sub>
+                        <m:r>
+                          <w:rPr>
+                            <w:rFonts w:ascii="Cambria Math" w:hAnsi="Cambria Math" w:cs="Times New Roman"/>
+                          </w:rPr>
+                          <m:t>2</m:t>
+                        </m:r>
+                      </m:sub>
+                    </m:sSub>
+                  </m:e>
+                </m:nary>
+                <m:r>
+                  <w:rPr>
+                    <w:rFonts w:ascii="Cambria Math" w:hAnsi="Cambria Math" w:cs="Times New Roman"/>
+                  </w:rPr>
+                  <m:t>=C</m:t>
+                </m:r>
+              </m:oMath>
+            </m:oMathPara>
+          </w:p>
+        </w:tc>
+        <w:tc>
+          <w:tcPr>
+            <w:tcW w:w="473" w:type="dxa"/>
+            <w:vAlign w:val="center"/>
+          </w:tcPr>
+          <w:p>
+            <w:pPr>
+              <w:spacing w:after="0"/>
+              <w:jc w:val="center"/>
+              <w:rPr>
+                <w:rFonts w:ascii="Times New Roman" w:hAnsi="Times New Roman" w:cs="Times New Roman"/>
+              </w:rPr>
+            </w:pPr>
+            <w:r>
+              <w:rPr>
+                <w:rFonts w:ascii="Times New Roman" w:hAnsi="Times New Roman" w:cs="Times New Roman"/>
+              </w:rPr>
+              <w:t>(8)</w:t>
+            </w:r>
+          </w:p>
+        </w:tc>
+      </w:tr>
+    </w:tbl>
+    <w:p>
+      <w:pPr>
+        <w:spacing w:after="0"/>
+        <w:rPr>
+          <w:rFonts w:ascii="Times New Roman" w:hAnsi="Times New Roman" w:cs="Times New Roman"/>
+        </w:rPr>
+      </w:pPr>
+      <w:r>
+        <w:rPr>
+          <w:rFonts w:ascii="Times New Roman" w:hAnsi="Times New Roman" w:cs="Times New Roman"/>
+        </w:rPr>
+        <w:t>The derived energy function is used to plot trajectories in the phase plane, where the horizontal axis represents the pitch angle, and the vertical axis represents angular velocity. These trajectories are categorized based on thruster torque: no torque, positive torque, and negative torque. The critical energy boundary separating oscillatory (</w:t>
+      </w:r>
+      <w:proofErr w:type="spellStart"/>
+      <w:r>
+        <w:rPr>
+          <w:rFonts w:ascii="Times New Roman" w:hAnsi="Times New Roman" w:cs="Times New Roman"/>
+        </w:rPr>
+        <w:t>libration</w:t>
+      </w:r>
+      <w:proofErr w:type="spellEnd"/>
+      <w:r>
+        <w:rPr>
+          <w:rFonts w:ascii="Times New Roman" w:hAnsi="Times New Roman" w:cs="Times New Roman"/>
+        </w:rPr>
+        <w:t>) and tumbling motion is identified through this analysis.</w:t>
+      </w:r>
+    </w:p>
+    <w:p>
+      <w:pPr>
+        <w:spacing w:after="0"/>
+        <w:rPr>
+          <w:rFonts w:ascii="Times New Roman" w:hAnsi="Times New Roman" w:cs="Times New Roman"/>
+        </w:rPr>
+      </w:pPr>
+      <w:r>
+        <w:rPr>
+          <w:rFonts w:ascii="Times New Roman" w:hAnsi="Times New Roman" w:cs="Times New Roman"/>
         </w:rPr>
         <w:lastRenderedPageBreak/>
-        <w:t>Control Mode 1</w:t>
-      </w:r>
-    </w:p>
-    <w:p>
-      <w:pPr>
-        <w:spacing w:after="0"/>
-        <w:rPr>
-          <w:rFonts w:ascii="Times New Roman" w:hAnsi="Times New Roman" w:cs="Times New Roman"/>
-        </w:rPr>
-      </w:pPr>
-      <w:r>
-        <w:rPr>
-          <w:rFonts w:ascii="Times New Roman" w:hAnsi="Times New Roman" w:cs="Times New Roman"/>
-        </w:rPr>
-        <w:t>Reaction wheels provide continuous 3-axis control for precise slewing and disturbance rejection. Control laws are designed to meet steady-state and transient performance requirements under misalignment-induced and environmental disturbance torques. The ADCS Kalman filter integrates sensor data, including sun sensors, magnetometers, and star trackers, to estimate the spacecraft's attitude in real-time.</w:t>
-      </w:r>
-    </w:p>
-    <w:p>
-      <w:pPr>
-        <w:spacing w:after="0"/>
-        <w:rPr>
-          <w:rFonts w:ascii="Times New Roman" w:hAnsi="Times New Roman" w:cs="Times New Roman"/>
-        </w:rPr>
-      </w:pPr>
-      <w:r>
-        <w:rPr>
-          <w:rFonts w:ascii="Times New Roman" w:hAnsi="Times New Roman" w:cs="Times New Roman"/>
-        </w:rPr>
-        <w:t>Theoretical predictions validate the control modes against nonlinear simulations. State-space models and block diagrams ensure the system meets mission requirements without saturating actuator limits.</w:t>
-      </w:r>
+        <w:t>The control strategy is implemented using a proportional control law, where the control signal is proportional to the pitch angle. This creates a switching condition in the phase plane, enabling the system to toggle between positive and negative torques</w:t>
+      </w:r>
+      <w:r>
+        <w:rPr>
+          <w:rFonts w:ascii="Times New Roman" w:hAnsi="Times New Roman" w:cs="Times New Roman"/>
+        </w:rPr>
+        <w:t>, which follows as,</w:t>
+      </w:r>
+    </w:p>
+    <w:tbl>
+      <w:tblPr>
+        <w:tblStyle w:val="TableGrid"/>
+        <w:tblW w:w="8640" w:type="dxa"/>
+        <w:tblInd w:w="-5" w:type="dxa"/>
+        <w:tblBorders>
+          <w:top w:val="none" w:sz="0" w:space="0" w:color="auto"/>
+          <w:left w:val="none" w:sz="0" w:space="0" w:color="auto"/>
+          <w:bottom w:val="none" w:sz="0" w:space="0" w:color="auto"/>
+          <w:right w:val="none" w:sz="0" w:space="0" w:color="auto"/>
+          <w:insideH w:val="none" w:sz="0" w:space="0" w:color="auto"/>
+          <w:insideV w:val="none" w:sz="0" w:space="0" w:color="auto"/>
+        </w:tblBorders>
+        <w:tblLook w:val="04A0" w:firstRow="1" w:lastRow="0" w:firstColumn="1" w:lastColumn="0" w:noHBand="0" w:noVBand="1"/>
+      </w:tblPr>
+      <w:tblGrid>
+        <w:gridCol w:w="8167"/>
+        <w:gridCol w:w="473"/>
+      </w:tblGrid>
+      <w:tr>
+        <w:tc>
+          <w:tcPr>
+            <w:tcW w:w="8167" w:type="dxa"/>
+            <w:vAlign w:val="center"/>
+          </w:tcPr>
+          <w:p>
+            <w:pPr>
+              <w:spacing w:after="0"/>
+              <w:jc w:val="center"/>
+              <w:rPr>
+                <w:rFonts w:ascii="Times New Roman" w:hAnsi="Times New Roman" w:cs="Times New Roman"/>
+                <w:b/>
+              </w:rPr>
+            </w:pPr>
+            <m:oMathPara>
+              <m:oMath>
+                <m:f>
+                  <m:fPr>
+                    <m:ctrlPr>
+                      <w:rPr>
+                        <w:rFonts w:ascii="Cambria Math" w:hAnsi="Cambria Math" w:cs="Times New Roman"/>
+                        <w:i/>
+                      </w:rPr>
+                    </m:ctrlPr>
+                  </m:fPr>
+                  <m:num>
+                    <m:r>
+                      <w:rPr>
+                        <w:rFonts w:ascii="Cambria Math" w:hAnsi="Cambria Math" w:cs="Times New Roman"/>
+                      </w:rPr>
+                      <m:t>1</m:t>
+                    </m:r>
+                  </m:num>
+                  <m:den>
+                    <m:r>
+                      <w:rPr>
+                        <w:rFonts w:ascii="Cambria Math" w:hAnsi="Cambria Math" w:cs="Times New Roman"/>
+                      </w:rPr>
+                      <m:t>2</m:t>
+                    </m:r>
+                  </m:den>
+                </m:f>
+                <m:r>
+                  <w:rPr>
+                    <w:rFonts w:ascii="Cambria Math" w:hAnsi="Cambria Math" w:cs="Times New Roman"/>
+                  </w:rPr>
+                  <m:t>I</m:t>
+                </m:r>
+                <m:sSubSup>
+                  <m:sSubSupPr>
+                    <m:ctrlPr>
+                      <w:rPr>
+                        <w:rFonts w:ascii="Cambria Math" w:hAnsi="Cambria Math" w:cs="Times New Roman"/>
+                        <w:i/>
+                      </w:rPr>
+                    </m:ctrlPr>
+                  </m:sSubSupPr>
+                  <m:e>
+                    <m:acc>
+                      <m:accPr>
+                        <m:chr m:val="̇"/>
+                        <m:ctrlPr>
+                          <w:rPr>
+                            <w:rFonts w:ascii="Cambria Math" w:hAnsi="Cambria Math" w:cs="Times New Roman"/>
+                            <w:i/>
+                          </w:rPr>
+                        </m:ctrlPr>
+                      </m:accPr>
+                      <m:e>
+                        <m:r>
+                          <w:rPr>
+                            <w:rFonts w:ascii="Cambria Math" w:hAnsi="Cambria Math" w:cs="Times New Roman"/>
+                          </w:rPr>
+                          <m:t>θ</m:t>
+                        </m:r>
+                      </m:e>
+                    </m:acc>
+                  </m:e>
+                  <m:sub>
+                    <m:r>
+                      <w:rPr>
+                        <w:rFonts w:ascii="Cambria Math" w:hAnsi="Cambria Math" w:cs="Times New Roman"/>
+                      </w:rPr>
+                      <m:t>2</m:t>
+                    </m:r>
+                  </m:sub>
+                  <m:sup>
+                    <m:r>
+                      <w:rPr>
+                        <w:rFonts w:ascii="Cambria Math" w:hAnsi="Cambria Math" w:cs="Times New Roman"/>
+                      </w:rPr>
+                      <m:t>2</m:t>
+                    </m:r>
+                  </m:sup>
+                </m:sSubSup>
+                <m:r>
+                  <w:rPr>
+                    <w:rFonts w:ascii="Cambria Math" w:hAnsi="Cambria Math" w:cs="Times New Roman"/>
+                  </w:rPr>
+                  <m:t>+</m:t>
+                </m:r>
+                <m:nary>
+                  <m:naryPr>
+                    <m:limLoc m:val="undOvr"/>
+                    <m:subHide m:val="1"/>
+                    <m:supHide m:val="1"/>
+                    <m:ctrlPr>
+                      <w:rPr>
+                        <w:rFonts w:ascii="Cambria Math" w:hAnsi="Cambria Math" w:cs="Times New Roman"/>
+                        <w:i/>
+                      </w:rPr>
+                    </m:ctrlPr>
+                  </m:naryPr>
+                  <m:sub/>
+                  <m:sup/>
+                  <m:e>
+                    <m:sSub>
+                      <m:sSubPr>
+                        <m:ctrlPr>
+                          <w:rPr>
+                            <w:rFonts w:ascii="Cambria Math" w:hAnsi="Cambria Math" w:cs="Times New Roman"/>
+                            <w:i/>
+                          </w:rPr>
+                        </m:ctrlPr>
+                      </m:sSubPr>
+                      <m:e>
+                        <m:r>
+                          <w:rPr>
+                            <w:rFonts w:ascii="Cambria Math" w:hAnsi="Cambria Math" w:cs="Times New Roman"/>
+                          </w:rPr>
+                          <m:t>T</m:t>
+                        </m:r>
+                      </m:e>
+                      <m:sub>
+                        <m:r>
+                          <w:rPr>
+                            <w:rFonts w:ascii="Cambria Math" w:hAnsi="Cambria Math" w:cs="Times New Roman"/>
+                          </w:rPr>
+                          <m:t>u</m:t>
+                        </m:r>
+                      </m:sub>
+                    </m:sSub>
+                    <m:r>
+                      <w:rPr>
+                        <w:rFonts w:ascii="Cambria Math" w:hAnsi="Cambria Math" w:cs="Times New Roman"/>
+                      </w:rPr>
+                      <m:t>d</m:t>
+                    </m:r>
+                    <m:sSub>
+                      <m:sSubPr>
+                        <m:ctrlPr>
+                          <w:rPr>
+                            <w:rFonts w:ascii="Cambria Math" w:hAnsi="Cambria Math" w:cs="Times New Roman"/>
+                            <w:i/>
+                          </w:rPr>
+                        </m:ctrlPr>
+                      </m:sSubPr>
+                      <m:e>
+                        <m:r>
+                          <w:rPr>
+                            <w:rFonts w:ascii="Cambria Math" w:hAnsi="Cambria Math" w:cs="Times New Roman"/>
+                          </w:rPr>
+                          <m:t>θ</m:t>
+                        </m:r>
+                      </m:e>
+                      <m:sub>
+                        <m:r>
+                          <w:rPr>
+                            <w:rFonts w:ascii="Cambria Math" w:hAnsi="Cambria Math" w:cs="Times New Roman"/>
+                          </w:rPr>
+                          <m:t>2</m:t>
+                        </m:r>
+                      </m:sub>
+                    </m:sSub>
+                  </m:e>
+                </m:nary>
+                <m:r>
+                  <w:rPr>
+                    <w:rFonts w:ascii="Cambria Math" w:hAnsi="Cambria Math" w:cs="Times New Roman"/>
+                  </w:rPr>
+                  <m:t>=C</m:t>
+                </m:r>
+              </m:oMath>
+            </m:oMathPara>
+          </w:p>
+        </w:tc>
+        <w:tc>
+          <w:tcPr>
+            <w:tcW w:w="473" w:type="dxa"/>
+            <w:vAlign w:val="center"/>
+          </w:tcPr>
+          <w:p>
+            <w:pPr>
+              <w:spacing w:after="0"/>
+              <w:jc w:val="center"/>
+              <w:rPr>
+                <w:rFonts w:ascii="Times New Roman" w:hAnsi="Times New Roman" w:cs="Times New Roman"/>
+              </w:rPr>
+            </w:pPr>
+            <w:r>
+              <w:rPr>
+                <w:rFonts w:ascii="Times New Roman" w:hAnsi="Times New Roman" w:cs="Times New Roman"/>
+              </w:rPr>
+              <w:t>(8)</w:t>
+            </w:r>
+          </w:p>
+        </w:tc>
+      </w:tr>
+    </w:tbl>
+    <w:p>
+      <w:pPr>
+        <w:spacing w:after="0"/>
+        <w:rPr>
+          <w:rFonts w:ascii="Times New Roman" w:hAnsi="Times New Roman" w:cs="Times New Roman"/>
+        </w:rPr>
+      </w:pPr>
+    </w:p>
+    <w:p>
+      <w:pPr>
+        <w:spacing w:after="0"/>
+        <w:rPr>
+          <w:rFonts w:ascii="Times New Roman" w:hAnsi="Times New Roman" w:cs="Times New Roman"/>
+        </w:rPr>
+      </w:pPr>
+      <w:r>
+        <w:rPr>
+          <w:rFonts w:ascii="Times New Roman" w:hAnsi="Times New Roman" w:cs="Times New Roman"/>
+        </w:rPr>
+        <w:t>To enhance performance, a proportional-derivative feedback law is introduced, adding a term proportional to angular velocity. This adjustment defines a switching line in the phase plane with a slope determined by the ratio of proportional to derivative gains, guiding the pitch angle and angular velocity to zero. Along the switching line, the system exhibits first-order behavior, allowing the settling time to be estimated as four times the system’s time constant.</w:t>
+      </w:r>
+    </w:p>
+    <w:p>
+      <w:pPr>
+        <w:spacing w:after="0"/>
+        <w:rPr>
+          <w:rFonts w:ascii="Times New Roman" w:hAnsi="Times New Roman" w:cs="Times New Roman"/>
+        </w:rPr>
+      </w:pPr>
+      <w:r>
+        <w:rPr>
+          <w:rFonts w:ascii="Times New Roman" w:hAnsi="Times New Roman" w:cs="Times New Roman"/>
+        </w:rPr>
+        <w:t>The nonlinear nature of the system introduces control chattering, resulting in a limit cycle during rapid thruster switching. Describing function analysis approximates the relay nonlinearity as a frequency-dependent gain, enabling stability analysis through gain and phase margins. To mitigate the limit cycle, a deadband is introduced around the switching line, reducing excessive thruster toggling. The deadband is designed to lower the effective gain below the gain margin, ensuring stability while maintaining control accuracy. By combining phase plane analysis, proportional-derivative feedback, and deadband design, this approach successfully drives the spacecraft’s pitch angle and angular velocity to zero, achieving detumbling.</w:t>
+      </w:r>
+    </w:p>
+    <w:p>
+      <w:pPr>
+        <w:spacing w:after="0"/>
+        <w:rPr>
+          <w:rFonts w:ascii="Times New Roman" w:hAnsi="Times New Roman" w:cs="Times New Roman"/>
+        </w:rPr>
+      </w:pPr>
+    </w:p>
+    <w:p>
+      <w:pPr>
+        <w:spacing w:after="0"/>
+        <w:rPr>
+          <w:rFonts w:ascii="Times New Roman" w:hAnsi="Times New Roman" w:cs="Times New Roman"/>
+        </w:rPr>
+      </w:pPr>
     </w:p>
     <w:p>
       <w:pPr>
@@ -4088,7 +7582,7 @@
   <w:style w:type="paragraph" w:default="1" w:styleId="Normal">
     <w:name w:val="Normal"/>
     <w:qFormat/>
-    <w:rsid w:val="000F1B56"/>
+    <w:rsid w:val="00EA1BC5"/>
     <w:pPr>
       <w:spacing w:after="200" w:line="276" w:lineRule="auto"/>
     </w:pPr>
@@ -4300,7 +7794,6 @@
   <w:style w:type="character" w:default="1" w:styleId="DefaultParagraphFont">
     <w:name w:val="Default Paragraph Font"/>
     <w:uiPriority w:val="1"/>
-    <w:semiHidden/>
     <w:unhideWhenUsed/>
   </w:style>
   <w:style w:type="table" w:default="1" w:styleId="TableNormal">

</xml_diff>

<commit_message>
Worked on final proj report
</commit_message>
<xml_diff>
--- a/Final Project/Final Project Report.docx
+++ b/Final Project/Final Project Report.docx
@@ -13990,6 +13990,7 @@
       <w:pPr>
         <w:spacing w:after="160" w:line="259" w:lineRule="auto"/>
         <w:rPr>
+          <w:rFonts w:ascii="Times New Roman" w:hAnsi="Times New Roman" w:cs="Times New Roman"/>
           <w:b/>
           <w:bCs/>
           <w:kern w:val="2"/>
@@ -14000,13 +14001,61 @@
         <w:rPr>
           <w:rFonts w:ascii="Times New Roman" w:hAnsi="Times New Roman" w:cs="Times New Roman"/>
         </w:rPr>
-        <w:t xml:space="preserve">To implement Linear Quadratic control techniques, the linear model of the system was developed. The A matrix containing system dynamics </w:t>
-      </w:r>
-      <w:r>
-        <w:rPr>
-          <w:rFonts w:ascii="Times New Roman" w:hAnsi="Times New Roman" w:cs="Times New Roman"/>
-        </w:rPr>
-        <w:t>was calculated as,</w:t>
+        <w:t>To implement Linear Quadratic control techniques, the linear model of the system was developed. The A</w:t>
+      </w:r>
+      <w:r>
+        <w:rPr>
+          <w:rFonts w:ascii="Times New Roman" w:hAnsi="Times New Roman" w:cs="Times New Roman"/>
+        </w:rPr>
+        <w:t>, B, C, and D</w:t>
+      </w:r>
+      <w:r>
+        <w:rPr>
+          <w:rFonts w:ascii="Times New Roman" w:hAnsi="Times New Roman" w:cs="Times New Roman"/>
+        </w:rPr>
+        <w:t xml:space="preserve"> matri</w:t>
+      </w:r>
+      <w:r>
+        <w:rPr>
+          <w:rFonts w:ascii="Times New Roman" w:hAnsi="Times New Roman" w:cs="Times New Roman"/>
+        </w:rPr>
+        <w:t>ces</w:t>
+      </w:r>
+      <w:r>
+        <w:rPr>
+          <w:rFonts w:ascii="Times New Roman" w:hAnsi="Times New Roman" w:cs="Times New Roman"/>
+        </w:rPr>
+        <w:t xml:space="preserve"> </w:t>
+      </w:r>
+      <w:r>
+        <w:rPr>
+          <w:rFonts w:ascii="Times New Roman" w:hAnsi="Times New Roman" w:cs="Times New Roman"/>
+        </w:rPr>
+        <w:t xml:space="preserve">describing the system </w:t>
+      </w:r>
+      <w:r>
+        <w:rPr>
+          <w:rFonts w:ascii="Times New Roman" w:hAnsi="Times New Roman" w:cs="Times New Roman"/>
+        </w:rPr>
+        <w:t>w</w:t>
+      </w:r>
+      <w:r>
+        <w:rPr>
+          <w:rFonts w:ascii="Times New Roman" w:hAnsi="Times New Roman" w:cs="Times New Roman"/>
+        </w:rPr>
+        <w:t>ere</w:t>
+      </w:r>
+      <w:r>
+        <w:rPr>
+          <w:rFonts w:ascii="Times New Roman" w:hAnsi="Times New Roman" w:cs="Times New Roman"/>
+        </w:rPr>
+        <w:t xml:space="preserve"> calculated</w:t>
+      </w:r>
+      <w:r>
+        <w:rPr>
+          <w:rFonts w:ascii="Times New Roman" w:hAnsi="Times New Roman" w:cs="Times New Roman"/>
+        </w:rPr>
+        <w:t>. Beginning with the A matrix,</w:t>
       </w:r>
       <w:r>
         <w:rPr>
@@ -14021,7 +14070,7 @@
               <m:sty m:val="b"/>
             </m:rPr>
             <w:rPr>
-              <w:rFonts w:ascii="Cambria Math" w:eastAsiaTheme="minorHAnsi" w:hAnsi="Cambria Math"/>
+              <w:rFonts w:ascii="Cambria Math" w:eastAsiaTheme="minorHAnsi" w:hAnsi="Cambria Math" w:cs="Times New Roman"/>
               <w:kern w:val="2"/>
               <w14:ligatures w14:val="standardContextual"/>
             </w:rPr>
@@ -14033,7 +14082,7 @@
               <m:endChr m:val="]"/>
               <m:ctrlPr>
                 <w:rPr>
-                  <w:rFonts w:ascii="Cambria Math" w:eastAsiaTheme="minorHAnsi" w:hAnsi="Cambria Math"/>
+                  <w:rFonts w:ascii="Cambria Math" w:eastAsiaTheme="minorHAnsi" w:hAnsi="Cambria Math" w:cs="Times New Roman"/>
                   <w:b/>
                   <w:bCs/>
                   <w:kern w:val="2"/>
@@ -14054,7 +14103,7 @@
                   </m:mcs>
                   <m:ctrlPr>
                     <w:rPr>
-                      <w:rFonts w:ascii="Cambria Math" w:eastAsiaTheme="minorHAnsi" w:hAnsi="Cambria Math"/>
+                      <w:rFonts w:ascii="Cambria Math" w:eastAsiaTheme="minorHAnsi" w:hAnsi="Cambria Math" w:cs="Times New Roman"/>
                       <w:b/>
                       <w:bCs/>
                       <w:kern w:val="2"/>
@@ -14068,7 +14117,7 @@
                       <m:sSubPr>
                         <m:ctrlPr>
                           <w:rPr>
-                            <w:rFonts w:ascii="Cambria Math" w:eastAsiaTheme="minorHAnsi" w:hAnsi="Cambria Math"/>
+                            <w:rFonts w:ascii="Cambria Math" w:eastAsiaTheme="minorHAnsi" w:hAnsi="Cambria Math" w:cs="Times New Roman"/>
                             <w:b/>
                             <w:bCs/>
                             <w:kern w:val="2"/>
@@ -14082,7 +14131,7 @@
                             <m:sty m:val="b"/>
                           </m:rPr>
                           <w:rPr>
-                            <w:rFonts w:ascii="Cambria Math" w:eastAsiaTheme="minorHAnsi" w:hAnsi="Cambria Math"/>
+                            <w:rFonts w:ascii="Cambria Math" w:eastAsiaTheme="minorHAnsi" w:hAnsi="Cambria Math" w:cs="Times New Roman"/>
                             <w:kern w:val="2"/>
                             <w14:ligatures w14:val="standardContextual"/>
                           </w:rPr>
@@ -14095,7 +14144,7 @@
                             <m:chr m:val="̅"/>
                             <m:ctrlPr>
                               <w:rPr>
-                                <w:rFonts w:ascii="Cambria Math" w:hAnsi="Cambria Math"/>
+                                <w:rFonts w:ascii="Cambria Math" w:hAnsi="Cambria Math" w:cs="Times New Roman"/>
                                 <w:i/>
                                 <w:kern w:val="2"/>
                                 <w14:ligatures w14:val="standardContextual"/>
@@ -14105,7 +14154,7 @@
                           <m:e>
                             <m:r>
                               <w:rPr>
-                                <w:rFonts w:ascii="Cambria Math" w:hAnsi="Cambria Math"/>
+                                <w:rFonts w:ascii="Cambria Math" w:hAnsi="Cambria Math" w:cs="Times New Roman"/>
                                 <w:kern w:val="2"/>
                                 <w14:ligatures w14:val="standardContextual"/>
                               </w:rPr>
@@ -14115,7 +14164,7 @@
                         </m:acc>
                         <m:r>
                           <w:rPr>
-                            <w:rFonts w:ascii="Cambria Math" w:eastAsiaTheme="minorHAnsi" w:hAnsi="Cambria Math"/>
+                            <w:rFonts w:ascii="Cambria Math" w:eastAsiaTheme="minorHAnsi" w:hAnsi="Cambria Math" w:cs="Times New Roman"/>
                             <w:kern w:val="2"/>
                             <w14:ligatures w14:val="standardContextual"/>
                           </w:rPr>
@@ -14126,7 +14175,7 @@
                             <m:chr m:val="̅"/>
                             <m:ctrlPr>
                               <w:rPr>
-                                <w:rFonts w:ascii="Cambria Math" w:hAnsi="Cambria Math"/>
+                                <w:rFonts w:ascii="Cambria Math" w:hAnsi="Cambria Math" w:cs="Times New Roman"/>
                                 <w:i/>
                                 <w:kern w:val="2"/>
                                 <w14:ligatures w14:val="standardContextual"/>
@@ -14136,7 +14185,7 @@
                           <m:e>
                             <m:r>
                               <w:rPr>
-                                <w:rFonts w:ascii="Cambria Math" w:hAnsi="Cambria Math"/>
+                                <w:rFonts w:ascii="Cambria Math" w:hAnsi="Cambria Math" w:cs="Times New Roman"/>
                                 <w:kern w:val="2"/>
                                 <w14:ligatures w14:val="standardContextual"/>
                               </w:rPr>
@@ -14148,7 +14197,7 @@
                     </m:sSub>
                     <m:ctrlPr>
                       <w:rPr>
-                        <w:rFonts w:ascii="Cambria Math" w:eastAsia="Cambria Math" w:hAnsi="Cambria Math"/>
+                        <w:rFonts w:ascii="Cambria Math" w:eastAsia="Cambria Math" w:hAnsi="Cambria Math" w:cs="Times New Roman"/>
                         <w:b/>
                         <w:bCs/>
                         <w:i/>
@@ -14162,7 +14211,7 @@
                       <m:sSubPr>
                         <m:ctrlPr>
                           <w:rPr>
-                            <w:rFonts w:ascii="Cambria Math" w:eastAsiaTheme="minorHAnsi" w:hAnsi="Cambria Math"/>
+                            <w:rFonts w:ascii="Cambria Math" w:eastAsiaTheme="minorHAnsi" w:hAnsi="Cambria Math" w:cs="Times New Roman"/>
                             <w:b/>
                             <w:bCs/>
                             <w:kern w:val="2"/>
@@ -14176,7 +14225,7 @@
                             <m:sty m:val="b"/>
                           </m:rPr>
                           <w:rPr>
-                            <w:rFonts w:ascii="Cambria Math" w:eastAsiaTheme="minorHAnsi" w:hAnsi="Cambria Math"/>
+                            <w:rFonts w:ascii="Cambria Math" w:eastAsiaTheme="minorHAnsi" w:hAnsi="Cambria Math" w:cs="Times New Roman"/>
                             <w:kern w:val="2"/>
                             <w14:ligatures w14:val="standardContextual"/>
                           </w:rPr>
@@ -14189,7 +14238,7 @@
                             <m:chr m:val="̅"/>
                             <m:ctrlPr>
                               <w:rPr>
-                                <w:rFonts w:ascii="Cambria Math" w:hAnsi="Cambria Math"/>
+                                <w:rFonts w:ascii="Cambria Math" w:hAnsi="Cambria Math" w:cs="Times New Roman"/>
                                 <w:i/>
                                 <w:kern w:val="2"/>
                                 <w14:ligatures w14:val="standardContextual"/>
@@ -14199,7 +14248,7 @@
                           <m:e>
                             <m:r>
                               <w:rPr>
-                                <w:rFonts w:ascii="Cambria Math" w:hAnsi="Cambria Math"/>
+                                <w:rFonts w:ascii="Cambria Math" w:hAnsi="Cambria Math" w:cs="Times New Roman"/>
                                 <w:kern w:val="2"/>
                                 <w14:ligatures w14:val="standardContextual"/>
                               </w:rPr>
@@ -14209,7 +14258,7 @@
                         </m:acc>
                         <m:r>
                           <w:rPr>
-                            <w:rFonts w:ascii="Cambria Math" w:eastAsiaTheme="minorHAnsi" w:hAnsi="Cambria Math"/>
+                            <w:rFonts w:ascii="Cambria Math" w:eastAsiaTheme="minorHAnsi" w:hAnsi="Cambria Math" w:cs="Times New Roman"/>
                             <w:kern w:val="2"/>
                             <w14:ligatures w14:val="standardContextual"/>
                           </w:rPr>
@@ -14220,7 +14269,7 @@
                             <m:sty m:val="b"/>
                           </m:rPr>
                           <w:rPr>
-                            <w:rFonts w:ascii="Cambria Math" w:eastAsiaTheme="minorHAnsi" w:hAnsi="Cambria Math"/>
+                            <w:rFonts w:ascii="Cambria Math" w:eastAsiaTheme="minorHAnsi" w:hAnsi="Cambria Math" w:cs="Times New Roman"/>
                             <w:kern w:val="2"/>
                             <w14:ligatures w14:val="standardContextual"/>
                           </w:rPr>
@@ -14230,7 +14279,7 @@
                     </m:sSub>
                     <m:ctrlPr>
                       <w:rPr>
-                        <w:rFonts w:ascii="Cambria Math" w:eastAsia="Cambria Math" w:hAnsi="Cambria Math"/>
+                        <w:rFonts w:ascii="Cambria Math" w:eastAsia="Cambria Math" w:hAnsi="Cambria Math" w:cs="Times New Roman"/>
                         <w:b/>
                         <w:bCs/>
                         <w:i/>
@@ -14244,7 +14293,7 @@
                       <m:sSubPr>
                         <m:ctrlPr>
                           <w:rPr>
-                            <w:rFonts w:ascii="Cambria Math" w:eastAsiaTheme="minorHAnsi" w:hAnsi="Cambria Math"/>
+                            <w:rFonts w:ascii="Cambria Math" w:eastAsiaTheme="minorHAnsi" w:hAnsi="Cambria Math" w:cs="Times New Roman"/>
                             <w:b/>
                             <w:bCs/>
                             <w:kern w:val="2"/>
@@ -14258,7 +14307,7 @@
                             <m:sty m:val="b"/>
                           </m:rPr>
                           <w:rPr>
-                            <w:rFonts w:ascii="Cambria Math" w:eastAsiaTheme="minorHAnsi" w:hAnsi="Cambria Math"/>
+                            <w:rFonts w:ascii="Cambria Math" w:eastAsiaTheme="minorHAnsi" w:hAnsi="Cambria Math" w:cs="Times New Roman"/>
                             <w:kern w:val="2"/>
                             <w14:ligatures w14:val="standardContextual"/>
                           </w:rPr>
@@ -14271,7 +14320,7 @@
                             <m:chr m:val="̅"/>
                             <m:ctrlPr>
                               <w:rPr>
-                                <w:rFonts w:ascii="Cambria Math" w:hAnsi="Cambria Math"/>
+                                <w:rFonts w:ascii="Cambria Math" w:hAnsi="Cambria Math" w:cs="Times New Roman"/>
                                 <w:i/>
                                 <w:kern w:val="2"/>
                                 <w14:ligatures w14:val="standardContextual"/>
@@ -14281,7 +14330,7 @@
                           <m:e>
                             <m:r>
                               <w:rPr>
-                                <w:rFonts w:ascii="Cambria Math" w:hAnsi="Cambria Math"/>
+                                <w:rFonts w:ascii="Cambria Math" w:hAnsi="Cambria Math" w:cs="Times New Roman"/>
                                 <w:kern w:val="2"/>
                                 <w14:ligatures w14:val="standardContextual"/>
                               </w:rPr>
@@ -14291,7 +14340,7 @@
                         </m:acc>
                         <m:r>
                           <w:rPr>
-                            <w:rFonts w:ascii="Cambria Math" w:eastAsiaTheme="minorHAnsi" w:hAnsi="Cambria Math"/>
+                            <w:rFonts w:ascii="Cambria Math" w:eastAsiaTheme="minorHAnsi" w:hAnsi="Cambria Math" w:cs="Times New Roman"/>
                             <w:kern w:val="2"/>
                             <w14:ligatures w14:val="standardContextual"/>
                           </w:rPr>
@@ -14301,7 +14350,7 @@
                           <m:sSubPr>
                             <m:ctrlPr>
                               <w:rPr>
-                                <w:rFonts w:ascii="Cambria Math" w:hAnsi="Cambria Math"/>
+                                <w:rFonts w:ascii="Cambria Math" w:hAnsi="Cambria Math" w:cs="Times New Roman"/>
                                 <w:i/>
                                 <w:kern w:val="2"/>
                                 <w14:ligatures w14:val="standardContextual"/>
@@ -14314,7 +14363,7 @@
                                 <m:chr m:val="̅"/>
                                 <m:ctrlPr>
                                   <w:rPr>
-                                    <w:rFonts w:ascii="Cambria Math" w:hAnsi="Cambria Math"/>
+                                    <w:rFonts w:ascii="Cambria Math" w:hAnsi="Cambria Math" w:cs="Times New Roman"/>
                                     <w:i/>
                                     <w:kern w:val="2"/>
                                     <w14:ligatures w14:val="standardContextual"/>
@@ -14324,7 +14373,7 @@
                               <m:e>
                                 <m:r>
                                   <w:rPr>
-                                    <w:rFonts w:ascii="Cambria Math" w:hAnsi="Cambria Math"/>
+                                    <w:rFonts w:ascii="Cambria Math" w:hAnsi="Cambria Math" w:cs="Times New Roman"/>
                                     <w:kern w:val="2"/>
                                     <w14:ligatures w14:val="standardContextual"/>
                                   </w:rPr>
@@ -14336,7 +14385,7 @@
                           <m:sub>
                             <m:r>
                               <w:rPr>
-                                <w:rFonts w:ascii="Cambria Math" w:hAnsi="Cambria Math"/>
+                                <w:rFonts w:ascii="Cambria Math" w:hAnsi="Cambria Math" w:cs="Times New Roman"/>
                                 <w:kern w:val="2"/>
                                 <w14:ligatures w14:val="standardContextual"/>
                               </w:rPr>
@@ -14348,7 +14397,7 @@
                     </m:sSub>
                     <m:ctrlPr>
                       <w:rPr>
-                        <w:rFonts w:ascii="Cambria Math" w:eastAsia="Cambria Math" w:hAnsi="Cambria Math"/>
+                        <w:rFonts w:ascii="Cambria Math" w:eastAsia="Cambria Math" w:hAnsi="Cambria Math" w:cs="Times New Roman"/>
                         <w:b/>
                         <w:bCs/>
                         <w:i/>
@@ -14364,7 +14413,7 @@
                       <m:fPr>
                         <m:ctrlPr>
                           <w:rPr>
-                            <w:rFonts w:ascii="Cambria Math" w:eastAsiaTheme="minorHAnsi" w:hAnsi="Cambria Math"/>
+                            <w:rFonts w:ascii="Cambria Math" w:eastAsiaTheme="minorHAnsi" w:hAnsi="Cambria Math" w:cs="Times New Roman"/>
                             <w:bCs/>
                             <w:i/>
                             <w:iCs/>
@@ -14376,7 +14425,7 @@
                       <m:num>
                         <m:r>
                           <w:rPr>
-                            <w:rFonts w:ascii="Cambria Math" w:eastAsiaTheme="minorHAnsi" w:hAnsi="Cambria Math"/>
+                            <w:rFonts w:ascii="Cambria Math" w:eastAsiaTheme="minorHAnsi" w:hAnsi="Cambria Math" w:cs="Times New Roman"/>
                             <w:kern w:val="2"/>
                             <w14:ligatures w14:val="standardContextual"/>
                           </w:rPr>
@@ -14386,7 +14435,7 @@
                       <m:den>
                         <m:r>
                           <w:rPr>
-                            <w:rFonts w:ascii="Cambria Math" w:eastAsiaTheme="minorHAnsi" w:hAnsi="Cambria Math"/>
+                            <w:rFonts w:ascii="Cambria Math" w:eastAsiaTheme="minorHAnsi" w:hAnsi="Cambria Math" w:cs="Times New Roman"/>
                             <w:kern w:val="2"/>
                             <w14:ligatures w14:val="standardContextual"/>
                           </w:rPr>
@@ -14398,7 +14447,7 @@
                       <m:sSubPr>
                         <m:ctrlPr>
                           <w:rPr>
-                            <w:rFonts w:ascii="Cambria Math" w:hAnsi="Cambria Math"/>
+                            <w:rFonts w:ascii="Cambria Math" w:hAnsi="Cambria Math" w:cs="Times New Roman"/>
                             <w:i/>
                             <w:kern w:val="2"/>
                             <w14:ligatures w14:val="standardContextual"/>
@@ -14408,7 +14457,7 @@
                       <m:e>
                         <m:r>
                           <w:rPr>
-                            <w:rFonts w:ascii="Cambria Math" w:hAnsi="Cambria Math"/>
+                            <w:rFonts w:ascii="Cambria Math" w:hAnsi="Cambria Math" w:cs="Times New Roman"/>
                             <w:kern w:val="2"/>
                             <w14:ligatures w14:val="standardContextual"/>
                           </w:rPr>
@@ -14418,7 +14467,7 @@
                       <m:sub>
                         <m:r>
                           <w:rPr>
-                            <w:rFonts w:ascii="Cambria Math" w:hAnsi="Cambria Math"/>
+                            <w:rFonts w:ascii="Cambria Math" w:hAnsi="Cambria Math" w:cs="Times New Roman"/>
                             <w:kern w:val="2"/>
                             <w14:ligatures w14:val="standardContextual"/>
                           </w:rPr>
@@ -14428,7 +14477,7 @@
                     </m:sSub>
                     <m:ctrlPr>
                       <w:rPr>
-                        <w:rFonts w:ascii="Cambria Math" w:eastAsia="Cambria Math" w:hAnsi="Cambria Math"/>
+                        <w:rFonts w:ascii="Cambria Math" w:eastAsia="Cambria Math" w:hAnsi="Cambria Math" w:cs="Times New Roman"/>
                         <w:b/>
                         <w:bCs/>
                         <w:i/>
@@ -14443,7 +14492,7 @@
                         <m:sty m:val="bi"/>
                       </m:rPr>
                       <w:rPr>
-                        <w:rFonts w:ascii="Cambria Math" w:eastAsia="Cambria Math" w:hAnsi="Cambria Math"/>
+                        <w:rFonts w:ascii="Cambria Math" w:eastAsia="Cambria Math" w:hAnsi="Cambria Math" w:cs="Times New Roman"/>
                         <w:kern w:val="2"/>
                         <w14:ligatures w14:val="standardContextual"/>
                       </w:rPr>
@@ -14451,7 +14500,7 @@
                     </m:r>
                     <m:ctrlPr>
                       <w:rPr>
-                        <w:rFonts w:ascii="Cambria Math" w:eastAsia="Cambria Math" w:hAnsi="Cambria Math"/>
+                        <w:rFonts w:ascii="Cambria Math" w:eastAsia="Cambria Math" w:hAnsi="Cambria Math" w:cs="Times New Roman"/>
                         <w:b/>
                         <w:bCs/>
                         <w:i/>
@@ -14466,7 +14515,7 @@
                         <m:sty m:val="bi"/>
                       </m:rPr>
                       <w:rPr>
-                        <w:rFonts w:ascii="Cambria Math" w:eastAsia="Cambria Math" w:hAnsi="Cambria Math"/>
+                        <w:rFonts w:ascii="Cambria Math" w:eastAsia="Cambria Math" w:hAnsi="Cambria Math" w:cs="Times New Roman"/>
                         <w:kern w:val="2"/>
                         <w14:ligatures w14:val="standardContextual"/>
                       </w:rPr>
@@ -14474,7 +14523,7 @@
                     </m:r>
                     <m:ctrlPr>
                       <w:rPr>
-                        <w:rFonts w:ascii="Cambria Math" w:eastAsia="Cambria Math" w:hAnsi="Cambria Math"/>
+                        <w:rFonts w:ascii="Cambria Math" w:eastAsia="Cambria Math" w:hAnsi="Cambria Math" w:cs="Times New Roman"/>
                         <w:b/>
                         <w:bCs/>
                         <w:i/>
@@ -14491,7 +14540,7 @@
                         <m:sty m:val="bi"/>
                       </m:rPr>
                       <w:rPr>
-                        <w:rFonts w:ascii="Cambria Math" w:eastAsia="Cambria Math" w:hAnsi="Cambria Math"/>
+                        <w:rFonts w:ascii="Cambria Math" w:eastAsia="Cambria Math" w:hAnsi="Cambria Math" w:cs="Times New Roman"/>
                         <w:kern w:val="2"/>
                         <w14:ligatures w14:val="standardContextual"/>
                       </w:rPr>
@@ -14499,7 +14548,7 @@
                     </m:r>
                     <m:ctrlPr>
                       <w:rPr>
-                        <w:rFonts w:ascii="Cambria Math" w:eastAsia="Cambria Math" w:hAnsi="Cambria Math"/>
+                        <w:rFonts w:ascii="Cambria Math" w:eastAsia="Cambria Math" w:hAnsi="Cambria Math" w:cs="Times New Roman"/>
                         <w:b/>
                         <w:bCs/>
                         <w:i/>
@@ -14514,7 +14563,7 @@
                         <m:sty m:val="bi"/>
                       </m:rPr>
                       <w:rPr>
-                        <w:rFonts w:ascii="Cambria Math" w:eastAsia="Cambria Math" w:hAnsi="Cambria Math"/>
+                        <w:rFonts w:ascii="Cambria Math" w:eastAsia="Cambria Math" w:hAnsi="Cambria Math" w:cs="Times New Roman"/>
                         <w:kern w:val="2"/>
                         <w14:ligatures w14:val="standardContextual"/>
                       </w:rPr>
@@ -14522,7 +14571,7 @@
                     </m:r>
                     <m:ctrlPr>
                       <w:rPr>
-                        <w:rFonts w:ascii="Cambria Math" w:eastAsia="Cambria Math" w:hAnsi="Cambria Math"/>
+                        <w:rFonts w:ascii="Cambria Math" w:eastAsia="Cambria Math" w:hAnsi="Cambria Math" w:cs="Times New Roman"/>
                         <w:b/>
                         <w:bCs/>
                         <w:i/>
@@ -14537,7 +14586,7 @@
                         <m:sty m:val="bi"/>
                       </m:rPr>
                       <w:rPr>
-                        <w:rFonts w:ascii="Cambria Math" w:eastAsia="Cambria Math" w:hAnsi="Cambria Math"/>
+                        <w:rFonts w:ascii="Cambria Math" w:eastAsia="Cambria Math" w:hAnsi="Cambria Math" w:cs="Times New Roman"/>
                         <w:kern w:val="2"/>
                         <w14:ligatures w14:val="standardContextual"/>
                       </w:rPr>
@@ -14555,24 +14604,57 @@
       <w:pPr>
         <w:spacing w:after="160" w:line="259" w:lineRule="auto"/>
         <w:rPr>
+          <w:rFonts w:ascii="Times New Roman" w:hAnsi="Times New Roman" w:cs="Times New Roman"/>
           <w:kern w:val="2"/>
           <w14:ligatures w14:val="standardContextual"/>
         </w:rPr>
       </w:pPr>
-      <w:proofErr w:type="gramStart"/>
-      <w:r>
-        <w:rPr>
+      <w:r>
+        <w:rPr>
+          <w:rFonts w:ascii="Times New Roman" w:hAnsi="Times New Roman" w:cs="Times New Roman"/>
           <w:kern w:val="2"/>
           <w14:ligatures w14:val="standardContextual"/>
         </w:rPr>
-        <w:t>Where</w:t>
-      </w:r>
-      <w:proofErr w:type="gramEnd"/>
+        <w:t>E</w:t>
+      </w:r>
+      <w:r>
+        <w:rPr>
+          <w:rFonts w:ascii="Times New Roman" w:hAnsi="Times New Roman" w:cs="Times New Roman"/>
+          <w:kern w:val="2"/>
+          <w14:ligatures w14:val="standardContextual"/>
+        </w:rPr>
+        <w:t xml:space="preserve">ach block matrix </w:t>
+      </w:r>
+      <w:r>
+        <w:rPr>
+          <w:rFonts w:ascii="Times New Roman" w:hAnsi="Times New Roman" w:cs="Times New Roman"/>
+          <w:kern w:val="2"/>
+          <w14:ligatures w14:val="standardContextual"/>
+        </w:rPr>
+        <w:t xml:space="preserve">was </w:t>
+      </w:r>
+      <w:r>
+        <w:rPr>
+          <w:rFonts w:ascii="Times New Roman" w:hAnsi="Times New Roman" w:cs="Times New Roman"/>
+          <w:kern w:val="2"/>
+          <w14:ligatures w14:val="standardContextual"/>
+        </w:rPr>
+        <w:t>evaluated as</w:t>
+      </w:r>
+      <w:r>
+        <w:rPr>
+          <w:rFonts w:ascii="Times New Roman" w:hAnsi="Times New Roman" w:cs="Times New Roman"/>
+          <w:kern w:val="2"/>
+          <w14:ligatures w14:val="standardContextual"/>
+        </w:rPr>
+        <w:t>,</w:t>
+      </w:r>
     </w:p>
     <w:p>
       <w:pPr>
         <w:spacing w:after="160" w:line="259" w:lineRule="auto"/>
         <w:rPr>
+          <w:rFonts w:ascii="Times New Roman" w:hAnsi="Times New Roman" w:cs="Times New Roman"/>
           <w:b/>
           <w:bCs/>
           <w:kern w:val="2"/>
@@ -14585,7 +14667,7 @@
             <m:sSubPr>
               <m:ctrlPr>
                 <w:rPr>
-                  <w:rFonts w:ascii="Cambria Math" w:eastAsiaTheme="minorHAnsi" w:hAnsi="Cambria Math"/>
+                  <w:rFonts w:ascii="Cambria Math" w:eastAsiaTheme="minorHAnsi" w:hAnsi="Cambria Math" w:cs="Times New Roman"/>
                   <w:b/>
                   <w:bCs/>
                   <w:kern w:val="2"/>
@@ -14599,7 +14681,7 @@
                   <m:sty m:val="b"/>
                 </m:rPr>
                 <w:rPr>
-                  <w:rFonts w:ascii="Cambria Math" w:eastAsiaTheme="minorHAnsi" w:hAnsi="Cambria Math"/>
+                  <w:rFonts w:ascii="Cambria Math" w:eastAsiaTheme="minorHAnsi" w:hAnsi="Cambria Math" w:cs="Times New Roman"/>
                   <w:kern w:val="2"/>
                   <w14:ligatures w14:val="standardContextual"/>
                 </w:rPr>
@@ -14612,7 +14694,7 @@
                   <m:chr m:val="̅"/>
                   <m:ctrlPr>
                     <w:rPr>
-                      <w:rFonts w:ascii="Cambria Math" w:hAnsi="Cambria Math"/>
+                      <w:rFonts w:ascii="Cambria Math" w:hAnsi="Cambria Math" w:cs="Times New Roman"/>
                       <w:i/>
                       <w:kern w:val="2"/>
                       <w14:ligatures w14:val="standardContextual"/>
@@ -14622,7 +14704,7 @@
                 <m:e>
                   <m:r>
                     <w:rPr>
-                      <w:rFonts w:ascii="Cambria Math" w:hAnsi="Cambria Math"/>
+                      <w:rFonts w:ascii="Cambria Math" w:hAnsi="Cambria Math" w:cs="Times New Roman"/>
                       <w:kern w:val="2"/>
                       <w14:ligatures w14:val="standardContextual"/>
                     </w:rPr>
@@ -14632,7 +14714,7 @@
               </m:acc>
               <m:r>
                 <w:rPr>
-                  <w:rFonts w:ascii="Cambria Math" w:eastAsiaTheme="minorHAnsi" w:hAnsi="Cambria Math"/>
+                  <w:rFonts w:ascii="Cambria Math" w:eastAsiaTheme="minorHAnsi" w:hAnsi="Cambria Math" w:cs="Times New Roman"/>
                   <w:kern w:val="2"/>
                   <w14:ligatures w14:val="standardContextual"/>
                 </w:rPr>
@@ -14643,7 +14725,7 @@
                   <m:chr m:val="̅"/>
                   <m:ctrlPr>
                     <w:rPr>
-                      <w:rFonts w:ascii="Cambria Math" w:hAnsi="Cambria Math"/>
+                      <w:rFonts w:ascii="Cambria Math" w:hAnsi="Cambria Math" w:cs="Times New Roman"/>
                       <w:i/>
                       <w:kern w:val="2"/>
                       <w14:ligatures w14:val="standardContextual"/>
@@ -14653,7 +14735,7 @@
                 <m:e>
                   <m:r>
                     <w:rPr>
-                      <w:rFonts w:ascii="Cambria Math" w:hAnsi="Cambria Math"/>
+                      <w:rFonts w:ascii="Cambria Math" w:hAnsi="Cambria Math" w:cs="Times New Roman"/>
                       <w:kern w:val="2"/>
                       <w14:ligatures w14:val="standardContextual"/>
                     </w:rPr>
@@ -14668,7 +14750,7 @@
               <m:sty m:val="bi"/>
             </m:rPr>
             <w:rPr>
-              <w:rFonts w:ascii="Cambria Math" w:eastAsiaTheme="minorHAnsi" w:hAnsi="Cambria Math"/>
+              <w:rFonts w:ascii="Cambria Math" w:eastAsiaTheme="minorHAnsi" w:hAnsi="Cambria Math" w:cs="Times New Roman"/>
               <w:kern w:val="2"/>
               <w14:ligatures w14:val="standardContextual"/>
             </w:rPr>
@@ -14680,7 +14762,7 @@
               <m:endChr m:val="]"/>
               <m:ctrlPr>
                 <w:rPr>
-                  <w:rFonts w:ascii="Cambria Math" w:eastAsiaTheme="minorHAnsi" w:hAnsi="Cambria Math"/>
+                  <w:rFonts w:ascii="Cambria Math" w:eastAsiaTheme="minorHAnsi" w:hAnsi="Cambria Math" w:cs="Times New Roman"/>
                   <w:i/>
                   <w:kern w:val="2"/>
                   <w14:ligatures w14:val="standardContextual"/>
@@ -14700,7 +14782,7 @@
                   </m:mcs>
                   <m:ctrlPr>
                     <w:rPr>
-                      <w:rFonts w:ascii="Cambria Math" w:eastAsiaTheme="minorHAnsi" w:hAnsi="Cambria Math"/>
+                      <w:rFonts w:ascii="Cambria Math" w:eastAsiaTheme="minorHAnsi" w:hAnsi="Cambria Math" w:cs="Times New Roman"/>
                       <w:i/>
                       <w:kern w:val="2"/>
                       <w14:ligatures w14:val="standardContextual"/>
@@ -14708,19 +14790,108 @@
                   </m:ctrlPr>
                 </m:mPr>
                 <m:mr>
-                  <m:e/>
-                  <m:e/>
-                  <m:e/>
+                  <m:e>
+                    <m:r>
+                      <w:rPr>
+                        <w:rFonts w:ascii="Cambria Math" w:eastAsiaTheme="minorHAnsi" w:hAnsi="Cambria Math" w:cs="Times New Roman"/>
+                        <w:kern w:val="2"/>
+                        <w14:ligatures w14:val="standardContextual"/>
+                      </w:rPr>
+                      <m:t>0</m:t>
+                    </m:r>
+                  </m:e>
+                  <m:e>
+                    <m:r>
+                      <w:rPr>
+                        <w:rFonts w:ascii="Cambria Math" w:eastAsiaTheme="minorHAnsi" w:hAnsi="Cambria Math" w:cs="Times New Roman"/>
+                        <w:kern w:val="2"/>
+                        <w14:ligatures w14:val="standardContextual"/>
+                      </w:rPr>
+                      <m:t>-0.0365</m:t>
+                    </m:r>
+                  </m:e>
+                  <m:e>
+                    <m:r>
+                      <w:rPr>
+                        <w:rFonts w:ascii="Cambria Math" w:eastAsiaTheme="minorHAnsi" w:hAnsi="Cambria Math" w:cs="Times New Roman"/>
+                        <w:kern w:val="2"/>
+                        <w14:ligatures w14:val="standardContextual"/>
+                      </w:rPr>
+                      <m:t>0.0370</m:t>
+                    </m:r>
+                  </m:e>
                 </m:mr>
                 <m:mr>
-                  <m:e/>
-                  <m:e/>
-                  <m:e/>
+                  <m:e>
+                    <m:r>
+                      <w:rPr>
+                        <w:rFonts w:ascii="Cambria Math" w:eastAsiaTheme="minorHAnsi" w:hAnsi="Cambria Math" w:cs="Times New Roman"/>
+                        <w:kern w:val="2"/>
+                        <w14:ligatures w14:val="standardContextual"/>
+                      </w:rPr>
+                      <m:t>0.</m:t>
+                    </m:r>
+                    <m:r>
+                      <w:rPr>
+                        <w:rFonts w:ascii="Cambria Math" w:eastAsiaTheme="minorHAnsi" w:hAnsi="Cambria Math" w:cs="Times New Roman"/>
+                        <w:kern w:val="2"/>
+                        <w14:ligatures w14:val="standardContextual"/>
+                      </w:rPr>
+                      <m:t>0437</m:t>
+                    </m:r>
+                  </m:e>
+                  <m:e>
+                    <m:r>
+                      <w:rPr>
+                        <w:rFonts w:ascii="Cambria Math" w:eastAsiaTheme="minorHAnsi" w:hAnsi="Cambria Math" w:cs="Times New Roman"/>
+                        <w:kern w:val="2"/>
+                        <w14:ligatures w14:val="standardContextual"/>
+                      </w:rPr>
+                      <m:t>0</m:t>
+                    </m:r>
+                  </m:e>
+                  <m:e>
+                    <m:r>
+                      <w:rPr>
+                        <w:rFonts w:ascii="Cambria Math" w:eastAsiaTheme="minorHAnsi" w:hAnsi="Cambria Math" w:cs="Times New Roman"/>
+                        <w:kern w:val="2"/>
+                        <w14:ligatures w14:val="standardContextual"/>
+                      </w:rPr>
+                      <m:t>-0.0437</m:t>
+                    </m:r>
+                  </m:e>
                 </m:mr>
                 <m:mr>
-                  <m:e/>
-                  <m:e/>
-                  <m:e/>
+                  <m:e>
+                    <m:r>
+                      <w:rPr>
+                        <w:rFonts w:ascii="Cambria Math" w:eastAsiaTheme="minorHAnsi" w:hAnsi="Cambria Math" w:cs="Times New Roman"/>
+                        <w:kern w:val="2"/>
+                        <w14:ligatures w14:val="standardContextual"/>
+                      </w:rPr>
+                      <m:t>-0.1044</m:t>
+                    </m:r>
+                  </m:e>
+                  <m:e>
+                    <m:r>
+                      <w:rPr>
+                        <w:rFonts w:ascii="Cambria Math" w:eastAsiaTheme="minorHAnsi" w:hAnsi="Cambria Math" w:cs="Times New Roman"/>
+                        <w:kern w:val="2"/>
+                        <w14:ligatures w14:val="standardContextual"/>
+                      </w:rPr>
+                      <m:t>0.1028</m:t>
+                    </m:r>
+                  </m:e>
+                  <m:e>
+                    <m:r>
+                      <w:rPr>
+                        <w:rFonts w:ascii="Cambria Math" w:eastAsiaTheme="minorHAnsi" w:hAnsi="Cambria Math" w:cs="Times New Roman"/>
+                        <w:kern w:val="2"/>
+                        <w14:ligatures w14:val="standardContextual"/>
+                      </w:rPr>
+                      <m:t>0</m:t>
+                    </m:r>
+                  </m:e>
                 </m:mr>
               </m:m>
             </m:e>
@@ -14732,6 +14903,7 @@
       <w:pPr>
         <w:spacing w:after="160" w:line="259" w:lineRule="auto"/>
         <w:rPr>
+          <w:rFonts w:ascii="Times New Roman" w:hAnsi="Times New Roman" w:cs="Times New Roman"/>
           <w:b/>
           <w:bCs/>
           <w:kern w:val="2"/>
@@ -14744,7 +14916,7 @@
             <m:sSubPr>
               <m:ctrlPr>
                 <w:rPr>
-                  <w:rFonts w:ascii="Cambria Math" w:eastAsiaTheme="minorHAnsi" w:hAnsi="Cambria Math"/>
+                  <w:rFonts w:ascii="Cambria Math" w:eastAsiaTheme="minorHAnsi" w:hAnsi="Cambria Math" w:cs="Times New Roman"/>
                   <w:b/>
                   <w:bCs/>
                   <w:kern w:val="2"/>
@@ -14758,7 +14930,7 @@
                   <m:sty m:val="b"/>
                 </m:rPr>
                 <w:rPr>
-                  <w:rFonts w:ascii="Cambria Math" w:eastAsiaTheme="minorHAnsi" w:hAnsi="Cambria Math"/>
+                  <w:rFonts w:ascii="Cambria Math" w:eastAsiaTheme="minorHAnsi" w:hAnsi="Cambria Math" w:cs="Times New Roman"/>
                   <w:kern w:val="2"/>
                   <w14:ligatures w14:val="standardContextual"/>
                 </w:rPr>
@@ -14771,7 +14943,7 @@
                   <m:chr m:val="̅"/>
                   <m:ctrlPr>
                     <w:rPr>
-                      <w:rFonts w:ascii="Cambria Math" w:hAnsi="Cambria Math"/>
+                      <w:rFonts w:ascii="Cambria Math" w:hAnsi="Cambria Math" w:cs="Times New Roman"/>
                       <w:i/>
                       <w:kern w:val="2"/>
                       <w14:ligatures w14:val="standardContextual"/>
@@ -14781,7 +14953,7 @@
                 <m:e>
                   <m:r>
                     <w:rPr>
-                      <w:rFonts w:ascii="Cambria Math" w:hAnsi="Cambria Math"/>
+                      <w:rFonts w:ascii="Cambria Math" w:hAnsi="Cambria Math" w:cs="Times New Roman"/>
                       <w:kern w:val="2"/>
                       <w14:ligatures w14:val="standardContextual"/>
                     </w:rPr>
@@ -14791,7 +14963,7 @@
               </m:acc>
               <m:r>
                 <w:rPr>
-                  <w:rFonts w:ascii="Cambria Math" w:eastAsiaTheme="minorHAnsi" w:hAnsi="Cambria Math"/>
+                  <w:rFonts w:ascii="Cambria Math" w:eastAsiaTheme="minorHAnsi" w:hAnsi="Cambria Math" w:cs="Times New Roman"/>
                   <w:kern w:val="2"/>
                   <w14:ligatures w14:val="standardContextual"/>
                 </w:rPr>
@@ -14802,7 +14974,7 @@
                   <m:sty m:val="b"/>
                 </m:rPr>
                 <w:rPr>
-                  <w:rFonts w:ascii="Cambria Math" w:eastAsiaTheme="minorHAnsi" w:hAnsi="Cambria Math"/>
+                  <w:rFonts w:ascii="Cambria Math" w:eastAsiaTheme="minorHAnsi" w:hAnsi="Cambria Math" w:cs="Times New Roman"/>
                   <w:kern w:val="2"/>
                   <w14:ligatures w14:val="standardContextual"/>
                 </w:rPr>
@@ -14815,7 +14987,7 @@
               <m:sty m:val="bi"/>
             </m:rPr>
             <w:rPr>
-              <w:rFonts w:ascii="Cambria Math" w:hAnsi="Cambria Math"/>
+              <w:rFonts w:ascii="Cambria Math" w:hAnsi="Cambria Math" w:cs="Times New Roman"/>
               <w:kern w:val="2"/>
               <w14:ligatures w14:val="standardContextual"/>
             </w:rPr>
@@ -14827,7 +14999,7 @@
               <m:endChr m:val="]"/>
               <m:ctrlPr>
                 <w:rPr>
-                  <w:rFonts w:ascii="Cambria Math" w:eastAsiaTheme="minorHAnsi" w:hAnsi="Cambria Math"/>
+                  <w:rFonts w:ascii="Cambria Math" w:eastAsiaTheme="minorHAnsi" w:hAnsi="Cambria Math" w:cs="Times New Roman"/>
                   <w:i/>
                   <w:kern w:val="2"/>
                   <w14:ligatures w14:val="standardContextual"/>
@@ -14847,7 +15019,7 @@
                   </m:mcs>
                   <m:ctrlPr>
                     <w:rPr>
-                      <w:rFonts w:ascii="Cambria Math" w:eastAsiaTheme="minorHAnsi" w:hAnsi="Cambria Math"/>
+                      <w:rFonts w:ascii="Cambria Math" w:eastAsiaTheme="minorHAnsi" w:hAnsi="Cambria Math" w:cs="Times New Roman"/>
                       <w:i/>
                       <w:kern w:val="2"/>
                       <w14:ligatures w14:val="standardContextual"/>
@@ -14855,19 +15027,100 @@
                   </m:ctrlPr>
                 </m:mPr>
                 <m:mr>
-                  <m:e/>
-                  <m:e/>
-                  <m:e/>
+                  <m:e>
+                    <m:r>
+                      <w:rPr>
+                        <w:rFonts w:ascii="Cambria Math" w:eastAsiaTheme="minorHAnsi" w:hAnsi="Cambria Math" w:cs="Times New Roman"/>
+                        <w:kern w:val="2"/>
+                        <w14:ligatures w14:val="standardContextual"/>
+                      </w:rPr>
+                      <m:t>0.0001</m:t>
+                    </m:r>
+                  </m:e>
+                  <m:e>
+                    <m:r>
+                      <w:rPr>
+                        <w:rFonts w:ascii="Cambria Math" w:eastAsiaTheme="minorHAnsi" w:hAnsi="Cambria Math" w:cs="Times New Roman"/>
+                        <w:kern w:val="2"/>
+                        <w14:ligatures w14:val="standardContextual"/>
+                      </w:rPr>
+                      <m:t>0</m:t>
+                    </m:r>
+                  </m:e>
+                  <m:e>
+                    <m:r>
+                      <w:rPr>
+                        <w:rFonts w:ascii="Cambria Math" w:eastAsiaTheme="minorHAnsi" w:hAnsi="Cambria Math" w:cs="Times New Roman"/>
+                        <w:kern w:val="2"/>
+                        <w14:ligatures w14:val="standardContextual"/>
+                      </w:rPr>
+                      <m:t>0</m:t>
+                    </m:r>
+                  </m:e>
                 </m:mr>
                 <m:mr>
-                  <m:e/>
-                  <m:e/>
-                  <m:e/>
+                  <m:e>
+                    <m:r>
+                      <w:rPr>
+                        <w:rFonts w:ascii="Cambria Math" w:eastAsiaTheme="minorHAnsi" w:hAnsi="Cambria Math" w:cs="Times New Roman"/>
+                        <w:kern w:val="2"/>
+                        <w14:ligatures w14:val="standardContextual"/>
+                      </w:rPr>
+                      <m:t>-0.0001</m:t>
+                    </m:r>
+                  </m:e>
+                  <m:e>
+                    <m:r>
+                      <w:rPr>
+                        <w:rFonts w:ascii="Cambria Math" w:eastAsiaTheme="minorHAnsi" w:hAnsi="Cambria Math" w:cs="Times New Roman"/>
+                        <w:kern w:val="2"/>
+                        <w14:ligatures w14:val="standardContextual"/>
+                      </w:rPr>
+                      <m:t>-0.0000</m:t>
+                    </m:r>
+                  </m:e>
+                  <m:e>
+                    <m:r>
+                      <w:rPr>
+                        <w:rFonts w:ascii="Cambria Math" w:eastAsiaTheme="minorHAnsi" w:hAnsi="Cambria Math" w:cs="Times New Roman"/>
+                        <w:kern w:val="2"/>
+                        <w14:ligatures w14:val="standardContextual"/>
+                      </w:rPr>
+                      <m:t>-0.0001</m:t>
+                    </m:r>
+                  </m:e>
                 </m:mr>
                 <m:mr>
-                  <m:e/>
-                  <m:e/>
-                  <m:e/>
+                  <m:e>
+                    <m:r>
+                      <w:rPr>
+                        <w:rFonts w:ascii="Cambria Math" w:eastAsiaTheme="minorHAnsi" w:hAnsi="Cambria Math" w:cs="Times New Roman"/>
+                        <w:kern w:val="2"/>
+                        <w14:ligatures w14:val="standardContextual"/>
+                      </w:rPr>
+                      <m:t>0</m:t>
+                    </m:r>
+                  </m:e>
+                  <m:e>
+                    <m:r>
+                      <w:rPr>
+                        <w:rFonts w:ascii="Cambria Math" w:eastAsiaTheme="minorHAnsi" w:hAnsi="Cambria Math" w:cs="Times New Roman"/>
+                        <w:kern w:val="2"/>
+                        <w14:ligatures w14:val="standardContextual"/>
+                      </w:rPr>
+                      <m:t>0</m:t>
+                    </m:r>
+                  </m:e>
+                  <m:e>
+                    <m:r>
+                      <w:rPr>
+                        <w:rFonts w:ascii="Cambria Math" w:eastAsiaTheme="minorHAnsi" w:hAnsi="Cambria Math" w:cs="Times New Roman"/>
+                        <w:kern w:val="2"/>
+                        <w14:ligatures w14:val="standardContextual"/>
+                      </w:rPr>
+                      <m:t>0.0002</m:t>
+                    </m:r>
+                  </m:e>
                 </m:mr>
               </m:m>
             </m:e>
@@ -14879,8 +15132,7 @@
       <w:pPr>
         <w:spacing w:after="160" w:line="259" w:lineRule="auto"/>
         <w:rPr>
-          <w:b/>
-          <w:bCs/>
+          <w:rFonts w:ascii="Times New Roman" w:hAnsi="Times New Roman" w:cs="Times New Roman"/>
           <w:kern w:val="2"/>
           <w14:ligatures w14:val="standardContextual"/>
         </w:rPr>
@@ -14891,7 +15143,7 @@
             <m:sSubPr>
               <m:ctrlPr>
                 <w:rPr>
-                  <w:rFonts w:ascii="Cambria Math" w:eastAsiaTheme="minorHAnsi" w:hAnsi="Cambria Math"/>
+                  <w:rFonts w:ascii="Cambria Math" w:eastAsiaTheme="minorHAnsi" w:hAnsi="Cambria Math" w:cs="Times New Roman"/>
                   <w:b/>
                   <w:bCs/>
                   <w:kern w:val="2"/>
@@ -14905,7 +15157,7 @@
                   <m:sty m:val="b"/>
                 </m:rPr>
                 <w:rPr>
-                  <w:rFonts w:ascii="Cambria Math" w:eastAsiaTheme="minorHAnsi" w:hAnsi="Cambria Math"/>
+                  <w:rFonts w:ascii="Cambria Math" w:eastAsiaTheme="minorHAnsi" w:hAnsi="Cambria Math" w:cs="Times New Roman"/>
                   <w:kern w:val="2"/>
                   <w14:ligatures w14:val="standardContextual"/>
                 </w:rPr>
@@ -14918,7 +15170,7 @@
                   <m:chr m:val="̅"/>
                   <m:ctrlPr>
                     <w:rPr>
-                      <w:rFonts w:ascii="Cambria Math" w:hAnsi="Cambria Math"/>
+                      <w:rFonts w:ascii="Cambria Math" w:hAnsi="Cambria Math" w:cs="Times New Roman"/>
                       <w:i/>
                       <w:kern w:val="2"/>
                       <w14:ligatures w14:val="standardContextual"/>
@@ -14928,7 +15180,7 @@
                 <m:e>
                   <m:r>
                     <w:rPr>
-                      <w:rFonts w:ascii="Cambria Math" w:hAnsi="Cambria Math"/>
+                      <w:rFonts w:ascii="Cambria Math" w:hAnsi="Cambria Math" w:cs="Times New Roman"/>
                       <w:kern w:val="2"/>
                       <w14:ligatures w14:val="standardContextual"/>
                     </w:rPr>
@@ -14938,7 +15190,7 @@
               </m:acc>
               <m:r>
                 <w:rPr>
-                  <w:rFonts w:ascii="Cambria Math" w:eastAsiaTheme="minorHAnsi" w:hAnsi="Cambria Math"/>
+                  <w:rFonts w:ascii="Cambria Math" w:eastAsiaTheme="minorHAnsi" w:hAnsi="Cambria Math" w:cs="Times New Roman"/>
                   <w:kern w:val="2"/>
                   <w14:ligatures w14:val="standardContextual"/>
                 </w:rPr>
@@ -14948,7 +15200,7 @@
                 <m:sSubPr>
                   <m:ctrlPr>
                     <w:rPr>
-                      <w:rFonts w:ascii="Cambria Math" w:hAnsi="Cambria Math"/>
+                      <w:rFonts w:ascii="Cambria Math" w:hAnsi="Cambria Math" w:cs="Times New Roman"/>
                       <w:i/>
                       <w:kern w:val="2"/>
                       <w14:ligatures w14:val="standardContextual"/>
@@ -14961,7 +15213,7 @@
                       <m:chr m:val="̅"/>
                       <m:ctrlPr>
                         <w:rPr>
-                          <w:rFonts w:ascii="Cambria Math" w:hAnsi="Cambria Math"/>
+                          <w:rFonts w:ascii="Cambria Math" w:hAnsi="Cambria Math" w:cs="Times New Roman"/>
                           <w:i/>
                           <w:kern w:val="2"/>
                           <w14:ligatures w14:val="standardContextual"/>
@@ -14971,7 +15223,7 @@
                     <m:e>
                       <m:r>
                         <w:rPr>
-                          <w:rFonts w:ascii="Cambria Math" w:hAnsi="Cambria Math"/>
+                          <w:rFonts w:ascii="Cambria Math" w:hAnsi="Cambria Math" w:cs="Times New Roman"/>
                           <w:kern w:val="2"/>
                           <w14:ligatures w14:val="standardContextual"/>
                         </w:rPr>
@@ -14983,7 +15235,7 @@
                 <m:sub>
                   <m:r>
                     <w:rPr>
-                      <w:rFonts w:ascii="Cambria Math" w:hAnsi="Cambria Math"/>
+                      <w:rFonts w:ascii="Cambria Math" w:hAnsi="Cambria Math" w:cs="Times New Roman"/>
                       <w:kern w:val="2"/>
                       <w14:ligatures w14:val="standardContextual"/>
                     </w:rPr>
@@ -14998,7 +15250,7 @@
               <m:sty m:val="bi"/>
             </m:rPr>
             <w:rPr>
-              <w:rFonts w:ascii="Cambria Math" w:eastAsiaTheme="minorHAnsi" w:hAnsi="Cambria Math"/>
+              <w:rFonts w:ascii="Cambria Math" w:eastAsiaTheme="minorHAnsi" w:hAnsi="Cambria Math" w:cs="Times New Roman"/>
               <w:kern w:val="2"/>
               <w14:ligatures w14:val="standardContextual"/>
             </w:rPr>
@@ -15010,7 +15262,7 @@
               <m:endChr m:val="]"/>
               <m:ctrlPr>
                 <w:rPr>
-                  <w:rFonts w:ascii="Cambria Math" w:eastAsiaTheme="minorHAnsi" w:hAnsi="Cambria Math"/>
+                  <w:rFonts w:ascii="Cambria Math" w:eastAsiaTheme="minorHAnsi" w:hAnsi="Cambria Math" w:cs="Times New Roman"/>
                   <w:i/>
                   <w:kern w:val="2"/>
                   <w14:ligatures w14:val="standardContextual"/>
@@ -15030,7 +15282,7 @@
                   </m:mcs>
                   <m:ctrlPr>
                     <w:rPr>
-                      <w:rFonts w:ascii="Cambria Math" w:eastAsiaTheme="minorHAnsi" w:hAnsi="Cambria Math"/>
+                      <w:rFonts w:ascii="Cambria Math" w:eastAsiaTheme="minorHAnsi" w:hAnsi="Cambria Math" w:cs="Times New Roman"/>
                       <w:i/>
                       <w:kern w:val="2"/>
                       <w14:ligatures w14:val="standardContextual"/>
@@ -15038,19 +15290,100 @@
                   </m:ctrlPr>
                 </m:mPr>
                 <m:mr>
-                  <m:e/>
-                  <m:e/>
-                  <m:e/>
+                  <m:e>
+                    <m:r>
+                      <w:rPr>
+                        <w:rFonts w:ascii="Cambria Math" w:eastAsiaTheme="minorHAnsi" w:hAnsi="Cambria Math" w:cs="Times New Roman"/>
+                        <w:kern w:val="2"/>
+                        <w14:ligatures w14:val="standardContextual"/>
+                      </w:rPr>
+                      <m:t>0</m:t>
+                    </m:r>
+                  </m:e>
+                  <m:e>
+                    <m:r>
+                      <w:rPr>
+                        <w:rFonts w:ascii="Cambria Math" w:eastAsiaTheme="minorHAnsi" w:hAnsi="Cambria Math" w:cs="Times New Roman"/>
+                        <w:kern w:val="2"/>
+                        <w14:ligatures w14:val="standardContextual"/>
+                      </w:rPr>
+                      <m:t>0</m:t>
+                    </m:r>
+                  </m:e>
+                  <m:e>
+                    <m:r>
+                      <w:rPr>
+                        <w:rFonts w:ascii="Cambria Math" w:eastAsiaTheme="minorHAnsi" w:hAnsi="Cambria Math" w:cs="Times New Roman"/>
+                        <w:kern w:val="2"/>
+                        <w14:ligatures w14:val="standardContextual"/>
+                      </w:rPr>
+                      <m:t>0.0001</m:t>
+                    </m:r>
+                  </m:e>
                 </m:mr>
                 <m:mr>
-                  <m:e/>
-                  <m:e/>
-                  <m:e/>
+                  <m:e>
+                    <m:r>
+                      <w:rPr>
+                        <w:rFonts w:ascii="Cambria Math" w:eastAsiaTheme="minorHAnsi" w:hAnsi="Cambria Math" w:cs="Times New Roman"/>
+                        <w:kern w:val="2"/>
+                        <w14:ligatures w14:val="standardContextual"/>
+                      </w:rPr>
+                      <m:t>0</m:t>
+                    </m:r>
+                  </m:e>
+                  <m:e>
+                    <m:r>
+                      <w:rPr>
+                        <w:rFonts w:ascii="Cambria Math" w:eastAsiaTheme="minorHAnsi" w:hAnsi="Cambria Math" w:cs="Times New Roman"/>
+                        <w:kern w:val="2"/>
+                        <w14:ligatures w14:val="standardContextual"/>
+                      </w:rPr>
+                      <m:t>0</m:t>
+                    </m:r>
+                  </m:e>
+                  <m:e>
+                    <m:r>
+                      <w:rPr>
+                        <w:rFonts w:ascii="Cambria Math" w:eastAsiaTheme="minorHAnsi" w:hAnsi="Cambria Math" w:cs="Times New Roman"/>
+                        <w:kern w:val="2"/>
+                        <w14:ligatures w14:val="standardContextual"/>
+                      </w:rPr>
+                      <m:t>0</m:t>
+                    </m:r>
+                  </m:e>
                 </m:mr>
                 <m:mr>
-                  <m:e/>
-                  <m:e/>
-                  <m:e/>
+                  <m:e>
+                    <m:r>
+                      <w:rPr>
+                        <w:rFonts w:ascii="Cambria Math" w:eastAsiaTheme="minorHAnsi" w:hAnsi="Cambria Math" w:cs="Times New Roman"/>
+                        <w:kern w:val="2"/>
+                        <w14:ligatures w14:val="standardContextual"/>
+                      </w:rPr>
+                      <m:t>-0.0002</m:t>
+                    </m:r>
+                  </m:e>
+                  <m:e>
+                    <m:r>
+                      <w:rPr>
+                        <w:rFonts w:ascii="Cambria Math" w:eastAsiaTheme="minorHAnsi" w:hAnsi="Cambria Math" w:cs="Times New Roman"/>
+                        <w:kern w:val="2"/>
+                        <w14:ligatures w14:val="standardContextual"/>
+                      </w:rPr>
+                      <m:t>0</m:t>
+                    </m:r>
+                  </m:e>
+                  <m:e>
+                    <m:r>
+                      <w:rPr>
+                        <w:rFonts w:ascii="Cambria Math" w:eastAsiaTheme="minorHAnsi" w:hAnsi="Cambria Math" w:cs="Times New Roman"/>
+                        <w:kern w:val="2"/>
+                        <w14:ligatures w14:val="standardContextual"/>
+                      </w:rPr>
+                      <m:t>0</m:t>
+                    </m:r>
+                  </m:e>
                 </m:mr>
               </m:m>
             </m:e>
@@ -15062,8 +15395,27 @@
       <w:pPr>
         <w:spacing w:after="160" w:line="259" w:lineRule="auto"/>
         <w:rPr>
+          <w:rFonts w:ascii="Times New Roman" w:hAnsi="Times New Roman" w:cs="Times New Roman"/>
           <w:b/>
           <w:bCs/>
+          <w:kern w:val="2"/>
+          <w14:ligatures w14:val="standardContextual"/>
+        </w:rPr>
+      </w:pPr>
+      <w:r>
+        <w:rPr>
+          <w:rFonts w:ascii="Times New Roman" w:hAnsi="Times New Roman" w:cs="Times New Roman"/>
+          <w:kern w:val="2"/>
+          <w14:ligatures w14:val="standardContextual"/>
+        </w:rPr>
+        <w:t>Then the B matrix,</w:t>
+      </w:r>
+    </w:p>
+    <w:p>
+      <w:pPr>
+        <w:spacing w:after="160" w:line="259" w:lineRule="auto"/>
+        <w:rPr>
+          <w:rFonts w:ascii="Times New Roman" w:hAnsi="Times New Roman" w:cs="Times New Roman"/>
           <w:kern w:val="2"/>
           <w14:ligatures w14:val="standardContextual"/>
         </w:rPr>
@@ -15074,7 +15426,7 @@
             <m:sSubPr>
               <m:ctrlPr>
                 <w:rPr>
-                  <w:rFonts w:ascii="Cambria Math" w:eastAsiaTheme="minorHAnsi" w:hAnsi="Cambria Math"/>
+                  <w:rFonts w:ascii="Cambria Math" w:eastAsiaTheme="minorHAnsi" w:hAnsi="Cambria Math" w:cs="Times New Roman"/>
                   <w:b/>
                   <w:bCs/>
                   <w:iCs/>
@@ -15089,7 +15441,7 @@
                   <m:sty m:val="b"/>
                 </m:rPr>
                 <w:rPr>
-                  <w:rFonts w:ascii="Cambria Math" w:eastAsiaTheme="minorHAnsi" w:hAnsi="Cambria Math"/>
+                  <w:rFonts w:ascii="Cambria Math" w:eastAsiaTheme="minorHAnsi" w:hAnsi="Cambria Math" w:cs="Times New Roman"/>
                   <w:kern w:val="2"/>
                   <w14:ligatures w14:val="standardContextual"/>
                 </w:rPr>
@@ -15102,7 +15454,7 @@
                   <m:sty m:val="bi"/>
                 </m:rPr>
                 <w:rPr>
-                  <w:rFonts w:ascii="Cambria Math" w:eastAsiaTheme="minorHAnsi" w:hAnsi="Cambria Math"/>
+                  <w:rFonts w:ascii="Cambria Math" w:eastAsiaTheme="minorHAnsi" w:hAnsi="Cambria Math" w:cs="Times New Roman"/>
                   <w:kern w:val="2"/>
                   <w14:ligatures w14:val="standardContextual"/>
                 </w:rPr>
@@ -15115,7 +15467,7 @@
               <m:sty m:val="bi"/>
             </m:rPr>
             <w:rPr>
-              <w:rFonts w:ascii="Cambria Math" w:eastAsiaTheme="minorHAnsi" w:hAnsi="Cambria Math"/>
+              <w:rFonts w:ascii="Cambria Math" w:eastAsiaTheme="minorHAnsi" w:hAnsi="Cambria Math" w:cs="Times New Roman"/>
               <w:kern w:val="2"/>
               <w14:ligatures w14:val="standardContextual"/>
             </w:rPr>
@@ -15127,7 +15479,7 @@
               <m:endChr m:val="]"/>
               <m:ctrlPr>
                 <w:rPr>
-                  <w:rFonts w:ascii="Cambria Math" w:eastAsiaTheme="minorHAnsi" w:hAnsi="Cambria Math"/>
+                  <w:rFonts w:ascii="Cambria Math" w:eastAsiaTheme="minorHAnsi" w:hAnsi="Cambria Math" w:cs="Times New Roman"/>
                   <w:b/>
                   <w:bCs/>
                   <w:kern w:val="2"/>
@@ -15148,7 +15500,7 @@
                   </m:mcs>
                   <m:ctrlPr>
                     <w:rPr>
-                      <w:rFonts w:ascii="Cambria Math" w:eastAsiaTheme="minorHAnsi" w:hAnsi="Cambria Math"/>
+                      <w:rFonts w:ascii="Cambria Math" w:eastAsiaTheme="minorHAnsi" w:hAnsi="Cambria Math" w:cs="Times New Roman"/>
                       <w:b/>
                       <w:bCs/>
                       <w:kern w:val="2"/>
@@ -15162,7 +15514,7 @@
                       <m:sSupPr>
                         <m:ctrlPr>
                           <w:rPr>
-                            <w:rFonts w:ascii="Cambria Math" w:eastAsiaTheme="minorHAnsi" w:hAnsi="Cambria Math"/>
+                            <w:rFonts w:ascii="Cambria Math" w:eastAsiaTheme="minorHAnsi" w:hAnsi="Cambria Math" w:cs="Times New Roman"/>
                             <w:i/>
                             <w:kern w:val="2"/>
                             <w14:ligatures w14:val="standardContextual"/>
@@ -15174,7 +15526,7 @@
                           <m:sSubPr>
                             <m:ctrlPr>
                               <w:rPr>
-                                <w:rFonts w:ascii="Cambria Math" w:eastAsiaTheme="minorHAnsi" w:hAnsi="Cambria Math"/>
+                                <w:rFonts w:ascii="Cambria Math" w:eastAsiaTheme="minorHAnsi" w:hAnsi="Cambria Math" w:cs="Times New Roman"/>
                                 <w:i/>
                                 <w:kern w:val="2"/>
                                 <w14:ligatures w14:val="standardContextual"/>
@@ -15187,7 +15539,7 @@
                                 <m:sty m:val="p"/>
                               </m:rPr>
                               <w:rPr>
-                                <w:rFonts w:ascii="Cambria Math" w:eastAsiaTheme="minorHAnsi" w:hAnsi="Cambria Math"/>
+                                <w:rFonts w:ascii="Cambria Math" w:eastAsiaTheme="minorHAnsi" w:hAnsi="Cambria Math" w:cs="Times New Roman"/>
                                 <w:kern w:val="2"/>
                                 <w14:ligatures w14:val="standardContextual"/>
                               </w:rPr>
@@ -15200,7 +15552,7 @@
                                 <m:sty m:val="p"/>
                               </m:rPr>
                               <w:rPr>
-                                <w:rFonts w:ascii="Cambria Math" w:eastAsiaTheme="minorHAnsi" w:hAnsi="Cambria Math"/>
+                                <w:rFonts w:ascii="Cambria Math" w:eastAsiaTheme="minorHAnsi" w:hAnsi="Cambria Math" w:cs="Times New Roman"/>
                                 <w:kern w:val="2"/>
                                 <w14:ligatures w14:val="standardContextual"/>
                               </w:rPr>
@@ -15212,7 +15564,7 @@
                       <m:sup>
                         <m:r>
                           <w:rPr>
-                            <w:rFonts w:ascii="Cambria Math" w:eastAsiaTheme="minorHAnsi" w:hAnsi="Cambria Math"/>
+                            <w:rFonts w:ascii="Cambria Math" w:eastAsiaTheme="minorHAnsi" w:hAnsi="Cambria Math" w:cs="Times New Roman"/>
                             <w:kern w:val="2"/>
                             <w14:ligatures w14:val="standardContextual"/>
                           </w:rPr>
@@ -15222,7 +15574,7 @@
                     </m:sSup>
                     <m:ctrlPr>
                       <w:rPr>
-                        <w:rFonts w:ascii="Cambria Math" w:eastAsia="Cambria Math" w:hAnsi="Cambria Math"/>
+                        <w:rFonts w:ascii="Cambria Math" w:eastAsia="Cambria Math" w:hAnsi="Cambria Math" w:cs="Times New Roman"/>
                         <w:b/>
                         <w:bCs/>
                         <w:i/>
@@ -15239,7 +15591,7 @@
                         <m:sty m:val="bi"/>
                       </m:rPr>
                       <w:rPr>
-                        <w:rFonts w:ascii="Cambria Math" w:hAnsi="Cambria Math"/>
+                        <w:rFonts w:ascii="Cambria Math" w:hAnsi="Cambria Math" w:cs="Times New Roman"/>
                         <w:kern w:val="2"/>
                         <w14:ligatures w14:val="standardContextual"/>
                       </w:rPr>
@@ -15254,7 +15606,7 @@
                         <m:sty m:val="bi"/>
                       </m:rPr>
                       <w:rPr>
-                        <w:rFonts w:ascii="Cambria Math" w:eastAsiaTheme="minorHAnsi" w:hAnsi="Cambria Math"/>
+                        <w:rFonts w:ascii="Cambria Math" w:eastAsiaTheme="minorHAnsi" w:hAnsi="Cambria Math" w:cs="Times New Roman"/>
                         <w:kern w:val="2"/>
                         <w14:ligatures w14:val="standardContextual"/>
                       </w:rPr>
@@ -15264,7 +15616,7 @@
                       <m:sSubPr>
                         <m:ctrlPr>
                           <w:rPr>
-                            <w:rFonts w:ascii="Cambria Math" w:hAnsi="Cambria Math"/>
+                            <w:rFonts w:ascii="Cambria Math" w:hAnsi="Cambria Math" w:cs="Times New Roman"/>
                             <w:i/>
                             <w:kern w:val="2"/>
                             <w14:ligatures w14:val="standardContextual"/>
@@ -15274,7 +15626,7 @@
                       <m:e>
                         <m:r>
                           <w:rPr>
-                            <w:rFonts w:ascii="Cambria Math" w:hAnsi="Cambria Math"/>
+                            <w:rFonts w:ascii="Cambria Math" w:hAnsi="Cambria Math" w:cs="Times New Roman"/>
                             <w:kern w:val="2"/>
                             <w14:ligatures w14:val="standardContextual"/>
                           </w:rPr>
@@ -15284,7 +15636,7 @@
                       <m:sub>
                         <m:r>
                           <w:rPr>
-                            <w:rFonts w:ascii="Cambria Math" w:hAnsi="Cambria Math"/>
+                            <w:rFonts w:ascii="Cambria Math" w:hAnsi="Cambria Math" w:cs="Times New Roman"/>
                             <w:kern w:val="2"/>
                             <w14:ligatures w14:val="standardContextual"/>
                           </w:rPr>
@@ -15299,7 +15651,7 @@
           </m:d>
           <m:r>
             <w:rPr>
-              <w:rFonts w:ascii="Cambria Math" w:hAnsi="Cambria Math"/>
+              <w:rFonts w:ascii="Cambria Math" w:hAnsi="Cambria Math" w:cs="Times New Roman"/>
               <w:kern w:val="2"/>
               <w14:ligatures w14:val="standardContextual"/>
             </w:rPr>
@@ -15310,7 +15662,7 @@
               <m:sty m:val="p"/>
             </m:rPr>
             <w:rPr>
-              <w:rFonts w:ascii="Cambria Math" w:hAnsi="Cambria Math"/>
+              <w:rFonts w:ascii="Cambria Math" w:hAnsi="Cambria Math" w:cs="Times New Roman"/>
               <w:kern w:val="2"/>
               <w14:ligatures w14:val="standardContextual"/>
             </w:rPr>
@@ -15318,7 +15670,7 @@
           </m:r>
           <m:r>
             <w:rPr>
-              <w:rFonts w:ascii="Cambria Math" w:hAnsi="Cambria Math"/>
+              <w:rFonts w:ascii="Cambria Math" w:hAnsi="Cambria Math" w:cs="Times New Roman"/>
               <w:kern w:val="2"/>
               <w14:ligatures w14:val="standardContextual"/>
             </w:rPr>
@@ -15328,7 +15680,7 @@
             <m:sSubSupPr>
               <m:ctrlPr>
                 <w:rPr>
-                  <w:rFonts w:ascii="Cambria Math" w:hAnsi="Cambria Math"/>
+                  <w:rFonts w:ascii="Cambria Math" w:hAnsi="Cambria Math" w:cs="Times New Roman"/>
                   <w:i/>
                   <w:kern w:val="2"/>
                   <w14:ligatures w14:val="standardContextual"/>
@@ -15338,7 +15690,7 @@
             <m:e>
               <m:r>
                 <w:rPr>
-                  <w:rFonts w:ascii="Cambria Math" w:hAnsi="Cambria Math"/>
+                  <w:rFonts w:ascii="Cambria Math" w:hAnsi="Cambria Math" w:cs="Times New Roman"/>
                   <w:kern w:val="2"/>
                   <w14:ligatures w14:val="standardContextual"/>
                 </w:rPr>
@@ -15348,7 +15700,7 @@
             <m:sub>
               <m:r>
                 <w:rPr>
-                  <w:rFonts w:ascii="Cambria Math" w:hAnsi="Cambria Math"/>
+                  <w:rFonts w:ascii="Cambria Math" w:hAnsi="Cambria Math" w:cs="Times New Roman"/>
                   <w:kern w:val="2"/>
                   <w14:ligatures w14:val="standardContextual"/>
                 </w:rPr>
@@ -15358,7 +15710,7 @@
             <m:sup>
               <m:r>
                 <w:rPr>
-                  <w:rFonts w:ascii="Cambria Math" w:hAnsi="Cambria Math"/>
+                  <w:rFonts w:ascii="Cambria Math" w:hAnsi="Cambria Math" w:cs="Times New Roman"/>
                   <w:kern w:val="2"/>
                   <w14:ligatures w14:val="standardContextual"/>
                 </w:rPr>
@@ -15368,7 +15720,7 @@
           </m:sSubSup>
           <m:r>
             <w:rPr>
-              <w:rFonts w:ascii="Cambria Math" w:hAnsi="Cambria Math"/>
+              <w:rFonts w:ascii="Cambria Math" w:hAnsi="Cambria Math" w:cs="Times New Roman"/>
               <w:kern w:val="2"/>
               <w14:ligatures w14:val="standardContextual"/>
             </w:rPr>
@@ -15380,7 +15732,7 @@
               <m:endChr m:val="]"/>
               <m:ctrlPr>
                 <w:rPr>
-                  <w:rFonts w:ascii="Cambria Math" w:eastAsiaTheme="minorHAnsi" w:hAnsi="Cambria Math"/>
+                  <w:rFonts w:ascii="Cambria Math" w:eastAsiaTheme="minorHAnsi" w:hAnsi="Cambria Math" w:cs="Times New Roman"/>
                   <w:i/>
                   <w:kern w:val="2"/>
                   <w14:ligatures w14:val="standardContextual"/>
@@ -15400,7 +15752,7 @@
                   </m:mcs>
                   <m:ctrlPr>
                     <w:rPr>
-                      <w:rFonts w:ascii="Cambria Math" w:eastAsiaTheme="minorHAnsi" w:hAnsi="Cambria Math"/>
+                      <w:rFonts w:ascii="Cambria Math" w:eastAsiaTheme="minorHAnsi" w:hAnsi="Cambria Math" w:cs="Times New Roman"/>
                       <w:i/>
                       <w:kern w:val="2"/>
                       <w14:ligatures w14:val="standardContextual"/>
@@ -15411,7 +15763,7 @@
                   <m:e>
                     <m:r>
                       <w:rPr>
-                        <w:rFonts w:ascii="Cambria Math" w:eastAsiaTheme="minorHAnsi" w:hAnsi="Cambria Math"/>
+                        <w:rFonts w:ascii="Cambria Math" w:eastAsiaTheme="minorHAnsi" w:hAnsi="Cambria Math" w:cs="Times New Roman"/>
                         <w:kern w:val="2"/>
                         <w14:ligatures w14:val="standardContextual"/>
                       </w:rPr>
@@ -15421,7 +15773,7 @@
                   <m:e>
                     <m:r>
                       <w:rPr>
-                        <w:rFonts w:ascii="Cambria Math" w:eastAsiaTheme="minorHAnsi" w:hAnsi="Cambria Math"/>
+                        <w:rFonts w:ascii="Cambria Math" w:eastAsiaTheme="minorHAnsi" w:hAnsi="Cambria Math" w:cs="Times New Roman"/>
                         <w:kern w:val="2"/>
                         <w14:ligatures w14:val="standardContextual"/>
                       </w:rPr>
@@ -15431,7 +15783,7 @@
                   <m:e>
                     <m:r>
                       <w:rPr>
-                        <w:rFonts w:ascii="Cambria Math" w:eastAsiaTheme="minorHAnsi" w:hAnsi="Cambria Math"/>
+                        <w:rFonts w:ascii="Cambria Math" w:eastAsiaTheme="minorHAnsi" w:hAnsi="Cambria Math" w:cs="Times New Roman"/>
                         <w:kern w:val="2"/>
                         <w14:ligatures w14:val="standardContextual"/>
                       </w:rPr>
@@ -15443,7 +15795,7 @@
                   <m:e>
                     <m:r>
                       <w:rPr>
-                        <w:rFonts w:ascii="Cambria Math" w:eastAsiaTheme="minorHAnsi" w:hAnsi="Cambria Math"/>
+                        <w:rFonts w:ascii="Cambria Math" w:eastAsiaTheme="minorHAnsi" w:hAnsi="Cambria Math" w:cs="Times New Roman"/>
                         <w:kern w:val="2"/>
                         <w14:ligatures w14:val="standardContextual"/>
                       </w:rPr>
@@ -15453,7 +15805,7 @@
                   <m:e>
                     <m:r>
                       <w:rPr>
-                        <w:rFonts w:ascii="Cambria Math" w:eastAsiaTheme="minorHAnsi" w:hAnsi="Cambria Math"/>
+                        <w:rFonts w:ascii="Cambria Math" w:eastAsiaTheme="minorHAnsi" w:hAnsi="Cambria Math" w:cs="Times New Roman"/>
                         <w:kern w:val="2"/>
                         <w14:ligatures w14:val="standardContextual"/>
                       </w:rPr>
@@ -15463,7 +15815,7 @@
                   <m:e>
                     <m:r>
                       <w:rPr>
-                        <w:rFonts w:ascii="Cambria Math" w:eastAsiaTheme="minorHAnsi" w:hAnsi="Cambria Math"/>
+                        <w:rFonts w:ascii="Cambria Math" w:eastAsiaTheme="minorHAnsi" w:hAnsi="Cambria Math" w:cs="Times New Roman"/>
                         <w:kern w:val="2"/>
                         <w14:ligatures w14:val="standardContextual"/>
                       </w:rPr>
@@ -15475,7 +15827,7 @@
                   <m:e>
                     <m:r>
                       <w:rPr>
-                        <w:rFonts w:ascii="Cambria Math" w:eastAsiaTheme="minorHAnsi" w:hAnsi="Cambria Math"/>
+                        <w:rFonts w:ascii="Cambria Math" w:eastAsiaTheme="minorHAnsi" w:hAnsi="Cambria Math" w:cs="Times New Roman"/>
                         <w:kern w:val="2"/>
                         <w14:ligatures w14:val="standardContextual"/>
                       </w:rPr>
@@ -15485,7 +15837,7 @@
                   <m:e>
                     <m:r>
                       <w:rPr>
-                        <w:rFonts w:ascii="Cambria Math" w:eastAsiaTheme="minorHAnsi" w:hAnsi="Cambria Math"/>
+                        <w:rFonts w:ascii="Cambria Math" w:eastAsiaTheme="minorHAnsi" w:hAnsi="Cambria Math" w:cs="Times New Roman"/>
                         <w:kern w:val="2"/>
                         <w14:ligatures w14:val="standardContextual"/>
                       </w:rPr>
@@ -15495,7 +15847,7 @@
                   <m:e>
                     <m:r>
                       <w:rPr>
-                        <w:rFonts w:ascii="Cambria Math" w:eastAsiaTheme="minorHAnsi" w:hAnsi="Cambria Math"/>
+                        <w:rFonts w:ascii="Cambria Math" w:eastAsiaTheme="minorHAnsi" w:hAnsi="Cambria Math" w:cs="Times New Roman"/>
                         <w:kern w:val="2"/>
                         <w14:ligatures w14:val="standardContextual"/>
                       </w:rPr>
@@ -15511,6 +15863,178 @@
     </w:p>
     <w:p>
       <w:pPr>
+        <w:spacing w:after="160" w:line="259" w:lineRule="auto"/>
+        <w:rPr>
+          <w:rFonts w:ascii="Times New Roman" w:hAnsi="Times New Roman" w:cs="Times New Roman"/>
+          <w:kern w:val="2"/>
+          <w14:ligatures w14:val="standardContextual"/>
+        </w:rPr>
+      </w:pPr>
+      <w:r>
+        <w:rPr>
+          <w:rFonts w:ascii="Times New Roman" w:hAnsi="Times New Roman" w:cs="Times New Roman"/>
+          <w:kern w:val="2"/>
+          <w14:ligatures w14:val="standardContextual"/>
+        </w:rPr>
+        <w:t>And subsequently, the C and D matrices:</w:t>
+      </w:r>
+    </w:p>
+    <w:p>
+      <w:pPr>
+        <w:spacing w:after="160" w:line="259" w:lineRule="auto"/>
+        <w:rPr>
+          <w:rFonts w:ascii="Times New Roman" w:hAnsi="Times New Roman" w:cs="Times New Roman"/>
+          <w:kern w:val="2"/>
+          <w14:ligatures w14:val="standardContextual"/>
+        </w:rPr>
+      </w:pPr>
+      <m:oMathPara>
+        <m:oMath>
+          <m:r>
+            <m:rPr>
+              <m:sty m:val="bi"/>
+            </m:rPr>
+            <w:rPr>
+              <w:rFonts w:ascii="Cambria Math" w:hAnsi="Cambria Math" w:cs="Times New Roman"/>
+              <w:kern w:val="2"/>
+              <w14:ligatures w14:val="standardContextual"/>
+            </w:rPr>
+            <m:t>C=</m:t>
+          </m:r>
+          <m:sSub>
+            <m:sSubPr>
+              <m:ctrlPr>
+                <w:rPr>
+                  <w:rFonts w:ascii="Cambria Math" w:hAnsi="Cambria Math" w:cs="Times New Roman"/>
+                  <w:i/>
+                  <w:kern w:val="2"/>
+                  <w14:ligatures w14:val="standardContextual"/>
+                </w:rPr>
+              </m:ctrlPr>
+            </m:sSubPr>
+            <m:e>
+              <m:r>
+                <w:rPr>
+                  <w:rFonts w:ascii="Cambria Math" w:hAnsi="Cambria Math" w:cs="Times New Roman"/>
+                  <w:kern w:val="2"/>
+                  <w14:ligatures w14:val="standardContextual"/>
+                </w:rPr>
+                <m:t>I</m:t>
+              </m:r>
+            </m:e>
+            <m:sub>
+              <m:r>
+                <w:rPr>
+                  <w:rFonts w:ascii="Cambria Math" w:hAnsi="Cambria Math" w:cs="Times New Roman"/>
+                  <w:kern w:val="2"/>
+                  <w14:ligatures w14:val="standardContextual"/>
+                </w:rPr>
+                <m:t>9×9</m:t>
+              </m:r>
+            </m:sub>
+          </m:sSub>
+          <m:r>
+            <w:rPr>
+              <w:rFonts w:ascii="Cambria Math" w:hAnsi="Cambria Math" w:cs="Times New Roman"/>
+              <w:kern w:val="2"/>
+              <w14:ligatures w14:val="standardContextual"/>
+            </w:rPr>
+            <m:t xml:space="preserve">,   </m:t>
+          </m:r>
+          <m:r>
+            <m:rPr>
+              <m:sty m:val="bi"/>
+            </m:rPr>
+            <w:rPr>
+              <w:rFonts w:ascii="Cambria Math" w:hAnsi="Cambria Math" w:cs="Times New Roman"/>
+              <w:kern w:val="2"/>
+              <w14:ligatures w14:val="standardContextual"/>
+            </w:rPr>
+            <m:t>D</m:t>
+          </m:r>
+          <m:r>
+            <m:rPr>
+              <m:sty m:val="bi"/>
+            </m:rPr>
+            <w:rPr>
+              <w:rFonts w:ascii="Cambria Math" w:hAnsi="Cambria Math" w:cs="Times New Roman"/>
+              <w:kern w:val="2"/>
+              <w14:ligatures w14:val="standardContextual"/>
+            </w:rPr>
+            <m:t>=</m:t>
+          </m:r>
+          <m:r>
+            <w:rPr>
+              <w:rFonts w:ascii="Cambria Math" w:hAnsi="Cambria Math" w:cs="Times New Roman"/>
+              <w:kern w:val="2"/>
+              <w14:ligatures w14:val="standardContextual"/>
+            </w:rPr>
+            <m:t>0</m:t>
+          </m:r>
+        </m:oMath>
+      </m:oMathPara>
+    </w:p>
+    <w:p>
+      <w:pPr>
+        <w:spacing w:after="160" w:line="259" w:lineRule="auto"/>
+        <w:rPr>
+          <w:rFonts w:ascii="Times New Roman" w:hAnsi="Times New Roman" w:cs="Times New Roman"/>
+          <w:kern w:val="2"/>
+          <w14:ligatures w14:val="standardContextual"/>
+        </w:rPr>
+      </w:pPr>
+      <w:r>
+        <w:rPr>
+          <w:rFonts w:ascii="Times New Roman" w:hAnsi="Times New Roman" w:cs="Times New Roman"/>
+          <w:kern w:val="2"/>
+          <w14:ligatures w14:val="standardContextual"/>
+        </w:rPr>
+        <w:lastRenderedPageBreak/>
+        <w:t xml:space="preserve">Where </w:t>
+      </w:r>
+      <m:oMath>
+        <m:r>
+          <w:rPr>
+            <w:rFonts w:ascii="Cambria Math" w:hAnsi="Cambria Math" w:cs="Times New Roman"/>
+            <w:kern w:val="2"/>
+            <w14:ligatures w14:val="standardContextual"/>
+          </w:rPr>
+          <m:t>I</m:t>
+        </m:r>
+      </m:oMath>
+      <w:r>
+        <w:rPr>
+          <w:rFonts w:ascii="Times New Roman" w:hAnsi="Times New Roman" w:cs="Times New Roman"/>
+          <w:kern w:val="2"/>
+          <w14:ligatures w14:val="standardContextual"/>
+        </w:rPr>
+        <w:t xml:space="preserve"> is the identity matrix.</w:t>
+      </w:r>
+    </w:p>
+    <w:p>
+      <w:pPr>
+        <w:spacing w:after="160" w:line="259" w:lineRule="auto"/>
+        <w:rPr>
+          <w:rFonts w:ascii="Times New Roman" w:hAnsi="Times New Roman" w:cs="Times New Roman"/>
+          <w:kern w:val="2"/>
+          <w14:ligatures w14:val="standardContextual"/>
+        </w:rPr>
+      </w:pPr>
+    </w:p>
+    <w:p>
+      <w:pPr>
+        <w:spacing w:after="160" w:line="259" w:lineRule="auto"/>
+        <w:rPr>
+          <w:rFonts w:ascii="Times New Roman" w:hAnsi="Times New Roman" w:cs="Times New Roman"/>
+          <w:b/>
+          <w:bCs/>
+          <w:kern w:val="2"/>
+          <w14:ligatures w14:val="standardContextual"/>
+        </w:rPr>
+      </w:pPr>
+    </w:p>
+    <w:p>
+      <w:pPr>
         <w:pStyle w:val="Heading3"/>
         <w:rPr>
           <w:rFonts w:ascii="Times New Roman" w:hAnsi="Times New Roman" w:cs="Times New Roman"/>
@@ -15522,7 +16046,6 @@
           <w:rFonts w:ascii="Times New Roman" w:hAnsi="Times New Roman" w:cs="Times New Roman"/>
           <w:color w:val="000000" w:themeColor="text1"/>
         </w:rPr>
-        <w:lastRenderedPageBreak/>
         <w:t>Control Mode 0</w:t>
       </w:r>
     </w:p>

</xml_diff>